<commit_message>
Todos os relatorios prontos
</commit_message>
<xml_diff>
--- a/1.0 - Documentos/1.2 - Plano de Negócio/Plano_De_Negocio.docx
+++ b/1.0 - Documentos/1.2 - Plano de Negócio/Plano_De_Negocio.docx
@@ -1,6 +1,6 @@
 
 <file path=word/document.xml><?xml version="1.0" encoding="utf-8"?>
-<w:document xmlns:wpc="http://schemas.microsoft.com/office/word/2010/wordprocessingCanvas" xmlns:cx="http://schemas.microsoft.com/office/drawing/2014/chartex" xmlns:cx1="http://schemas.microsoft.com/office/drawing/2015/9/8/chartex" xmlns:cx2="http://schemas.microsoft.com/office/drawing/2015/10/21/chartex" xmlns:cx3="http://schemas.microsoft.com/office/drawing/2016/5/9/chartex" xmlns:cx4="http://schemas.microsoft.com/office/drawing/2016/5/10/chartex" xmlns:cx5="http://schemas.microsoft.com/office/drawing/2016/5/11/chartex" xmlns:cx6="http://schemas.microsoft.com/office/drawing/2016/5/12/chartex" xmlns:cx7="http://schemas.microsoft.com/office/drawing/2016/5/13/chartex" xmlns:cx8="http://schemas.microsoft.com/office/drawing/2016/5/14/chartex" xmlns:mc="http://schemas.openxmlformats.org/markup-compatibility/2006" xmlns:aink="http://schemas.microsoft.com/office/drawing/2016/ink" xmlns:am3d="http://schemas.microsoft.com/office/drawing/2017/model3d" xmlns:o="urn:schemas-microsoft-com:office:office" xmlns:r="http://schemas.openxmlformats.org/officeDocument/2006/relationships" xmlns:m="http://schemas.openxmlformats.org/officeDocument/2006/math" xmlns:v="urn:schemas-microsoft-com:vml" xmlns:wp14="http://schemas.microsoft.com/office/word/2010/wordprocessingDrawing" xmlns:wp="http://schemas.openxmlformats.org/drawingml/2006/wordprocessingDrawing" xmlns:w10="urn:schemas-microsoft-com:office:word" xmlns:w="http://schemas.openxmlformats.org/wordprocessingml/2006/main" xmlns:w14="http://schemas.microsoft.com/office/word/2010/wordml" xmlns:w15="http://schemas.microsoft.com/office/word/2012/wordml" xmlns:w16cid="http://schemas.microsoft.com/office/word/2016/wordml/cid" xmlns:w16se="http://schemas.microsoft.com/office/word/2015/wordml/symex" xmlns:wpg="http://schemas.microsoft.com/office/word/2010/wordprocessingGroup" xmlns:wpi="http://schemas.microsoft.com/office/word/2010/wordprocessingInk" xmlns:wne="http://schemas.microsoft.com/office/word/2006/wordml" xmlns:wps="http://schemas.microsoft.com/office/word/2010/wordprocessingShape" mc:Ignorable="w14 w15 w16se w16cid wp14">
+<w:document xmlns:wpc="http://schemas.microsoft.com/office/word/2010/wordprocessingCanvas" xmlns:mc="http://schemas.openxmlformats.org/markup-compatibility/2006" xmlns:o="urn:schemas-microsoft-com:office:office" xmlns:r="http://schemas.openxmlformats.org/officeDocument/2006/relationships" xmlns:m="http://schemas.openxmlformats.org/officeDocument/2006/math" xmlns:v="urn:schemas-microsoft-com:vml" xmlns:wp14="http://schemas.microsoft.com/office/word/2010/wordprocessingDrawing" xmlns:wp="http://schemas.openxmlformats.org/drawingml/2006/wordprocessingDrawing" xmlns:w10="urn:schemas-microsoft-com:office:word" xmlns:w="http://schemas.openxmlformats.org/wordprocessingml/2006/main" xmlns:w14="http://schemas.microsoft.com/office/word/2010/wordml" xmlns:wpg="http://schemas.microsoft.com/office/word/2010/wordprocessingGroup" xmlns:wpi="http://schemas.microsoft.com/office/word/2010/wordprocessingInk" xmlns:wne="http://schemas.microsoft.com/office/word/2006/wordml" xmlns:wps="http://schemas.microsoft.com/office/word/2010/wordprocessingShape" mc:Ignorable="w14 wp14">
   <w:body>
     <w:p>
       <w:pPr>
@@ -12,9 +12,11 @@
       <w:bookmarkStart w:id="1" w:name="Conclusão"/>
       <w:bookmarkStart w:id="2" w:name="_bookmark0"/>
       <w:bookmarkStart w:id="3" w:name="_Toc528875222"/>
+      <w:bookmarkStart w:id="4" w:name="_GoBack"/>
       <w:bookmarkEnd w:id="0"/>
       <w:bookmarkEnd w:id="1"/>
       <w:bookmarkEnd w:id="2"/>
+      <w:bookmarkEnd w:id="4"/>
       <w:r>
         <w:t>COLÉGIO TÉCNICO DE CAMPINAS DEPARTAMENTO DE INFORMÁTICA</w:t>
       </w:r>
@@ -198,7 +200,21 @@
           <w:b/>
           <w:sz w:val="24"/>
         </w:rPr>
-        <w:t>Plano de pesquisa e análise de oportunidade: Ensino de funções de 1°grau de forma inclusiva</w:t>
+        <w:t>Plano de pesquisa e</w:t>
+      </w:r>
+      <w:r>
+        <w:rPr>
+          <w:b/>
+          <w:sz w:val="24"/>
+        </w:rPr>
+        <w:t xml:space="preserve"> plano de negócio </w:t>
+      </w:r>
+      <w:r>
+        <w:rPr>
+          <w:b/>
+          <w:sz w:val="24"/>
+        </w:rPr>
+        <w:t>: Ensino de funções de 1°grau de forma inclusiva</w:t>
       </w:r>
     </w:p>
     <w:p>
@@ -382,14 +398,14 @@
           <w:sz w:val="30"/>
         </w:rPr>
       </w:pPr>
-      <w:bookmarkStart w:id="4" w:name="Folha_de_rosto"/>
-      <w:bookmarkStart w:id="5" w:name="_Toc528875223"/>
-      <w:bookmarkEnd w:id="4"/>
+      <w:bookmarkStart w:id="5" w:name="Folha_de_rosto"/>
+      <w:bookmarkStart w:id="6" w:name="_Toc528875223"/>
+      <w:bookmarkEnd w:id="5"/>
       <w:r>
         <w:lastRenderedPageBreak/>
         <w:t>COLÉGIO TÉCNICO DE CAMPINAS DEPARTAMENTO DE INFORMÁTICA</w:t>
       </w:r>
-      <w:bookmarkEnd w:id="5"/>
+      <w:bookmarkEnd w:id="6"/>
     </w:p>
     <w:p>
       <w:pPr>
@@ -787,12 +803,12 @@
           <w:sz w:val="30"/>
         </w:rPr>
       </w:pPr>
-      <w:bookmarkStart w:id="6" w:name="_Toc528875224"/>
+      <w:bookmarkStart w:id="7" w:name="_Toc528875224"/>
       <w:r>
         <w:lastRenderedPageBreak/>
         <w:t>COLÉGIO TÉCNICO DE CAMPINAS DEPARTAMENTO DE INFORMÁTICA</w:t>
       </w:r>
-      <w:bookmarkEnd w:id="6"/>
+      <w:bookmarkEnd w:id="7"/>
     </w:p>
     <w:p>
       <w:pPr>
@@ -907,7 +923,19 @@
         <w:rPr>
           <w:b/>
         </w:rPr>
-        <w:t>Plano de pesquisa e análise de oportunidade: Ensino de funções de 1°grau de forma inclusiva</w:t>
+        <w:t>Plano de pesquisa e</w:t>
+      </w:r>
+      <w:r>
+        <w:rPr>
+          <w:b/>
+        </w:rPr>
+        <w:t xml:space="preserve"> plano de negócio</w:t>
+      </w:r>
+      <w:r>
+        <w:rPr>
+          <w:b/>
+        </w:rPr>
+        <w:t>: Ensino de funções de 1°grau de forma inclusiva</w:t>
       </w:r>
     </w:p>
     <w:p>
@@ -943,39 +971,7 @@
           <w:b/>
           <w:sz w:val="24"/>
         </w:rPr>
-        <w:t xml:space="preserve">Orientador: </w:t>
-      </w:r>
-      <w:proofErr w:type="spellStart"/>
-      <w:r>
-        <w:rPr>
-          <w:b/>
-          <w:sz w:val="24"/>
-        </w:rPr>
-        <w:t>Prof</w:t>
-      </w:r>
-      <w:proofErr w:type="spellEnd"/>
-      <w:r>
-        <w:rPr>
-          <w:b/>
-          <w:sz w:val="24"/>
-        </w:rPr>
-        <w:t xml:space="preserve"> º Especialista Francisco da Fonseca Orientador de Gestão: </w:t>
-      </w:r>
-      <w:proofErr w:type="spellStart"/>
-      <w:r>
-        <w:rPr>
-          <w:b/>
-          <w:sz w:val="24"/>
-        </w:rPr>
-        <w:t>Prof</w:t>
-      </w:r>
-      <w:proofErr w:type="spellEnd"/>
-      <w:r>
-        <w:rPr>
-          <w:b/>
-          <w:sz w:val="24"/>
-        </w:rPr>
-        <w:t xml:space="preserve"> º Samuel Antônio de Oliveira</w:t>
+        <w:t>Orientador: Prof º Especialista Francisco da Fonseca Orientador de Gestão: Prof º Samuel Antônio de Oliveira</w:t>
       </w:r>
     </w:p>
     <w:p>
@@ -2847,8 +2843,6 @@
         </w:rPr>
         <w:fldChar w:fldCharType="end"/>
       </w:r>
-      <w:bookmarkStart w:id="7" w:name="_GoBack"/>
-      <w:bookmarkEnd w:id="7"/>
     </w:p>
     <w:bookmarkStart w:id="8" w:name="Sumário" w:displacedByCustomXml="next"/>
     <w:bookmarkEnd w:id="8" w:displacedByCustomXml="next"/>
@@ -4586,15 +4580,7 @@
         <w:t xml:space="preserve"> </w:t>
       </w:r>
       <w:r>
-        <w:t xml:space="preserve">acompanhado esse desenvolvimento tecnológico e continuam utilizando métodos de ensino que deixaram de ser eficazes, segundo </w:t>
-      </w:r>
-      <w:proofErr w:type="spellStart"/>
-      <w:r>
-        <w:t>varias</w:t>
-      </w:r>
-      <w:proofErr w:type="spellEnd"/>
-      <w:r>
-        <w:t xml:space="preserve"> pesquisas na área pedagógica. Dessa forma, dificuldades para o ensino da Matemática surgem, já que os alunos se sentem desinteressados e desmotivados a aprender.</w:t>
+        <w:t>acompanhado esse desenvolvimento tecnológico e continuam utilizando métodos de ensino que deixaram de ser eficazes, segundo varias pesquisas na área pedagógica. Dessa forma, dificuldades para o ensino da Matemática surgem, já que os alunos se sentem desinteressados e desmotivados a aprender.</w:t>
       </w:r>
     </w:p>
     <w:p>
@@ -4975,1340 +4961,6 @@
       </w:r>
       <w:r>
         <w:t>inclusiva a Educação em geral.</w:t>
-      </w:r>
-    </w:p>
-    <w:p>
-      <w:pPr>
-        <w:spacing w:line="360" w:lineRule="auto"/>
-        <w:jc w:val="both"/>
-      </w:pPr>
-    </w:p>
-    <w:p>
-      <w:pPr>
-        <w:spacing w:line="360" w:lineRule="auto"/>
-        <w:jc w:val="both"/>
-        <w:sectPr>
-          <w:headerReference w:type="default" r:id="rId8"/>
-          <w:pgSz w:w="11910" w:h="16840"/>
-          <w:pgMar w:top="1701" w:right="1134" w:bottom="1134" w:left="1701" w:header="1028" w:footer="0" w:gutter="0"/>
-          <w:cols w:space="720"/>
-        </w:sectPr>
-      </w:pPr>
-    </w:p>
-    <w:p>
-      <w:pPr>
-        <w:pStyle w:val="Ttulo1"/>
-        <w:ind w:left="0"/>
-        <w:jc w:val="left"/>
-        <w:rPr>
-          <w:sz w:val="29"/>
-        </w:rPr>
-      </w:pPr>
-      <w:bookmarkStart w:id="11" w:name="_Toc528875226"/>
-      <w:r>
-        <w:lastRenderedPageBreak/>
-        <w:t xml:space="preserve">2 </w:t>
-      </w:r>
-      <w:r>
-        <w:t>OBJETIVO DE ENGENHARIA</w:t>
-      </w:r>
-      <w:bookmarkEnd w:id="11"/>
-    </w:p>
-    <w:p>
-      <w:pPr>
-        <w:pStyle w:val="Corpodetexto"/>
-        <w:spacing w:before="103" w:line="360" w:lineRule="auto"/>
-        <w:ind w:left="159" w:right="156" w:firstLine="737"/>
-        <w:jc w:val="both"/>
-      </w:pPr>
-      <w:bookmarkStart w:id="12" w:name="Objetivo_de_Engenharia"/>
-      <w:bookmarkEnd w:id="12"/>
-      <w:r>
-        <w:t>Queremos</w:t>
-      </w:r>
-      <w:r>
-        <w:rPr>
-          <w:spacing w:val="-25"/>
-        </w:rPr>
-        <w:t xml:space="preserve"> </w:t>
-      </w:r>
-      <w:r>
-        <w:t>desenvolver</w:t>
-      </w:r>
-      <w:r>
-        <w:rPr>
-          <w:spacing w:val="-25"/>
-        </w:rPr>
-        <w:t xml:space="preserve"> </w:t>
-      </w:r>
-      <w:r>
-        <w:t>uma</w:t>
-      </w:r>
-      <w:r>
-        <w:rPr>
-          <w:spacing w:val="-24"/>
-        </w:rPr>
-        <w:t xml:space="preserve"> </w:t>
-      </w:r>
-      <w:r>
-        <w:t>aplicação</w:t>
-      </w:r>
-      <w:r>
-        <w:rPr>
-          <w:spacing w:val="-25"/>
-        </w:rPr>
-        <w:t xml:space="preserve"> </w:t>
-      </w:r>
-      <w:r>
-        <w:t>WEB</w:t>
-      </w:r>
-      <w:r>
-        <w:rPr>
-          <w:spacing w:val="-24"/>
-        </w:rPr>
-        <w:t xml:space="preserve"> </w:t>
-      </w:r>
-      <w:r>
-        <w:t>que</w:t>
-      </w:r>
-      <w:r>
-        <w:rPr>
-          <w:spacing w:val="-25"/>
-        </w:rPr>
-        <w:t xml:space="preserve"> </w:t>
-      </w:r>
-      <w:r>
-        <w:t>possibilita</w:t>
-      </w:r>
-      <w:r>
-        <w:rPr>
-          <w:spacing w:val="-25"/>
-        </w:rPr>
-        <w:t xml:space="preserve"> </w:t>
-      </w:r>
-      <w:r>
-        <w:t>o</w:t>
-      </w:r>
-      <w:r>
-        <w:rPr>
-          <w:spacing w:val="-24"/>
-        </w:rPr>
-        <w:t xml:space="preserve"> </w:t>
-      </w:r>
-      <w:r>
-        <w:t>aprendizado</w:t>
-      </w:r>
-      <w:r>
-        <w:rPr>
-          <w:spacing w:val="-25"/>
-        </w:rPr>
-        <w:t xml:space="preserve"> </w:t>
-      </w:r>
-      <w:r>
-        <w:t>sobre funções</w:t>
-      </w:r>
-      <w:r>
-        <w:rPr>
-          <w:spacing w:val="-6"/>
-        </w:rPr>
-        <w:t xml:space="preserve"> </w:t>
-      </w:r>
-      <w:r>
-        <w:t>de</w:t>
-      </w:r>
-      <w:r>
-        <w:rPr>
-          <w:spacing w:val="-5"/>
-        </w:rPr>
-        <w:t xml:space="preserve"> </w:t>
-      </w:r>
-      <w:r>
-        <w:t>primeiro</w:t>
-      </w:r>
-      <w:r>
-        <w:rPr>
-          <w:spacing w:val="-5"/>
-        </w:rPr>
-        <w:t xml:space="preserve"> </w:t>
-      </w:r>
-      <w:r>
-        <w:t>grau</w:t>
-      </w:r>
-      <w:r>
-        <w:rPr>
-          <w:spacing w:val="-6"/>
-        </w:rPr>
-        <w:t xml:space="preserve"> </w:t>
-      </w:r>
-      <w:r>
-        <w:t>de</w:t>
-      </w:r>
-      <w:r>
-        <w:rPr>
-          <w:spacing w:val="-5"/>
-        </w:rPr>
-        <w:t xml:space="preserve"> </w:t>
-      </w:r>
-      <w:r>
-        <w:t>maneira</w:t>
-      </w:r>
-      <w:r>
-        <w:rPr>
-          <w:spacing w:val="-5"/>
-        </w:rPr>
-        <w:t xml:space="preserve"> </w:t>
-      </w:r>
-      <w:r>
-        <w:t>interativa</w:t>
-      </w:r>
-      <w:r>
-        <w:rPr>
-          <w:spacing w:val="-6"/>
-        </w:rPr>
-        <w:t xml:space="preserve"> </w:t>
-      </w:r>
-      <w:r>
-        <w:t>e</w:t>
-      </w:r>
-      <w:r>
-        <w:rPr>
-          <w:spacing w:val="-5"/>
-        </w:rPr>
-        <w:t xml:space="preserve"> </w:t>
-      </w:r>
-      <w:r>
-        <w:t>instigante</w:t>
-      </w:r>
-      <w:r>
-        <w:rPr>
-          <w:spacing w:val="-5"/>
-        </w:rPr>
-        <w:t xml:space="preserve"> </w:t>
-      </w:r>
-      <w:r>
-        <w:t>a</w:t>
-      </w:r>
-      <w:r>
-        <w:rPr>
-          <w:spacing w:val="-6"/>
-        </w:rPr>
-        <w:t xml:space="preserve"> </w:t>
-      </w:r>
-      <w:r>
-        <w:t>alunos</w:t>
-      </w:r>
-      <w:r>
-        <w:rPr>
-          <w:spacing w:val="-5"/>
-        </w:rPr>
-        <w:t xml:space="preserve"> </w:t>
-      </w:r>
-      <w:r>
-        <w:t>de</w:t>
-      </w:r>
-      <w:r>
-        <w:rPr>
-          <w:spacing w:val="-5"/>
-        </w:rPr>
-        <w:t xml:space="preserve"> </w:t>
-      </w:r>
-      <w:r>
-        <w:t>ensino</w:t>
-      </w:r>
-      <w:r>
-        <w:rPr>
-          <w:spacing w:val="-6"/>
-        </w:rPr>
-        <w:t xml:space="preserve"> </w:t>
-      </w:r>
-      <w:r>
-        <w:t>médio.</w:t>
-      </w:r>
-    </w:p>
-    <w:p>
-      <w:pPr>
-        <w:pStyle w:val="Corpodetexto"/>
-        <w:spacing w:before="113" w:line="360" w:lineRule="auto"/>
-        <w:ind w:left="153" w:right="118" w:firstLine="809"/>
-        <w:jc w:val="both"/>
-      </w:pPr>
-      <w:r>
-        <w:t>Essa</w:t>
-      </w:r>
-      <w:r>
-        <w:rPr>
-          <w:spacing w:val="-10"/>
-        </w:rPr>
-        <w:t xml:space="preserve"> </w:t>
-      </w:r>
-      <w:r>
-        <w:t>aplicação</w:t>
-      </w:r>
-      <w:r>
-        <w:rPr>
-          <w:spacing w:val="-10"/>
-        </w:rPr>
-        <w:t xml:space="preserve"> </w:t>
-      </w:r>
-      <w:r>
-        <w:t>possuirá</w:t>
-      </w:r>
-      <w:r>
-        <w:rPr>
-          <w:spacing w:val="-10"/>
-        </w:rPr>
-        <w:t xml:space="preserve"> </w:t>
-      </w:r>
-      <w:r>
-        <w:t>um</w:t>
-      </w:r>
-      <w:r>
-        <w:rPr>
-          <w:spacing w:val="-10"/>
-        </w:rPr>
-        <w:t xml:space="preserve"> </w:t>
-      </w:r>
-      <w:r>
-        <w:t>módulo</w:t>
-      </w:r>
-      <w:r>
-        <w:rPr>
-          <w:spacing w:val="-10"/>
-        </w:rPr>
-        <w:t xml:space="preserve"> </w:t>
-      </w:r>
-      <w:r>
-        <w:t>gráfico</w:t>
-      </w:r>
-      <w:r>
-        <w:rPr>
-          <w:spacing w:val="-10"/>
-        </w:rPr>
-        <w:t xml:space="preserve"> </w:t>
-      </w:r>
-      <w:r>
-        <w:t>em</w:t>
-      </w:r>
-      <w:r>
-        <w:rPr>
-          <w:spacing w:val="-9"/>
-        </w:rPr>
-        <w:t xml:space="preserve"> </w:t>
-      </w:r>
-      <w:r>
-        <w:t>que</w:t>
-      </w:r>
-      <w:r>
-        <w:rPr>
-          <w:spacing w:val="-10"/>
-        </w:rPr>
-        <w:t xml:space="preserve"> </w:t>
-      </w:r>
-      <w:r>
-        <w:t>o</w:t>
-      </w:r>
-      <w:r>
-        <w:rPr>
-          <w:spacing w:val="-10"/>
-        </w:rPr>
-        <w:t xml:space="preserve"> </w:t>
-      </w:r>
-      <w:r>
-        <w:t>aluno</w:t>
-      </w:r>
-      <w:r>
-        <w:rPr>
-          <w:spacing w:val="-10"/>
-        </w:rPr>
-        <w:t xml:space="preserve"> </w:t>
-      </w:r>
-      <w:r>
-        <w:t>pode</w:t>
-      </w:r>
-      <w:r>
-        <w:rPr>
-          <w:spacing w:val="-10"/>
-        </w:rPr>
-        <w:t xml:space="preserve"> </w:t>
-      </w:r>
-      <w:r>
-        <w:t>aprender,</w:t>
-      </w:r>
-      <w:r>
-        <w:rPr>
-          <w:spacing w:val="-10"/>
-        </w:rPr>
-        <w:t xml:space="preserve"> </w:t>
-      </w:r>
-      <w:r>
-        <w:t>de forma visual e passo a passo, como construir gráficos a partir de uma função e vice-versa. Ele pode digitar a fórmula e o programa mostrará, por meio de uma animação, como</w:t>
-      </w:r>
-      <w:r>
-        <w:rPr>
-          <w:spacing w:val="-22"/>
-        </w:rPr>
-        <w:t xml:space="preserve"> </w:t>
-      </w:r>
-      <w:r>
-        <w:t>definir</w:t>
-      </w:r>
-      <w:r>
-        <w:rPr>
-          <w:spacing w:val="-22"/>
-        </w:rPr>
-        <w:t xml:space="preserve"> </w:t>
-      </w:r>
-      <w:r>
-        <w:t>uma</w:t>
-      </w:r>
-      <w:r>
-        <w:rPr>
-          <w:spacing w:val="-22"/>
-        </w:rPr>
-        <w:t xml:space="preserve"> </w:t>
-      </w:r>
-      <w:r>
-        <w:t>escala,</w:t>
-      </w:r>
-      <w:r>
-        <w:rPr>
-          <w:spacing w:val="-22"/>
-        </w:rPr>
-        <w:t xml:space="preserve"> </w:t>
-      </w:r>
-      <w:r>
-        <w:t>quais</w:t>
-      </w:r>
-      <w:r>
-        <w:rPr>
-          <w:spacing w:val="-22"/>
-        </w:rPr>
-        <w:t xml:space="preserve"> </w:t>
-      </w:r>
-      <w:r>
-        <w:t>dois</w:t>
-      </w:r>
-      <w:r>
-        <w:rPr>
-          <w:spacing w:val="-22"/>
-        </w:rPr>
-        <w:t xml:space="preserve"> </w:t>
-      </w:r>
-      <w:r>
-        <w:t>pontos</w:t>
-      </w:r>
-      <w:r>
-        <w:rPr>
-          <w:spacing w:val="-22"/>
-        </w:rPr>
-        <w:t xml:space="preserve"> </w:t>
-      </w:r>
-      <w:r>
-        <w:rPr>
-          <w:spacing w:val="-3"/>
-        </w:rPr>
-        <w:t>devem</w:t>
-      </w:r>
-      <w:r>
-        <w:rPr>
-          <w:spacing w:val="-22"/>
-        </w:rPr>
-        <w:t xml:space="preserve"> </w:t>
-      </w:r>
-      <w:r>
-        <w:t>ser</w:t>
-      </w:r>
-      <w:r>
-        <w:rPr>
-          <w:spacing w:val="-21"/>
-        </w:rPr>
-        <w:t xml:space="preserve"> </w:t>
-      </w:r>
-      <w:r>
-        <w:t>escolhidos,</w:t>
-      </w:r>
-      <w:r>
-        <w:rPr>
-          <w:spacing w:val="-22"/>
-        </w:rPr>
-        <w:t xml:space="preserve"> </w:t>
-      </w:r>
-      <w:r>
-        <w:t>como</w:t>
-      </w:r>
-      <w:r>
-        <w:rPr>
-          <w:spacing w:val="-22"/>
-        </w:rPr>
-        <w:t xml:space="preserve"> </w:t>
-      </w:r>
-      <w:r>
-        <w:t>localizar</w:t>
-      </w:r>
-      <w:r>
-        <w:rPr>
-          <w:spacing w:val="-22"/>
-        </w:rPr>
-        <w:t xml:space="preserve"> </w:t>
-      </w:r>
-      <w:r>
-        <w:t>esses pontos</w:t>
-      </w:r>
-      <w:r>
-        <w:rPr>
-          <w:spacing w:val="-9"/>
-        </w:rPr>
-        <w:t xml:space="preserve"> </w:t>
-      </w:r>
-      <w:r>
-        <w:t>nos</w:t>
-      </w:r>
-      <w:r>
-        <w:rPr>
-          <w:spacing w:val="-8"/>
-        </w:rPr>
-        <w:t xml:space="preserve"> </w:t>
-      </w:r>
-      <w:r>
-        <w:t>eixos</w:t>
-      </w:r>
-      <w:r>
-        <w:rPr>
-          <w:spacing w:val="-8"/>
-        </w:rPr>
-        <w:t xml:space="preserve"> </w:t>
-      </w:r>
-      <w:r>
-        <w:t>e</w:t>
-      </w:r>
-      <w:r>
-        <w:rPr>
-          <w:spacing w:val="-9"/>
-        </w:rPr>
-        <w:t xml:space="preserve"> </w:t>
-      </w:r>
-      <w:r>
-        <w:t>como</w:t>
-      </w:r>
-      <w:r>
-        <w:rPr>
-          <w:spacing w:val="-8"/>
-        </w:rPr>
-        <w:t xml:space="preserve"> </w:t>
-      </w:r>
-      <w:r>
-        <w:t>desenhar</w:t>
-      </w:r>
-      <w:r>
-        <w:rPr>
-          <w:spacing w:val="-8"/>
-        </w:rPr>
-        <w:t xml:space="preserve"> </w:t>
-      </w:r>
-      <w:r>
-        <w:t>a</w:t>
-      </w:r>
-      <w:r>
-        <w:rPr>
-          <w:spacing w:val="-9"/>
-        </w:rPr>
-        <w:t xml:space="preserve"> </w:t>
-      </w:r>
-      <w:r>
-        <w:t>reta.</w:t>
-      </w:r>
-      <w:r>
-        <w:rPr>
-          <w:spacing w:val="-8"/>
-        </w:rPr>
-        <w:t xml:space="preserve"> </w:t>
-      </w:r>
-      <w:r>
-        <w:t>Da</w:t>
-      </w:r>
-      <w:r>
-        <w:rPr>
-          <w:spacing w:val="-8"/>
-        </w:rPr>
-        <w:t xml:space="preserve"> </w:t>
-      </w:r>
-      <w:r>
-        <w:t>mesma</w:t>
-      </w:r>
-      <w:r>
-        <w:rPr>
-          <w:spacing w:val="-8"/>
-        </w:rPr>
-        <w:t xml:space="preserve"> </w:t>
-      </w:r>
-      <w:r>
-        <w:t>forma,</w:t>
-      </w:r>
-      <w:r>
-        <w:rPr>
-          <w:spacing w:val="-9"/>
-        </w:rPr>
-        <w:t xml:space="preserve"> </w:t>
-      </w:r>
-      <w:r>
-        <w:t>o</w:t>
-      </w:r>
-      <w:r>
-        <w:rPr>
-          <w:spacing w:val="-8"/>
-        </w:rPr>
-        <w:t xml:space="preserve"> </w:t>
-      </w:r>
-      <w:r>
-        <w:t>aluno</w:t>
-      </w:r>
-      <w:r>
-        <w:rPr>
-          <w:spacing w:val="-8"/>
-        </w:rPr>
-        <w:t xml:space="preserve"> </w:t>
-      </w:r>
-      <w:r>
-        <w:t>poderá</w:t>
-      </w:r>
-      <w:r>
-        <w:rPr>
-          <w:spacing w:val="-9"/>
-        </w:rPr>
-        <w:t xml:space="preserve"> </w:t>
-      </w:r>
-      <w:r>
-        <w:t>desenhar o gráfico e o programa ensinará como chegar à função a partir</w:t>
-      </w:r>
-      <w:r>
-        <w:rPr>
-          <w:spacing w:val="-21"/>
-        </w:rPr>
-        <w:t xml:space="preserve"> </w:t>
-      </w:r>
-      <w:r>
-        <w:t>dele.</w:t>
-      </w:r>
-    </w:p>
-    <w:p>
-      <w:pPr>
-        <w:pStyle w:val="Corpodetexto"/>
-        <w:spacing w:before="112" w:line="360" w:lineRule="auto"/>
-        <w:ind w:left="159" w:right="158" w:firstLine="737"/>
-        <w:jc w:val="both"/>
-      </w:pPr>
-      <w:r>
-        <w:rPr>
-          <w:spacing w:val="-5"/>
-        </w:rPr>
-        <w:t>Também</w:t>
-      </w:r>
-      <w:r>
-        <w:rPr>
-          <w:spacing w:val="-34"/>
-        </w:rPr>
-        <w:t xml:space="preserve"> </w:t>
-      </w:r>
-      <w:r>
-        <w:t>será</w:t>
-      </w:r>
-      <w:r>
-        <w:rPr>
-          <w:spacing w:val="-34"/>
-        </w:rPr>
-        <w:t xml:space="preserve"> </w:t>
-      </w:r>
-      <w:r>
-        <w:t>disponibilizada</w:t>
-      </w:r>
-      <w:r>
-        <w:rPr>
-          <w:spacing w:val="-33"/>
-        </w:rPr>
-        <w:t xml:space="preserve"> </w:t>
-      </w:r>
-      <w:r>
-        <w:t>uma</w:t>
-      </w:r>
-      <w:r>
-        <w:rPr>
-          <w:spacing w:val="-33"/>
-        </w:rPr>
-        <w:t xml:space="preserve"> </w:t>
-      </w:r>
-      <w:r>
-        <w:t>teoria</w:t>
-      </w:r>
-      <w:r>
-        <w:rPr>
-          <w:spacing w:val="-33"/>
-        </w:rPr>
-        <w:t xml:space="preserve"> </w:t>
-      </w:r>
-      <w:r>
-        <w:t>interativa</w:t>
-      </w:r>
-      <w:r>
-        <w:rPr>
-          <w:spacing w:val="-34"/>
-        </w:rPr>
-        <w:t xml:space="preserve"> </w:t>
-      </w:r>
-      <w:r>
-        <w:t>no</w:t>
-      </w:r>
-      <w:r>
-        <w:rPr>
-          <w:spacing w:val="-33"/>
-        </w:rPr>
-        <w:t xml:space="preserve"> </w:t>
-      </w:r>
-      <w:r>
-        <w:t>próprio</w:t>
-      </w:r>
-      <w:r>
-        <w:rPr>
-          <w:spacing w:val="-33"/>
-        </w:rPr>
-        <w:t xml:space="preserve"> </w:t>
-      </w:r>
-      <w:r>
-        <w:t>site,</w:t>
-      </w:r>
-      <w:r>
-        <w:rPr>
-          <w:spacing w:val="-33"/>
-        </w:rPr>
-        <w:t xml:space="preserve"> </w:t>
-      </w:r>
-      <w:r>
-        <w:t>através</w:t>
-      </w:r>
-      <w:r>
-        <w:rPr>
-          <w:spacing w:val="-34"/>
-        </w:rPr>
-        <w:t xml:space="preserve"> </w:t>
-      </w:r>
-      <w:r>
-        <w:t>da</w:t>
-      </w:r>
-      <w:r>
-        <w:rPr>
-          <w:spacing w:val="-33"/>
-        </w:rPr>
-        <w:t xml:space="preserve"> </w:t>
-      </w:r>
-      <w:r>
-        <w:t>qual o</w:t>
-      </w:r>
-      <w:r>
-        <w:rPr>
-          <w:spacing w:val="-13"/>
-        </w:rPr>
-        <w:t xml:space="preserve"> </w:t>
-      </w:r>
-      <w:r>
-        <w:t>estudante</w:t>
-      </w:r>
-      <w:r>
-        <w:rPr>
-          <w:spacing w:val="-12"/>
-        </w:rPr>
-        <w:t xml:space="preserve"> </w:t>
-      </w:r>
-      <w:r>
-        <w:t>poderá</w:t>
-      </w:r>
-      <w:r>
-        <w:rPr>
-          <w:spacing w:val="-12"/>
-        </w:rPr>
-        <w:t xml:space="preserve"> </w:t>
-      </w:r>
-      <w:r>
-        <w:t>tirar</w:t>
-      </w:r>
-      <w:r>
-        <w:rPr>
-          <w:spacing w:val="-13"/>
-        </w:rPr>
-        <w:t xml:space="preserve"> </w:t>
-      </w:r>
-      <w:r>
-        <w:t>suas</w:t>
-      </w:r>
-      <w:r>
-        <w:rPr>
-          <w:spacing w:val="-12"/>
-        </w:rPr>
-        <w:t xml:space="preserve"> </w:t>
-      </w:r>
-      <w:r>
-        <w:t>dúvidas</w:t>
-      </w:r>
-      <w:r>
-        <w:rPr>
-          <w:spacing w:val="-12"/>
-        </w:rPr>
-        <w:t xml:space="preserve"> </w:t>
-      </w:r>
-      <w:r>
-        <w:t>sobre</w:t>
-      </w:r>
-      <w:r>
-        <w:rPr>
-          <w:spacing w:val="-13"/>
-        </w:rPr>
-        <w:t xml:space="preserve"> </w:t>
-      </w:r>
-      <w:r>
-        <w:t>o</w:t>
-      </w:r>
-      <w:r>
-        <w:rPr>
-          <w:spacing w:val="-12"/>
-        </w:rPr>
-        <w:t xml:space="preserve"> </w:t>
-      </w:r>
-      <w:r>
-        <w:t>assunto</w:t>
-      </w:r>
-      <w:r>
-        <w:rPr>
-          <w:spacing w:val="-12"/>
-        </w:rPr>
-        <w:t xml:space="preserve"> </w:t>
-      </w:r>
-      <w:r>
-        <w:t>em</w:t>
-      </w:r>
-      <w:r>
-        <w:rPr>
-          <w:spacing w:val="-13"/>
-        </w:rPr>
-        <w:t xml:space="preserve"> </w:t>
-      </w:r>
-      <w:r>
-        <w:t>pauta.</w:t>
-      </w:r>
-      <w:r>
-        <w:rPr>
-          <w:spacing w:val="-12"/>
-        </w:rPr>
-        <w:t xml:space="preserve"> </w:t>
-      </w:r>
-      <w:r>
-        <w:t>A</w:t>
-      </w:r>
-      <w:r>
-        <w:rPr>
-          <w:spacing w:val="-12"/>
-        </w:rPr>
-        <w:t xml:space="preserve"> </w:t>
-      </w:r>
-      <w:r>
-        <w:t>teoria</w:t>
-      </w:r>
-      <w:r>
-        <w:rPr>
-          <w:spacing w:val="-13"/>
-        </w:rPr>
-        <w:t xml:space="preserve"> </w:t>
-      </w:r>
-      <w:r>
-        <w:t>apresentada conterá apresentará exemplos práticos, animações e exercícios</w:t>
-      </w:r>
-      <w:r>
-        <w:rPr>
-          <w:spacing w:val="-32"/>
-        </w:rPr>
-        <w:t xml:space="preserve"> </w:t>
-      </w:r>
-      <w:r>
-        <w:t>participativos.</w:t>
-      </w:r>
-    </w:p>
-    <w:p>
-      <w:pPr>
-        <w:pStyle w:val="Corpodetexto"/>
-        <w:spacing w:before="113" w:line="360" w:lineRule="auto"/>
-        <w:ind w:left="159" w:right="158" w:firstLine="737"/>
-        <w:jc w:val="both"/>
-      </w:pPr>
-      <w:r>
-        <w:t>No quesito acessibilidade, todos os textos do site poderão ser ouvidos e, no módulo gráfico, será possível dar zoom sem que haja distorção de conteúdo.</w:t>
-      </w:r>
-    </w:p>
-    <w:p>
-      <w:pPr>
-        <w:pStyle w:val="Corpodetexto"/>
-        <w:spacing w:before="112" w:line="360" w:lineRule="auto"/>
-        <w:ind w:left="159" w:right="118" w:firstLine="737"/>
-        <w:jc w:val="both"/>
-      </w:pPr>
-      <w:r>
-        <w:t>O projeto também prevê recursos de acessibilidade a pessoas com visão sub- normal.</w:t>
-      </w:r>
-    </w:p>
-    <w:p>
-      <w:pPr>
-        <w:pStyle w:val="Corpodetexto"/>
-        <w:spacing w:before="113" w:line="360" w:lineRule="auto"/>
-        <w:ind w:left="159" w:right="116" w:firstLine="737"/>
-        <w:jc w:val="both"/>
-      </w:pPr>
-      <w:r>
-        <w:rPr>
-          <w:spacing w:val="-5"/>
-        </w:rPr>
-        <w:t>Vale</w:t>
-      </w:r>
-      <w:r>
-        <w:rPr>
-          <w:spacing w:val="-31"/>
-        </w:rPr>
-        <w:t xml:space="preserve"> </w:t>
-      </w:r>
-      <w:r>
-        <w:t>ressaltar</w:t>
-      </w:r>
-      <w:r>
-        <w:rPr>
-          <w:spacing w:val="-31"/>
-        </w:rPr>
-        <w:t xml:space="preserve"> </w:t>
-      </w:r>
-      <w:r>
-        <w:t>que</w:t>
-      </w:r>
-      <w:r>
-        <w:rPr>
-          <w:spacing w:val="-31"/>
-        </w:rPr>
-        <w:t xml:space="preserve"> </w:t>
-      </w:r>
-      <w:r>
-        <w:t>já</w:t>
-      </w:r>
-      <w:r>
-        <w:rPr>
-          <w:spacing w:val="-31"/>
-        </w:rPr>
-        <w:t xml:space="preserve"> </w:t>
-      </w:r>
-      <w:r>
-        <w:t>existem</w:t>
-      </w:r>
-      <w:r>
-        <w:rPr>
-          <w:spacing w:val="-30"/>
-        </w:rPr>
-        <w:t xml:space="preserve"> </w:t>
-      </w:r>
-      <w:r>
-        <w:t>ferramentas</w:t>
-      </w:r>
-      <w:r>
-        <w:rPr>
-          <w:spacing w:val="-31"/>
-        </w:rPr>
-        <w:t xml:space="preserve"> </w:t>
-      </w:r>
-      <w:r>
-        <w:t>online</w:t>
-      </w:r>
-      <w:r>
-        <w:rPr>
-          <w:spacing w:val="-31"/>
-        </w:rPr>
-        <w:t xml:space="preserve"> </w:t>
-      </w:r>
-      <w:r>
-        <w:t>que</w:t>
-      </w:r>
-      <w:r>
-        <w:rPr>
-          <w:spacing w:val="-31"/>
-        </w:rPr>
-        <w:t xml:space="preserve"> </w:t>
-      </w:r>
-      <w:r>
-        <w:t>possibilitam</w:t>
-      </w:r>
-      <w:r>
-        <w:rPr>
-          <w:spacing w:val="-31"/>
-        </w:rPr>
-        <w:t xml:space="preserve"> </w:t>
-      </w:r>
-      <w:r>
-        <w:t>a</w:t>
-      </w:r>
-      <w:r>
-        <w:rPr>
-          <w:spacing w:val="-30"/>
-        </w:rPr>
-        <w:t xml:space="preserve"> </w:t>
-      </w:r>
-      <w:r>
-        <w:t>construção</w:t>
-      </w:r>
-      <w:r>
-        <w:rPr>
-          <w:spacing w:val="-31"/>
-        </w:rPr>
-        <w:t xml:space="preserve"> </w:t>
-      </w:r>
-      <w:r>
-        <w:t>de gráficos</w:t>
-      </w:r>
-      <w:r>
-        <w:rPr>
-          <w:spacing w:val="-31"/>
-        </w:rPr>
-        <w:t xml:space="preserve"> </w:t>
-      </w:r>
-      <w:r>
-        <w:t>de</w:t>
-      </w:r>
-      <w:r>
-        <w:rPr>
-          <w:spacing w:val="-31"/>
-        </w:rPr>
-        <w:t xml:space="preserve"> </w:t>
-      </w:r>
-      <w:r>
-        <w:t>primeiro</w:t>
-      </w:r>
-      <w:r>
-        <w:rPr>
-          <w:spacing w:val="-31"/>
-        </w:rPr>
-        <w:t xml:space="preserve"> </w:t>
-      </w:r>
-      <w:r>
-        <w:t>grau,</w:t>
-      </w:r>
-      <w:r>
-        <w:rPr>
-          <w:spacing w:val="-31"/>
-        </w:rPr>
-        <w:t xml:space="preserve"> </w:t>
-      </w:r>
-      <w:r>
-        <w:t>como</w:t>
-      </w:r>
-      <w:r>
-        <w:rPr>
-          <w:spacing w:val="-31"/>
-        </w:rPr>
-        <w:t xml:space="preserve"> </w:t>
-      </w:r>
-      <w:r>
-        <w:t>WolframAlpha</w:t>
-      </w:r>
-      <w:r>
-        <w:rPr>
-          <w:spacing w:val="-31"/>
-        </w:rPr>
-        <w:t xml:space="preserve"> </w:t>
-      </w:r>
-      <w:r>
-        <w:t>ou</w:t>
-      </w:r>
-      <w:r>
-        <w:rPr>
-          <w:spacing w:val="-31"/>
-        </w:rPr>
-        <w:t xml:space="preserve"> </w:t>
-      </w:r>
-      <w:proofErr w:type="spellStart"/>
-      <w:r>
-        <w:t>Geogebra</w:t>
-      </w:r>
-      <w:proofErr w:type="spellEnd"/>
-      <w:r>
-        <w:t>,</w:t>
-      </w:r>
-      <w:r>
-        <w:rPr>
-          <w:spacing w:val="-30"/>
-        </w:rPr>
-        <w:t xml:space="preserve"> </w:t>
-      </w:r>
-      <w:r>
-        <w:t>mas</w:t>
-      </w:r>
-      <w:r>
-        <w:rPr>
-          <w:spacing w:val="-31"/>
-        </w:rPr>
-        <w:t xml:space="preserve"> </w:t>
-      </w:r>
-      <w:r>
-        <w:t>vamos</w:t>
-      </w:r>
-      <w:r>
-        <w:rPr>
-          <w:spacing w:val="-31"/>
-        </w:rPr>
-        <w:t xml:space="preserve"> </w:t>
-      </w:r>
-      <w:r>
-        <w:t>nos</w:t>
-      </w:r>
-      <w:r>
-        <w:rPr>
-          <w:spacing w:val="-31"/>
-        </w:rPr>
-        <w:t xml:space="preserve"> </w:t>
-      </w:r>
-      <w:r>
-        <w:t>diferenciar desses,</w:t>
-      </w:r>
-      <w:r>
-        <w:rPr>
-          <w:spacing w:val="-22"/>
-        </w:rPr>
-        <w:t xml:space="preserve"> </w:t>
-      </w:r>
-      <w:r>
-        <w:t>pois</w:t>
-      </w:r>
-      <w:r>
-        <w:rPr>
-          <w:spacing w:val="-22"/>
-        </w:rPr>
-        <w:t xml:space="preserve"> </w:t>
-      </w:r>
-      <w:r>
-        <w:t>o</w:t>
-      </w:r>
-      <w:r>
-        <w:rPr>
-          <w:spacing w:val="-22"/>
-        </w:rPr>
-        <w:t xml:space="preserve"> </w:t>
-      </w:r>
-      <w:r>
-        <w:t>método</w:t>
-      </w:r>
-      <w:r>
-        <w:rPr>
-          <w:spacing w:val="-22"/>
-        </w:rPr>
-        <w:t xml:space="preserve"> </w:t>
-      </w:r>
-      <w:r>
-        <w:t>para</w:t>
-      </w:r>
-      <w:r>
-        <w:rPr>
-          <w:spacing w:val="-22"/>
-        </w:rPr>
-        <w:t xml:space="preserve"> </w:t>
-      </w:r>
-      <w:r>
-        <w:t>composição</w:t>
-      </w:r>
-      <w:r>
-        <w:rPr>
-          <w:spacing w:val="-22"/>
-        </w:rPr>
-        <w:t xml:space="preserve"> </w:t>
-      </w:r>
-      <w:r>
-        <w:t>do</w:t>
-      </w:r>
-      <w:r>
-        <w:rPr>
-          <w:spacing w:val="-22"/>
-        </w:rPr>
-        <w:t xml:space="preserve"> </w:t>
-      </w:r>
-      <w:r>
-        <w:t>gráfico</w:t>
-      </w:r>
-      <w:r>
-        <w:rPr>
-          <w:spacing w:val="-22"/>
-        </w:rPr>
-        <w:t xml:space="preserve"> </w:t>
-      </w:r>
-      <w:r>
-        <w:t>será</w:t>
-      </w:r>
-      <w:r>
-        <w:rPr>
-          <w:spacing w:val="-22"/>
-        </w:rPr>
-        <w:t xml:space="preserve"> </w:t>
-      </w:r>
-      <w:r>
-        <w:t>passo</w:t>
-      </w:r>
-      <w:r>
-        <w:rPr>
-          <w:spacing w:val="-22"/>
-        </w:rPr>
-        <w:t xml:space="preserve"> </w:t>
-      </w:r>
-      <w:r>
-        <w:t>a</w:t>
-      </w:r>
-      <w:r>
-        <w:rPr>
-          <w:spacing w:val="-22"/>
-        </w:rPr>
-        <w:t xml:space="preserve"> </w:t>
-      </w:r>
-      <w:r>
-        <w:t>passo,</w:t>
-      </w:r>
-      <w:r>
-        <w:rPr>
-          <w:spacing w:val="-22"/>
-        </w:rPr>
-        <w:t xml:space="preserve"> </w:t>
-      </w:r>
-      <w:r>
-        <w:t>possibilitando</w:t>
-      </w:r>
-      <w:r>
-        <w:rPr>
-          <w:spacing w:val="-22"/>
-        </w:rPr>
-        <w:t xml:space="preserve"> </w:t>
-      </w:r>
-      <w:r>
-        <w:t>o aprendizado</w:t>
-      </w:r>
-      <w:r>
-        <w:rPr>
-          <w:spacing w:val="-8"/>
-        </w:rPr>
-        <w:t xml:space="preserve"> </w:t>
-      </w:r>
-      <w:r>
-        <w:t>do</w:t>
-      </w:r>
-      <w:r>
-        <w:rPr>
-          <w:spacing w:val="-8"/>
-        </w:rPr>
-        <w:t xml:space="preserve"> </w:t>
-      </w:r>
-      <w:r>
-        <w:t>aluno,</w:t>
-      </w:r>
-      <w:r>
-        <w:rPr>
-          <w:spacing w:val="-8"/>
-        </w:rPr>
-        <w:t xml:space="preserve"> </w:t>
-      </w:r>
-      <w:r>
-        <w:t>e</w:t>
-      </w:r>
-      <w:r>
-        <w:rPr>
-          <w:spacing w:val="-7"/>
-        </w:rPr>
-        <w:t xml:space="preserve"> </w:t>
-      </w:r>
-      <w:r>
-        <w:t>a</w:t>
-      </w:r>
-      <w:r>
-        <w:rPr>
-          <w:spacing w:val="-8"/>
-        </w:rPr>
-        <w:t xml:space="preserve"> </w:t>
-      </w:r>
-      <w:r>
-        <w:t>ferramenta</w:t>
-      </w:r>
-      <w:r>
-        <w:rPr>
-          <w:spacing w:val="-8"/>
-        </w:rPr>
-        <w:t xml:space="preserve"> </w:t>
-      </w:r>
-      <w:r>
-        <w:t>será</w:t>
-      </w:r>
-      <w:r>
-        <w:rPr>
-          <w:spacing w:val="-8"/>
-        </w:rPr>
-        <w:t xml:space="preserve"> </w:t>
-      </w:r>
-      <w:r>
-        <w:t>de</w:t>
-      </w:r>
-      <w:r>
-        <w:rPr>
-          <w:spacing w:val="-7"/>
-        </w:rPr>
-        <w:t xml:space="preserve"> </w:t>
-      </w:r>
-      <w:r>
-        <w:t>fácil</w:t>
-      </w:r>
-      <w:r>
-        <w:rPr>
-          <w:spacing w:val="-8"/>
-        </w:rPr>
-        <w:t xml:space="preserve"> </w:t>
-      </w:r>
-      <w:r>
-        <w:t>acesso</w:t>
-      </w:r>
-      <w:r>
-        <w:rPr>
-          <w:spacing w:val="-8"/>
-        </w:rPr>
-        <w:t xml:space="preserve"> </w:t>
-      </w:r>
-      <w:r>
-        <w:t>a</w:t>
-      </w:r>
-      <w:r>
-        <w:rPr>
-          <w:spacing w:val="-7"/>
-        </w:rPr>
-        <w:t xml:space="preserve"> </w:t>
-      </w:r>
-      <w:r>
-        <w:t>pessoas</w:t>
-      </w:r>
-      <w:r>
-        <w:rPr>
-          <w:spacing w:val="-7"/>
-        </w:rPr>
-        <w:t xml:space="preserve"> </w:t>
-      </w:r>
-      <w:r>
-        <w:t>com</w:t>
-      </w:r>
-      <w:r>
-        <w:rPr>
-          <w:spacing w:val="-8"/>
-        </w:rPr>
-        <w:t xml:space="preserve"> </w:t>
-      </w:r>
-      <w:r>
-        <w:t>baixa</w:t>
-      </w:r>
-      <w:r>
-        <w:rPr>
-          <w:spacing w:val="-8"/>
-        </w:rPr>
-        <w:t xml:space="preserve"> </w:t>
-      </w:r>
-      <w:r>
-        <w:t>visão.</w:t>
       </w:r>
     </w:p>
     <w:p>
@@ -6336,6 +4988,1335 @@
         <w:jc w:val="left"/>
         <w:rPr>
           <w:sz w:val="29"/>
+        </w:rPr>
+      </w:pPr>
+      <w:bookmarkStart w:id="11" w:name="_Toc528875226"/>
+      <w:r>
+        <w:lastRenderedPageBreak/>
+        <w:t xml:space="preserve">2 </w:t>
+      </w:r>
+      <w:r>
+        <w:t>OBJETIVO DE ENGENHARIA</w:t>
+      </w:r>
+      <w:bookmarkEnd w:id="11"/>
+    </w:p>
+    <w:p>
+      <w:pPr>
+        <w:pStyle w:val="Corpodetexto"/>
+        <w:spacing w:before="103" w:line="360" w:lineRule="auto"/>
+        <w:ind w:left="159" w:right="156" w:firstLine="737"/>
+        <w:jc w:val="both"/>
+      </w:pPr>
+      <w:bookmarkStart w:id="12" w:name="Objetivo_de_Engenharia"/>
+      <w:bookmarkEnd w:id="12"/>
+      <w:r>
+        <w:t>Queremos</w:t>
+      </w:r>
+      <w:r>
+        <w:rPr>
+          <w:spacing w:val="-25"/>
+        </w:rPr>
+        <w:t xml:space="preserve"> </w:t>
+      </w:r>
+      <w:r>
+        <w:t>desenvolver</w:t>
+      </w:r>
+      <w:r>
+        <w:rPr>
+          <w:spacing w:val="-25"/>
+        </w:rPr>
+        <w:t xml:space="preserve"> </w:t>
+      </w:r>
+      <w:r>
+        <w:t>uma</w:t>
+      </w:r>
+      <w:r>
+        <w:rPr>
+          <w:spacing w:val="-24"/>
+        </w:rPr>
+        <w:t xml:space="preserve"> </w:t>
+      </w:r>
+      <w:r>
+        <w:t>aplicação</w:t>
+      </w:r>
+      <w:r>
+        <w:rPr>
+          <w:spacing w:val="-25"/>
+        </w:rPr>
+        <w:t xml:space="preserve"> </w:t>
+      </w:r>
+      <w:r>
+        <w:t>WEB</w:t>
+      </w:r>
+      <w:r>
+        <w:rPr>
+          <w:spacing w:val="-24"/>
+        </w:rPr>
+        <w:t xml:space="preserve"> </w:t>
+      </w:r>
+      <w:r>
+        <w:t>que</w:t>
+      </w:r>
+      <w:r>
+        <w:rPr>
+          <w:spacing w:val="-25"/>
+        </w:rPr>
+        <w:t xml:space="preserve"> </w:t>
+      </w:r>
+      <w:r>
+        <w:t>possibilita</w:t>
+      </w:r>
+      <w:r>
+        <w:rPr>
+          <w:spacing w:val="-25"/>
+        </w:rPr>
+        <w:t xml:space="preserve"> </w:t>
+      </w:r>
+      <w:r>
+        <w:t>o</w:t>
+      </w:r>
+      <w:r>
+        <w:rPr>
+          <w:spacing w:val="-24"/>
+        </w:rPr>
+        <w:t xml:space="preserve"> </w:t>
+      </w:r>
+      <w:r>
+        <w:t>aprendizado</w:t>
+      </w:r>
+      <w:r>
+        <w:rPr>
+          <w:spacing w:val="-25"/>
+        </w:rPr>
+        <w:t xml:space="preserve"> </w:t>
+      </w:r>
+      <w:r>
+        <w:t>sobre funções</w:t>
+      </w:r>
+      <w:r>
+        <w:rPr>
+          <w:spacing w:val="-6"/>
+        </w:rPr>
+        <w:t xml:space="preserve"> </w:t>
+      </w:r>
+      <w:r>
+        <w:t>de</w:t>
+      </w:r>
+      <w:r>
+        <w:rPr>
+          <w:spacing w:val="-5"/>
+        </w:rPr>
+        <w:t xml:space="preserve"> </w:t>
+      </w:r>
+      <w:r>
+        <w:t>primeiro</w:t>
+      </w:r>
+      <w:r>
+        <w:rPr>
+          <w:spacing w:val="-5"/>
+        </w:rPr>
+        <w:t xml:space="preserve"> </w:t>
+      </w:r>
+      <w:r>
+        <w:t>grau</w:t>
+      </w:r>
+      <w:r>
+        <w:rPr>
+          <w:spacing w:val="-6"/>
+        </w:rPr>
+        <w:t xml:space="preserve"> </w:t>
+      </w:r>
+      <w:r>
+        <w:t>de</w:t>
+      </w:r>
+      <w:r>
+        <w:rPr>
+          <w:spacing w:val="-5"/>
+        </w:rPr>
+        <w:t xml:space="preserve"> </w:t>
+      </w:r>
+      <w:r>
+        <w:t>maneira</w:t>
+      </w:r>
+      <w:r>
+        <w:rPr>
+          <w:spacing w:val="-5"/>
+        </w:rPr>
+        <w:t xml:space="preserve"> </w:t>
+      </w:r>
+      <w:r>
+        <w:t>interativa</w:t>
+      </w:r>
+      <w:r>
+        <w:rPr>
+          <w:spacing w:val="-6"/>
+        </w:rPr>
+        <w:t xml:space="preserve"> </w:t>
+      </w:r>
+      <w:r>
+        <w:t>e</w:t>
+      </w:r>
+      <w:r>
+        <w:rPr>
+          <w:spacing w:val="-5"/>
+        </w:rPr>
+        <w:t xml:space="preserve"> </w:t>
+      </w:r>
+      <w:r>
+        <w:t>instigante</w:t>
+      </w:r>
+      <w:r>
+        <w:rPr>
+          <w:spacing w:val="-5"/>
+        </w:rPr>
+        <w:t xml:space="preserve"> </w:t>
+      </w:r>
+      <w:r>
+        <w:t>a</w:t>
+      </w:r>
+      <w:r>
+        <w:rPr>
+          <w:spacing w:val="-6"/>
+        </w:rPr>
+        <w:t xml:space="preserve"> </w:t>
+      </w:r>
+      <w:r>
+        <w:t>alunos</w:t>
+      </w:r>
+      <w:r>
+        <w:rPr>
+          <w:spacing w:val="-5"/>
+        </w:rPr>
+        <w:t xml:space="preserve"> </w:t>
+      </w:r>
+      <w:r>
+        <w:t>de</w:t>
+      </w:r>
+      <w:r>
+        <w:rPr>
+          <w:spacing w:val="-5"/>
+        </w:rPr>
+        <w:t xml:space="preserve"> </w:t>
+      </w:r>
+      <w:r>
+        <w:t>ensino</w:t>
+      </w:r>
+      <w:r>
+        <w:rPr>
+          <w:spacing w:val="-6"/>
+        </w:rPr>
+        <w:t xml:space="preserve"> </w:t>
+      </w:r>
+      <w:r>
+        <w:t>médio.</w:t>
+      </w:r>
+    </w:p>
+    <w:p>
+      <w:pPr>
+        <w:pStyle w:val="Corpodetexto"/>
+        <w:spacing w:before="113" w:line="360" w:lineRule="auto"/>
+        <w:ind w:left="153" w:right="118" w:firstLine="809"/>
+        <w:jc w:val="both"/>
+      </w:pPr>
+      <w:r>
+        <w:t>Essa</w:t>
+      </w:r>
+      <w:r>
+        <w:rPr>
+          <w:spacing w:val="-10"/>
+        </w:rPr>
+        <w:t xml:space="preserve"> </w:t>
+      </w:r>
+      <w:r>
+        <w:t>aplicação</w:t>
+      </w:r>
+      <w:r>
+        <w:rPr>
+          <w:spacing w:val="-10"/>
+        </w:rPr>
+        <w:t xml:space="preserve"> </w:t>
+      </w:r>
+      <w:r>
+        <w:t>possuirá</w:t>
+      </w:r>
+      <w:r>
+        <w:rPr>
+          <w:spacing w:val="-10"/>
+        </w:rPr>
+        <w:t xml:space="preserve"> </w:t>
+      </w:r>
+      <w:r>
+        <w:t>um</w:t>
+      </w:r>
+      <w:r>
+        <w:rPr>
+          <w:spacing w:val="-10"/>
+        </w:rPr>
+        <w:t xml:space="preserve"> </w:t>
+      </w:r>
+      <w:r>
+        <w:t>módulo</w:t>
+      </w:r>
+      <w:r>
+        <w:rPr>
+          <w:spacing w:val="-10"/>
+        </w:rPr>
+        <w:t xml:space="preserve"> </w:t>
+      </w:r>
+      <w:r>
+        <w:t>gráfico</w:t>
+      </w:r>
+      <w:r>
+        <w:rPr>
+          <w:spacing w:val="-10"/>
+        </w:rPr>
+        <w:t xml:space="preserve"> </w:t>
+      </w:r>
+      <w:r>
+        <w:t>em</w:t>
+      </w:r>
+      <w:r>
+        <w:rPr>
+          <w:spacing w:val="-9"/>
+        </w:rPr>
+        <w:t xml:space="preserve"> </w:t>
+      </w:r>
+      <w:r>
+        <w:t>que</w:t>
+      </w:r>
+      <w:r>
+        <w:rPr>
+          <w:spacing w:val="-10"/>
+        </w:rPr>
+        <w:t xml:space="preserve"> </w:t>
+      </w:r>
+      <w:r>
+        <w:t>o</w:t>
+      </w:r>
+      <w:r>
+        <w:rPr>
+          <w:spacing w:val="-10"/>
+        </w:rPr>
+        <w:t xml:space="preserve"> </w:t>
+      </w:r>
+      <w:r>
+        <w:t>aluno</w:t>
+      </w:r>
+      <w:r>
+        <w:rPr>
+          <w:spacing w:val="-10"/>
+        </w:rPr>
+        <w:t xml:space="preserve"> </w:t>
+      </w:r>
+      <w:r>
+        <w:t>pode</w:t>
+      </w:r>
+      <w:r>
+        <w:rPr>
+          <w:spacing w:val="-10"/>
+        </w:rPr>
+        <w:t xml:space="preserve"> </w:t>
+      </w:r>
+      <w:r>
+        <w:t>aprender,</w:t>
+      </w:r>
+      <w:r>
+        <w:rPr>
+          <w:spacing w:val="-10"/>
+        </w:rPr>
+        <w:t xml:space="preserve"> </w:t>
+      </w:r>
+      <w:r>
+        <w:t>de forma visual e passo a passo, como construir gráficos a partir de uma função e vice-versa. Ele pode digitar a fórmula e o programa mostrará, por meio de uma animação, como</w:t>
+      </w:r>
+      <w:r>
+        <w:rPr>
+          <w:spacing w:val="-22"/>
+        </w:rPr>
+        <w:t xml:space="preserve"> </w:t>
+      </w:r>
+      <w:r>
+        <w:t>definir</w:t>
+      </w:r>
+      <w:r>
+        <w:rPr>
+          <w:spacing w:val="-22"/>
+        </w:rPr>
+        <w:t xml:space="preserve"> </w:t>
+      </w:r>
+      <w:r>
+        <w:t>uma</w:t>
+      </w:r>
+      <w:r>
+        <w:rPr>
+          <w:spacing w:val="-22"/>
+        </w:rPr>
+        <w:t xml:space="preserve"> </w:t>
+      </w:r>
+      <w:r>
+        <w:t>escala,</w:t>
+      </w:r>
+      <w:r>
+        <w:rPr>
+          <w:spacing w:val="-22"/>
+        </w:rPr>
+        <w:t xml:space="preserve"> </w:t>
+      </w:r>
+      <w:r>
+        <w:t>quais</w:t>
+      </w:r>
+      <w:r>
+        <w:rPr>
+          <w:spacing w:val="-22"/>
+        </w:rPr>
+        <w:t xml:space="preserve"> </w:t>
+      </w:r>
+      <w:r>
+        <w:t>dois</w:t>
+      </w:r>
+      <w:r>
+        <w:rPr>
+          <w:spacing w:val="-22"/>
+        </w:rPr>
+        <w:t xml:space="preserve"> </w:t>
+      </w:r>
+      <w:r>
+        <w:t>pontos</w:t>
+      </w:r>
+      <w:r>
+        <w:rPr>
+          <w:spacing w:val="-22"/>
+        </w:rPr>
+        <w:t xml:space="preserve"> </w:t>
+      </w:r>
+      <w:r>
+        <w:rPr>
+          <w:spacing w:val="-3"/>
+        </w:rPr>
+        <w:t>devem</w:t>
+      </w:r>
+      <w:r>
+        <w:rPr>
+          <w:spacing w:val="-22"/>
+        </w:rPr>
+        <w:t xml:space="preserve"> </w:t>
+      </w:r>
+      <w:r>
+        <w:t>ser</w:t>
+      </w:r>
+      <w:r>
+        <w:rPr>
+          <w:spacing w:val="-21"/>
+        </w:rPr>
+        <w:t xml:space="preserve"> </w:t>
+      </w:r>
+      <w:r>
+        <w:t>escolhidos,</w:t>
+      </w:r>
+      <w:r>
+        <w:rPr>
+          <w:spacing w:val="-22"/>
+        </w:rPr>
+        <w:t xml:space="preserve"> </w:t>
+      </w:r>
+      <w:r>
+        <w:t>como</w:t>
+      </w:r>
+      <w:r>
+        <w:rPr>
+          <w:spacing w:val="-22"/>
+        </w:rPr>
+        <w:t xml:space="preserve"> </w:t>
+      </w:r>
+      <w:r>
+        <w:t>localizar</w:t>
+      </w:r>
+      <w:r>
+        <w:rPr>
+          <w:spacing w:val="-22"/>
+        </w:rPr>
+        <w:t xml:space="preserve"> </w:t>
+      </w:r>
+      <w:r>
+        <w:t>esses pontos</w:t>
+      </w:r>
+      <w:r>
+        <w:rPr>
+          <w:spacing w:val="-9"/>
+        </w:rPr>
+        <w:t xml:space="preserve"> </w:t>
+      </w:r>
+      <w:r>
+        <w:t>nos</w:t>
+      </w:r>
+      <w:r>
+        <w:rPr>
+          <w:spacing w:val="-8"/>
+        </w:rPr>
+        <w:t xml:space="preserve"> </w:t>
+      </w:r>
+      <w:r>
+        <w:t>eixos</w:t>
+      </w:r>
+      <w:r>
+        <w:rPr>
+          <w:spacing w:val="-8"/>
+        </w:rPr>
+        <w:t xml:space="preserve"> </w:t>
+      </w:r>
+      <w:r>
+        <w:t>e</w:t>
+      </w:r>
+      <w:r>
+        <w:rPr>
+          <w:spacing w:val="-9"/>
+        </w:rPr>
+        <w:t xml:space="preserve"> </w:t>
+      </w:r>
+      <w:r>
+        <w:t>como</w:t>
+      </w:r>
+      <w:r>
+        <w:rPr>
+          <w:spacing w:val="-8"/>
+        </w:rPr>
+        <w:t xml:space="preserve"> </w:t>
+      </w:r>
+      <w:r>
+        <w:t>desenhar</w:t>
+      </w:r>
+      <w:r>
+        <w:rPr>
+          <w:spacing w:val="-8"/>
+        </w:rPr>
+        <w:t xml:space="preserve"> </w:t>
+      </w:r>
+      <w:r>
+        <w:t>a</w:t>
+      </w:r>
+      <w:r>
+        <w:rPr>
+          <w:spacing w:val="-9"/>
+        </w:rPr>
+        <w:t xml:space="preserve"> </w:t>
+      </w:r>
+      <w:r>
+        <w:t>reta.</w:t>
+      </w:r>
+      <w:r>
+        <w:rPr>
+          <w:spacing w:val="-8"/>
+        </w:rPr>
+        <w:t xml:space="preserve"> </w:t>
+      </w:r>
+      <w:r>
+        <w:t>Da</w:t>
+      </w:r>
+      <w:r>
+        <w:rPr>
+          <w:spacing w:val="-8"/>
+        </w:rPr>
+        <w:t xml:space="preserve"> </w:t>
+      </w:r>
+      <w:r>
+        <w:t>mesma</w:t>
+      </w:r>
+      <w:r>
+        <w:rPr>
+          <w:spacing w:val="-8"/>
+        </w:rPr>
+        <w:t xml:space="preserve"> </w:t>
+      </w:r>
+      <w:r>
+        <w:t>forma,</w:t>
+      </w:r>
+      <w:r>
+        <w:rPr>
+          <w:spacing w:val="-9"/>
+        </w:rPr>
+        <w:t xml:space="preserve"> </w:t>
+      </w:r>
+      <w:r>
+        <w:t>o</w:t>
+      </w:r>
+      <w:r>
+        <w:rPr>
+          <w:spacing w:val="-8"/>
+        </w:rPr>
+        <w:t xml:space="preserve"> </w:t>
+      </w:r>
+      <w:r>
+        <w:t>aluno</w:t>
+      </w:r>
+      <w:r>
+        <w:rPr>
+          <w:spacing w:val="-8"/>
+        </w:rPr>
+        <w:t xml:space="preserve"> </w:t>
+      </w:r>
+      <w:r>
+        <w:t>poderá</w:t>
+      </w:r>
+      <w:r>
+        <w:rPr>
+          <w:spacing w:val="-9"/>
+        </w:rPr>
+        <w:t xml:space="preserve"> </w:t>
+      </w:r>
+      <w:r>
+        <w:t>desenhar o gráfico e o programa ensinará como chegar à função a partir</w:t>
+      </w:r>
+      <w:r>
+        <w:rPr>
+          <w:spacing w:val="-21"/>
+        </w:rPr>
+        <w:t xml:space="preserve"> </w:t>
+      </w:r>
+      <w:r>
+        <w:t>dele.</w:t>
+      </w:r>
+    </w:p>
+    <w:p>
+      <w:pPr>
+        <w:pStyle w:val="Corpodetexto"/>
+        <w:spacing w:before="112" w:line="360" w:lineRule="auto"/>
+        <w:ind w:left="159" w:right="158" w:firstLine="737"/>
+        <w:jc w:val="both"/>
+      </w:pPr>
+      <w:r>
+        <w:rPr>
+          <w:spacing w:val="-5"/>
+        </w:rPr>
+        <w:t>Também</w:t>
+      </w:r>
+      <w:r>
+        <w:rPr>
+          <w:spacing w:val="-34"/>
+        </w:rPr>
+        <w:t xml:space="preserve"> </w:t>
+      </w:r>
+      <w:r>
+        <w:t>será</w:t>
+      </w:r>
+      <w:r>
+        <w:rPr>
+          <w:spacing w:val="-34"/>
+        </w:rPr>
+        <w:t xml:space="preserve"> </w:t>
+      </w:r>
+      <w:r>
+        <w:t>disponibilizada</w:t>
+      </w:r>
+      <w:r>
+        <w:rPr>
+          <w:spacing w:val="-33"/>
+        </w:rPr>
+        <w:t xml:space="preserve"> </w:t>
+      </w:r>
+      <w:r>
+        <w:t>uma</w:t>
+      </w:r>
+      <w:r>
+        <w:rPr>
+          <w:spacing w:val="-33"/>
+        </w:rPr>
+        <w:t xml:space="preserve"> </w:t>
+      </w:r>
+      <w:r>
+        <w:t>teoria</w:t>
+      </w:r>
+      <w:r>
+        <w:rPr>
+          <w:spacing w:val="-33"/>
+        </w:rPr>
+        <w:t xml:space="preserve"> </w:t>
+      </w:r>
+      <w:r>
+        <w:t>interativa</w:t>
+      </w:r>
+      <w:r>
+        <w:rPr>
+          <w:spacing w:val="-34"/>
+        </w:rPr>
+        <w:t xml:space="preserve"> </w:t>
+      </w:r>
+      <w:r>
+        <w:t>no</w:t>
+      </w:r>
+      <w:r>
+        <w:rPr>
+          <w:spacing w:val="-33"/>
+        </w:rPr>
+        <w:t xml:space="preserve"> </w:t>
+      </w:r>
+      <w:r>
+        <w:t>próprio</w:t>
+      </w:r>
+      <w:r>
+        <w:rPr>
+          <w:spacing w:val="-33"/>
+        </w:rPr>
+        <w:t xml:space="preserve"> </w:t>
+      </w:r>
+      <w:r>
+        <w:t>site,</w:t>
+      </w:r>
+      <w:r>
+        <w:rPr>
+          <w:spacing w:val="-33"/>
+        </w:rPr>
+        <w:t xml:space="preserve"> </w:t>
+      </w:r>
+      <w:r>
+        <w:t>através</w:t>
+      </w:r>
+      <w:r>
+        <w:rPr>
+          <w:spacing w:val="-34"/>
+        </w:rPr>
+        <w:t xml:space="preserve"> </w:t>
+      </w:r>
+      <w:r>
+        <w:t>da</w:t>
+      </w:r>
+      <w:r>
+        <w:rPr>
+          <w:spacing w:val="-33"/>
+        </w:rPr>
+        <w:t xml:space="preserve"> </w:t>
+      </w:r>
+      <w:r>
+        <w:t>qual o</w:t>
+      </w:r>
+      <w:r>
+        <w:rPr>
+          <w:spacing w:val="-13"/>
+        </w:rPr>
+        <w:t xml:space="preserve"> </w:t>
+      </w:r>
+      <w:r>
+        <w:t>estudante</w:t>
+      </w:r>
+      <w:r>
+        <w:rPr>
+          <w:spacing w:val="-12"/>
+        </w:rPr>
+        <w:t xml:space="preserve"> </w:t>
+      </w:r>
+      <w:r>
+        <w:t>poderá</w:t>
+      </w:r>
+      <w:r>
+        <w:rPr>
+          <w:spacing w:val="-12"/>
+        </w:rPr>
+        <w:t xml:space="preserve"> </w:t>
+      </w:r>
+      <w:r>
+        <w:t>tirar</w:t>
+      </w:r>
+      <w:r>
+        <w:rPr>
+          <w:spacing w:val="-13"/>
+        </w:rPr>
+        <w:t xml:space="preserve"> </w:t>
+      </w:r>
+      <w:r>
+        <w:t>suas</w:t>
+      </w:r>
+      <w:r>
+        <w:rPr>
+          <w:spacing w:val="-12"/>
+        </w:rPr>
+        <w:t xml:space="preserve"> </w:t>
+      </w:r>
+      <w:r>
+        <w:t>dúvidas</w:t>
+      </w:r>
+      <w:r>
+        <w:rPr>
+          <w:spacing w:val="-12"/>
+        </w:rPr>
+        <w:t xml:space="preserve"> </w:t>
+      </w:r>
+      <w:r>
+        <w:t>sobre</w:t>
+      </w:r>
+      <w:r>
+        <w:rPr>
+          <w:spacing w:val="-13"/>
+        </w:rPr>
+        <w:t xml:space="preserve"> </w:t>
+      </w:r>
+      <w:r>
+        <w:t>o</w:t>
+      </w:r>
+      <w:r>
+        <w:rPr>
+          <w:spacing w:val="-12"/>
+        </w:rPr>
+        <w:t xml:space="preserve"> </w:t>
+      </w:r>
+      <w:r>
+        <w:t>assunto</w:t>
+      </w:r>
+      <w:r>
+        <w:rPr>
+          <w:spacing w:val="-12"/>
+        </w:rPr>
+        <w:t xml:space="preserve"> </w:t>
+      </w:r>
+      <w:r>
+        <w:t>em</w:t>
+      </w:r>
+      <w:r>
+        <w:rPr>
+          <w:spacing w:val="-13"/>
+        </w:rPr>
+        <w:t xml:space="preserve"> </w:t>
+      </w:r>
+      <w:r>
+        <w:t>pauta.</w:t>
+      </w:r>
+      <w:r>
+        <w:rPr>
+          <w:spacing w:val="-12"/>
+        </w:rPr>
+        <w:t xml:space="preserve"> </w:t>
+      </w:r>
+      <w:r>
+        <w:t>A</w:t>
+      </w:r>
+      <w:r>
+        <w:rPr>
+          <w:spacing w:val="-12"/>
+        </w:rPr>
+        <w:t xml:space="preserve"> </w:t>
+      </w:r>
+      <w:r>
+        <w:t>teoria</w:t>
+      </w:r>
+      <w:r>
+        <w:rPr>
+          <w:spacing w:val="-13"/>
+        </w:rPr>
+        <w:t xml:space="preserve"> </w:t>
+      </w:r>
+      <w:r>
+        <w:t>apresentada conterá apresentará exemplos práticos, animações e exercícios</w:t>
+      </w:r>
+      <w:r>
+        <w:rPr>
+          <w:spacing w:val="-32"/>
+        </w:rPr>
+        <w:t xml:space="preserve"> </w:t>
+      </w:r>
+      <w:r>
+        <w:t>participativos.</w:t>
+      </w:r>
+    </w:p>
+    <w:p>
+      <w:pPr>
+        <w:pStyle w:val="Corpodetexto"/>
+        <w:spacing w:before="113" w:line="360" w:lineRule="auto"/>
+        <w:ind w:left="159" w:right="158" w:firstLine="737"/>
+        <w:jc w:val="both"/>
+      </w:pPr>
+      <w:r>
+        <w:t>No quesito acessibilidade, todos os textos do site poderão ser ouvidos e, no módulo gráfico, será possível dar zoom sem que haja distorção de conteúdo.</w:t>
+      </w:r>
+    </w:p>
+    <w:p>
+      <w:pPr>
+        <w:pStyle w:val="Corpodetexto"/>
+        <w:spacing w:before="112" w:line="360" w:lineRule="auto"/>
+        <w:ind w:left="159" w:right="118" w:firstLine="737"/>
+        <w:jc w:val="both"/>
+      </w:pPr>
+      <w:r>
+        <w:t>O projeto também prevê recursos de acessibilidade a pessoas com visão sub- normal.</w:t>
+      </w:r>
+    </w:p>
+    <w:p>
+      <w:pPr>
+        <w:pStyle w:val="Corpodetexto"/>
+        <w:spacing w:before="113" w:line="360" w:lineRule="auto"/>
+        <w:ind w:left="159" w:right="116" w:firstLine="737"/>
+        <w:jc w:val="both"/>
+      </w:pPr>
+      <w:r>
+        <w:rPr>
+          <w:spacing w:val="-5"/>
+        </w:rPr>
+        <w:t>Vale</w:t>
+      </w:r>
+      <w:r>
+        <w:rPr>
+          <w:spacing w:val="-31"/>
+        </w:rPr>
+        <w:t xml:space="preserve"> </w:t>
+      </w:r>
+      <w:r>
+        <w:t>ressaltar</w:t>
+      </w:r>
+      <w:r>
+        <w:rPr>
+          <w:spacing w:val="-31"/>
+        </w:rPr>
+        <w:t xml:space="preserve"> </w:t>
+      </w:r>
+      <w:r>
+        <w:t>que</w:t>
+      </w:r>
+      <w:r>
+        <w:rPr>
+          <w:spacing w:val="-31"/>
+        </w:rPr>
+        <w:t xml:space="preserve"> </w:t>
+      </w:r>
+      <w:r>
+        <w:t>já</w:t>
+      </w:r>
+      <w:r>
+        <w:rPr>
+          <w:spacing w:val="-31"/>
+        </w:rPr>
+        <w:t xml:space="preserve"> </w:t>
+      </w:r>
+      <w:r>
+        <w:t>existem</w:t>
+      </w:r>
+      <w:r>
+        <w:rPr>
+          <w:spacing w:val="-30"/>
+        </w:rPr>
+        <w:t xml:space="preserve"> </w:t>
+      </w:r>
+      <w:r>
+        <w:t>ferramentas</w:t>
+      </w:r>
+      <w:r>
+        <w:rPr>
+          <w:spacing w:val="-31"/>
+        </w:rPr>
+        <w:t xml:space="preserve"> </w:t>
+      </w:r>
+      <w:r>
+        <w:t>online</w:t>
+      </w:r>
+      <w:r>
+        <w:rPr>
+          <w:spacing w:val="-31"/>
+        </w:rPr>
+        <w:t xml:space="preserve"> </w:t>
+      </w:r>
+      <w:r>
+        <w:t>que</w:t>
+      </w:r>
+      <w:r>
+        <w:rPr>
+          <w:spacing w:val="-31"/>
+        </w:rPr>
+        <w:t xml:space="preserve"> </w:t>
+      </w:r>
+      <w:r>
+        <w:t>possibilitam</w:t>
+      </w:r>
+      <w:r>
+        <w:rPr>
+          <w:spacing w:val="-31"/>
+        </w:rPr>
+        <w:t xml:space="preserve"> </w:t>
+      </w:r>
+      <w:r>
+        <w:t>a</w:t>
+      </w:r>
+      <w:r>
+        <w:rPr>
+          <w:spacing w:val="-30"/>
+        </w:rPr>
+        <w:t xml:space="preserve"> </w:t>
+      </w:r>
+      <w:r>
+        <w:t>construção</w:t>
+      </w:r>
+      <w:r>
+        <w:rPr>
+          <w:spacing w:val="-31"/>
+        </w:rPr>
+        <w:t xml:space="preserve"> </w:t>
+      </w:r>
+      <w:r>
+        <w:t>de gráficos</w:t>
+      </w:r>
+      <w:r>
+        <w:rPr>
+          <w:spacing w:val="-31"/>
+        </w:rPr>
+        <w:t xml:space="preserve"> </w:t>
+      </w:r>
+      <w:r>
+        <w:t>de</w:t>
+      </w:r>
+      <w:r>
+        <w:rPr>
+          <w:spacing w:val="-31"/>
+        </w:rPr>
+        <w:t xml:space="preserve"> </w:t>
+      </w:r>
+      <w:r>
+        <w:t>primeiro</w:t>
+      </w:r>
+      <w:r>
+        <w:rPr>
+          <w:spacing w:val="-31"/>
+        </w:rPr>
+        <w:t xml:space="preserve"> </w:t>
+      </w:r>
+      <w:r>
+        <w:t>grau,</w:t>
+      </w:r>
+      <w:r>
+        <w:rPr>
+          <w:spacing w:val="-31"/>
+        </w:rPr>
+        <w:t xml:space="preserve"> </w:t>
+      </w:r>
+      <w:r>
+        <w:t>como</w:t>
+      </w:r>
+      <w:r>
+        <w:rPr>
+          <w:spacing w:val="-31"/>
+        </w:rPr>
+        <w:t xml:space="preserve"> </w:t>
+      </w:r>
+      <w:r>
+        <w:t>WolframAlpha</w:t>
+      </w:r>
+      <w:r>
+        <w:rPr>
+          <w:spacing w:val="-31"/>
+        </w:rPr>
+        <w:t xml:space="preserve"> </w:t>
+      </w:r>
+      <w:r>
+        <w:t>ou</w:t>
+      </w:r>
+      <w:r>
+        <w:rPr>
+          <w:spacing w:val="-31"/>
+        </w:rPr>
+        <w:t xml:space="preserve"> </w:t>
+      </w:r>
+      <w:r>
+        <w:t>Geogebra,</w:t>
+      </w:r>
+      <w:r>
+        <w:rPr>
+          <w:spacing w:val="-30"/>
+        </w:rPr>
+        <w:t xml:space="preserve"> </w:t>
+      </w:r>
+      <w:r>
+        <w:t>mas</w:t>
+      </w:r>
+      <w:r>
+        <w:rPr>
+          <w:spacing w:val="-31"/>
+        </w:rPr>
+        <w:t xml:space="preserve"> </w:t>
+      </w:r>
+      <w:r>
+        <w:t>vamos</w:t>
+      </w:r>
+      <w:r>
+        <w:rPr>
+          <w:spacing w:val="-31"/>
+        </w:rPr>
+        <w:t xml:space="preserve"> </w:t>
+      </w:r>
+      <w:r>
+        <w:t>nos</w:t>
+      </w:r>
+      <w:r>
+        <w:rPr>
+          <w:spacing w:val="-31"/>
+        </w:rPr>
+        <w:t xml:space="preserve"> </w:t>
+      </w:r>
+      <w:r>
+        <w:t>diferenciar desses,</w:t>
+      </w:r>
+      <w:r>
+        <w:rPr>
+          <w:spacing w:val="-22"/>
+        </w:rPr>
+        <w:t xml:space="preserve"> </w:t>
+      </w:r>
+      <w:r>
+        <w:t>pois</w:t>
+      </w:r>
+      <w:r>
+        <w:rPr>
+          <w:spacing w:val="-22"/>
+        </w:rPr>
+        <w:t xml:space="preserve"> </w:t>
+      </w:r>
+      <w:r>
+        <w:t>o</w:t>
+      </w:r>
+      <w:r>
+        <w:rPr>
+          <w:spacing w:val="-22"/>
+        </w:rPr>
+        <w:t xml:space="preserve"> </w:t>
+      </w:r>
+      <w:r>
+        <w:t>método</w:t>
+      </w:r>
+      <w:r>
+        <w:rPr>
+          <w:spacing w:val="-22"/>
+        </w:rPr>
+        <w:t xml:space="preserve"> </w:t>
+      </w:r>
+      <w:r>
+        <w:t>para</w:t>
+      </w:r>
+      <w:r>
+        <w:rPr>
+          <w:spacing w:val="-22"/>
+        </w:rPr>
+        <w:t xml:space="preserve"> </w:t>
+      </w:r>
+      <w:r>
+        <w:t>composição</w:t>
+      </w:r>
+      <w:r>
+        <w:rPr>
+          <w:spacing w:val="-22"/>
+        </w:rPr>
+        <w:t xml:space="preserve"> </w:t>
+      </w:r>
+      <w:r>
+        <w:t>do</w:t>
+      </w:r>
+      <w:r>
+        <w:rPr>
+          <w:spacing w:val="-22"/>
+        </w:rPr>
+        <w:t xml:space="preserve"> </w:t>
+      </w:r>
+      <w:r>
+        <w:t>gráfico</w:t>
+      </w:r>
+      <w:r>
+        <w:rPr>
+          <w:spacing w:val="-22"/>
+        </w:rPr>
+        <w:t xml:space="preserve"> </w:t>
+      </w:r>
+      <w:r>
+        <w:t>será</w:t>
+      </w:r>
+      <w:r>
+        <w:rPr>
+          <w:spacing w:val="-22"/>
+        </w:rPr>
+        <w:t xml:space="preserve"> </w:t>
+      </w:r>
+      <w:r>
+        <w:t>passo</w:t>
+      </w:r>
+      <w:r>
+        <w:rPr>
+          <w:spacing w:val="-22"/>
+        </w:rPr>
+        <w:t xml:space="preserve"> </w:t>
+      </w:r>
+      <w:r>
+        <w:t>a</w:t>
+      </w:r>
+      <w:r>
+        <w:rPr>
+          <w:spacing w:val="-22"/>
+        </w:rPr>
+        <w:t xml:space="preserve"> </w:t>
+      </w:r>
+      <w:r>
+        <w:t>passo,</w:t>
+      </w:r>
+      <w:r>
+        <w:rPr>
+          <w:spacing w:val="-22"/>
+        </w:rPr>
+        <w:t xml:space="preserve"> </w:t>
+      </w:r>
+      <w:r>
+        <w:t>possibilitando</w:t>
+      </w:r>
+      <w:r>
+        <w:rPr>
+          <w:spacing w:val="-22"/>
+        </w:rPr>
+        <w:t xml:space="preserve"> </w:t>
+      </w:r>
+      <w:r>
+        <w:t>o aprendizado</w:t>
+      </w:r>
+      <w:r>
+        <w:rPr>
+          <w:spacing w:val="-8"/>
+        </w:rPr>
+        <w:t xml:space="preserve"> </w:t>
+      </w:r>
+      <w:r>
+        <w:t>do</w:t>
+      </w:r>
+      <w:r>
+        <w:rPr>
+          <w:spacing w:val="-8"/>
+        </w:rPr>
+        <w:t xml:space="preserve"> </w:t>
+      </w:r>
+      <w:r>
+        <w:t>aluno,</w:t>
+      </w:r>
+      <w:r>
+        <w:rPr>
+          <w:spacing w:val="-8"/>
+        </w:rPr>
+        <w:t xml:space="preserve"> </w:t>
+      </w:r>
+      <w:r>
+        <w:t>e</w:t>
+      </w:r>
+      <w:r>
+        <w:rPr>
+          <w:spacing w:val="-7"/>
+        </w:rPr>
+        <w:t xml:space="preserve"> </w:t>
+      </w:r>
+      <w:r>
+        <w:t>a</w:t>
+      </w:r>
+      <w:r>
+        <w:rPr>
+          <w:spacing w:val="-8"/>
+        </w:rPr>
+        <w:t xml:space="preserve"> </w:t>
+      </w:r>
+      <w:r>
+        <w:t>ferramenta</w:t>
+      </w:r>
+      <w:r>
+        <w:rPr>
+          <w:spacing w:val="-8"/>
+        </w:rPr>
+        <w:t xml:space="preserve"> </w:t>
+      </w:r>
+      <w:r>
+        <w:t>será</w:t>
+      </w:r>
+      <w:r>
+        <w:rPr>
+          <w:spacing w:val="-8"/>
+        </w:rPr>
+        <w:t xml:space="preserve"> </w:t>
+      </w:r>
+      <w:r>
+        <w:t>de</w:t>
+      </w:r>
+      <w:r>
+        <w:rPr>
+          <w:spacing w:val="-7"/>
+        </w:rPr>
+        <w:t xml:space="preserve"> </w:t>
+      </w:r>
+      <w:r>
+        <w:t>fácil</w:t>
+      </w:r>
+      <w:r>
+        <w:rPr>
+          <w:spacing w:val="-8"/>
+        </w:rPr>
+        <w:t xml:space="preserve"> </w:t>
+      </w:r>
+      <w:r>
+        <w:t>acesso</w:t>
+      </w:r>
+      <w:r>
+        <w:rPr>
+          <w:spacing w:val="-8"/>
+        </w:rPr>
+        <w:t xml:space="preserve"> </w:t>
+      </w:r>
+      <w:r>
+        <w:t>a</w:t>
+      </w:r>
+      <w:r>
+        <w:rPr>
+          <w:spacing w:val="-7"/>
+        </w:rPr>
+        <w:t xml:space="preserve"> </w:t>
+      </w:r>
+      <w:r>
+        <w:t>pessoas</w:t>
+      </w:r>
+      <w:r>
+        <w:rPr>
+          <w:spacing w:val="-7"/>
+        </w:rPr>
+        <w:t xml:space="preserve"> </w:t>
+      </w:r>
+      <w:r>
+        <w:t>com</w:t>
+      </w:r>
+      <w:r>
+        <w:rPr>
+          <w:spacing w:val="-8"/>
+        </w:rPr>
+        <w:t xml:space="preserve"> </w:t>
+      </w:r>
+      <w:r>
+        <w:t>baixa</w:t>
+      </w:r>
+      <w:r>
+        <w:rPr>
+          <w:spacing w:val="-8"/>
+        </w:rPr>
+        <w:t xml:space="preserve"> </w:t>
+      </w:r>
+      <w:r>
+        <w:t>visão.</w:t>
+      </w:r>
+    </w:p>
+    <w:p>
+      <w:pPr>
+        <w:spacing w:line="360" w:lineRule="auto"/>
+        <w:jc w:val="both"/>
+      </w:pPr>
+    </w:p>
+    <w:p>
+      <w:pPr>
+        <w:spacing w:line="360" w:lineRule="auto"/>
+        <w:jc w:val="both"/>
+        <w:sectPr>
+          <w:headerReference w:type="default" r:id="rId10"/>
+          <w:pgSz w:w="11910" w:h="16840"/>
+          <w:pgMar w:top="1701" w:right="1134" w:bottom="1134" w:left="1701" w:header="1028" w:footer="0" w:gutter="0"/>
+          <w:cols w:space="720"/>
+        </w:sectPr>
+      </w:pPr>
+    </w:p>
+    <w:p>
+      <w:pPr>
+        <w:pStyle w:val="Ttulo1"/>
+        <w:ind w:left="0"/>
+        <w:jc w:val="left"/>
+        <w:rPr>
+          <w:sz w:val="29"/>
           <w:u w:val="single"/>
         </w:rPr>
       </w:pPr>
@@ -6442,11 +6423,9 @@
         </w:rPr>
         <w:t>-</w:t>
       </w:r>
-      <w:proofErr w:type="spellStart"/>
       <w:r>
         <w:t>end</w:t>
       </w:r>
-      <w:proofErr w:type="spellEnd"/>
       <w:r>
         <w:rPr>
           <w:spacing w:val="-11"/>
@@ -6927,47 +6906,19 @@
         <w:rPr>
           <w:sz w:val="24"/>
         </w:rPr>
-        <w:t xml:space="preserve">é </w:t>
-      </w:r>
-      <w:proofErr w:type="gramStart"/>
-      <w:r>
-        <w:rPr>
-          <w:sz w:val="24"/>
-        </w:rPr>
-        <w:t xml:space="preserve">uma </w:t>
-      </w:r>
-      <w:r>
-        <w:rPr>
-          <w:sz w:val="24"/>
-        </w:rPr>
-        <w:t>framework</w:t>
-      </w:r>
-      <w:proofErr w:type="gramEnd"/>
-      <w:r>
-        <w:rPr>
-          <w:sz w:val="24"/>
-        </w:rPr>
-        <w:t xml:space="preserve"> </w:t>
-      </w:r>
-      <w:r>
-        <w:rPr>
-          <w:sz w:val="24"/>
-        </w:rPr>
-        <w:t>front-</w:t>
-      </w:r>
-      <w:proofErr w:type="spellStart"/>
-      <w:r>
-        <w:rPr>
-          <w:sz w:val="24"/>
-        </w:rPr>
-        <w:t>end</w:t>
-      </w:r>
-      <w:proofErr w:type="spellEnd"/>
-      <w:r>
-        <w:rPr>
-          <w:sz w:val="24"/>
-        </w:rPr>
-        <w:t xml:space="preserve"> que possibilita criar websites com mais facilidade, além de ser possível formular sites responsivos (se adaptam a smartphones, tablets ou desktops). Uma das vantagens dessa ferramenta é que</w:t>
+        <w:t xml:space="preserve">é uma </w:t>
+      </w:r>
+      <w:r>
+        <w:rPr>
+          <w:sz w:val="24"/>
+        </w:rPr>
+        <w:t xml:space="preserve">framework </w:t>
+      </w:r>
+      <w:r>
+        <w:rPr>
+          <w:sz w:val="24"/>
+        </w:rPr>
+        <w:t>front-end que possibilita criar websites com mais facilidade, além de ser possível formular sites responsivos (se adaptam a smartphones, tablets ou desktops). Uma das vantagens dessa ferramenta é que</w:t>
       </w:r>
       <w:r>
         <w:rPr>
@@ -7182,7 +7133,7 @@
           <w:sz w:val="24"/>
         </w:rPr>
         <w:sectPr>
-          <w:headerReference w:type="default" r:id="rId10"/>
+          <w:headerReference w:type="default" r:id="rId11"/>
           <w:pgSz w:w="11910" w:h="16840"/>
           <w:pgMar w:top="1701" w:right="1134" w:bottom="1134" w:left="1701" w:header="1028" w:footer="0" w:gutter="0"/>
           <w:cols w:space="720"/>
@@ -7915,21 +7866,7 @@
         <w:rPr>
           <w:sz w:val="24"/>
         </w:rPr>
-        <w:t xml:space="preserve">no mercado são: </w:t>
-      </w:r>
-      <w:proofErr w:type="spellStart"/>
-      <w:r>
-        <w:rPr>
-          <w:sz w:val="24"/>
-        </w:rPr>
-        <w:t>Stoodi</w:t>
-      </w:r>
-      <w:proofErr w:type="spellEnd"/>
-      <w:r>
-        <w:rPr>
-          <w:sz w:val="24"/>
-        </w:rPr>
-        <w:t>, Descomplica e Oficina do</w:t>
+        <w:t>no mercado são: Stoodi, Descomplica e Oficina do</w:t>
       </w:r>
       <w:r>
         <w:rPr>
@@ -8125,19 +8062,11 @@
         </w:rPr>
         <w:t xml:space="preserve"> </w:t>
       </w:r>
-      <w:proofErr w:type="spellStart"/>
-      <w:r>
-        <w:rPr>
-          <w:sz w:val="24"/>
-        </w:rPr>
-        <w:t>Geogebra</w:t>
-      </w:r>
-      <w:proofErr w:type="spellEnd"/>
-      <w:r>
-        <w:rPr>
-          <w:sz w:val="24"/>
-        </w:rPr>
-        <w:t>.</w:t>
+      <w:r>
+        <w:rPr>
+          <w:sz w:val="24"/>
+        </w:rPr>
+        <w:t>Geogebra.</w:t>
       </w:r>
     </w:p>
     <w:p>
@@ -8348,7 +8277,7 @@
         <w:ind w:right="158"/>
         <w:jc w:val="both"/>
         <w:sectPr>
-          <w:headerReference w:type="default" r:id="rId11"/>
+          <w:headerReference w:type="default" r:id="rId12"/>
           <w:pgSz w:w="11910" w:h="16840"/>
           <w:pgMar w:top="1701" w:right="1134" w:bottom="1134" w:left="1701" w:header="1028" w:footer="0" w:gutter="0"/>
           <w:cols w:space="720"/>
@@ -8364,7 +8293,7 @@
           <w:sz w:val="2"/>
         </w:rPr>
         <w:sectPr>
-          <w:headerReference w:type="default" r:id="rId12"/>
+          <w:headerReference w:type="default" r:id="rId13"/>
           <w:type w:val="continuous"/>
           <w:pgSz w:w="11910" w:h="16840"/>
           <w:pgMar w:top="1300" w:right="1020" w:bottom="280" w:left="1580" w:header="1028" w:footer="0" w:gutter="0"/>
@@ -9205,7 +9134,7 @@
                     <pic:cNvPicPr/>
                   </pic:nvPicPr>
                   <pic:blipFill>
-                    <a:blip r:embed="rId13" cstate="print">
+                    <a:blip r:embed="rId14" cstate="print">
                       <a:extLst>
                         <a:ext uri="{28A0092B-C50C-407E-A947-70E740481C1C}">
                           <a14:useLocalDpi xmlns:a14="http://schemas.microsoft.com/office/drawing/2010/main" val="0"/>
@@ -9280,15 +9209,7 @@
         <w:t xml:space="preserve">Personagem/Mascote: </w:t>
       </w:r>
       <w:r>
-        <w:t xml:space="preserve">Professor </w:t>
-      </w:r>
-      <w:proofErr w:type="spellStart"/>
-      <w:r>
-        <w:t>Funcio</w:t>
-      </w:r>
-      <w:proofErr w:type="spellEnd"/>
-      <w:r>
-        <w:t>.</w:t>
+        <w:t>Professor Funcio.</w:t>
       </w:r>
     </w:p>
     <w:p>
@@ -9367,7 +9288,7 @@
                     <pic:cNvPicPr/>
                   </pic:nvPicPr>
                   <pic:blipFill>
-                    <a:blip r:embed="rId14">
+                    <a:blip r:embed="rId15">
                       <a:extLst>
                         <a:ext uri="{28A0092B-C50C-407E-A947-70E740481C1C}">
                           <a14:useLocalDpi xmlns:a14="http://schemas.microsoft.com/office/drawing/2010/main" val="0"/>
@@ -9429,7 +9350,7 @@
       <w:r>
         <w:t xml:space="preserve"> </w:t>
       </w:r>
-      <w:hyperlink r:id="rId15" w:history="1">
+      <w:hyperlink r:id="rId16" w:history="1">
         <w:r>
           <w:rPr>
             <w:rStyle w:val="Hyperlink"/>
@@ -9550,7 +9471,7 @@
                     <pic:cNvPicPr/>
                   </pic:nvPicPr>
                   <pic:blipFill>
-                    <a:blip r:embed="rId16">
+                    <a:blip r:embed="rId17">
                       <a:extLst>
                         <a:ext uri="{28A0092B-C50C-407E-A947-70E740481C1C}">
                           <a14:useLocalDpi xmlns:a14="http://schemas.microsoft.com/office/drawing/2010/main" val="0"/>
@@ -9694,23 +9615,7 @@
           <w:rFonts w:ascii="Arial" w:hAnsi="Arial" w:cs="Arial"/>
           <w:color w:val="000000"/>
         </w:rPr>
-        <w:t xml:space="preserve">A equipe é </w:t>
-      </w:r>
-      <w:proofErr w:type="gramStart"/>
-      <w:r>
-        <w:rPr>
-          <w:rFonts w:ascii="Arial" w:hAnsi="Arial" w:cs="Arial"/>
-          <w:color w:val="000000"/>
-        </w:rPr>
-        <w:t>compostas</w:t>
-      </w:r>
-      <w:proofErr w:type="gramEnd"/>
-      <w:r>
-        <w:rPr>
-          <w:rFonts w:ascii="Arial" w:hAnsi="Arial" w:cs="Arial"/>
-          <w:color w:val="000000"/>
-        </w:rPr>
-        <w:t xml:space="preserve"> por 3 estudantes de informática no Colégio Técnico de Campinas. Apesar de todos os integrantes possuírem um perfil parecido, já que vêm de contextos sociais semelhantes e apresentam o mesmo gosto profissional pela área de Tecnologia da Informação, cada um dispõe de habilidades específicas que definem seus cargos na empresa.</w:t>
+        <w:t>A equipe é compostas por 3 estudantes de informática no Colégio Técnico de Campinas. Apesar de todos os integrantes possuírem um perfil parecido, já que vêm de contextos sociais semelhantes e apresentam o mesmo gosto profissional pela área de Tecnologia da Informação, cada um dispõe de habilidades específicas que definem seus cargos na empresa.</w:t>
       </w:r>
     </w:p>
     <w:p>
@@ -9919,7 +9824,7 @@
                     </pic:cNvPicPr>
                   </pic:nvPicPr>
                   <pic:blipFill>
-                    <a:blip r:embed="rId17">
+                    <a:blip r:embed="rId18">
                       <a:extLst>
                         <a:ext uri="{28A0092B-C50C-407E-A947-70E740481C1C}">
                           <a14:useLocalDpi xmlns:a14="http://schemas.microsoft.com/office/drawing/2010/main" val="0"/>
@@ -10059,7 +9964,7 @@
                     </pic:cNvPicPr>
                   </pic:nvPicPr>
                   <pic:blipFill>
-                    <a:blip r:embed="rId18">
+                    <a:blip r:embed="rId19">
                       <a:extLst>
                         <a:ext uri="{28A0092B-C50C-407E-A947-70E740481C1C}">
                           <a14:useLocalDpi xmlns:a14="http://schemas.microsoft.com/office/drawing/2010/main" val="0"/>
@@ -10188,7 +10093,7 @@
                     </pic:cNvPicPr>
                   </pic:nvPicPr>
                   <pic:blipFill>
-                    <a:blip r:embed="rId19">
+                    <a:blip r:embed="rId20">
                       <a:extLst>
                         <a:ext uri="{28A0092B-C50C-407E-A947-70E740481C1C}">
                           <a14:useLocalDpi xmlns:a14="http://schemas.microsoft.com/office/drawing/2010/main" val="0"/>
@@ -11586,23 +11491,7 @@
                 <w:sz w:val="24"/>
                 <w:szCs w:val="24"/>
               </w:rPr>
-              <w:t xml:space="preserve">Plano de Internet 100 </w:t>
-            </w:r>
-            <w:proofErr w:type="spellStart"/>
-            <w:r>
-              <w:rPr>
-                <w:sz w:val="24"/>
-                <w:szCs w:val="24"/>
-              </w:rPr>
-              <w:t>Mega</w:t>
-            </w:r>
-            <w:proofErr w:type="spellEnd"/>
-            <w:r>
-              <w:rPr>
-                <w:sz w:val="24"/>
-                <w:szCs w:val="24"/>
-              </w:rPr>
-              <w:t xml:space="preserve"> Vivo Fibra</w:t>
+              <w:t>Plano de Internet 100 Mega Vivo Fibra</w:t>
             </w:r>
           </w:p>
         </w:tc>
@@ -12221,6 +12110,7 @@
         <w:rPr>
           <w:b/>
         </w:rPr>
+        <w:lastRenderedPageBreak/>
         <w:t xml:space="preserve">TABELA </w:t>
       </w:r>
       <w:r>
@@ -15791,6 +15681,7 @@
         <w:rPr>
           <w:sz w:val="24"/>
           <w:szCs w:val="24"/>
+          <w:lang w:val="en-US"/>
         </w:rPr>
       </w:pPr>
       <w:r>
@@ -15809,7 +15700,6 @@
         </w:rPr>
         <w:t xml:space="preserve"> </w:t>
       </w:r>
-      <w:proofErr w:type="spellStart"/>
       <w:r>
         <w:rPr>
           <w:sz w:val="24"/>
@@ -15817,7 +15707,6 @@
         </w:rPr>
         <w:t>Jamison</w:t>
       </w:r>
-      <w:proofErr w:type="spellEnd"/>
       <w:r>
         <w:rPr>
           <w:spacing w:val="-13"/>
@@ -15872,7 +15761,6 @@
         </w:rPr>
         <w:t xml:space="preserve"> </w:t>
       </w:r>
-      <w:proofErr w:type="spellStart"/>
       <w:r>
         <w:rPr>
           <w:sz w:val="24"/>
@@ -15880,7 +15768,6 @@
         </w:rPr>
         <w:t>Gracineide</w:t>
       </w:r>
-      <w:proofErr w:type="spellEnd"/>
       <w:r>
         <w:rPr>
           <w:spacing w:val="-12"/>
@@ -15920,21 +15807,12 @@
         </w:rPr>
         <w:t xml:space="preserve"> </w:t>
       </w:r>
-      <w:proofErr w:type="spellStart"/>
-      <w:r>
-        <w:rPr>
-          <w:sz w:val="24"/>
-          <w:szCs w:val="24"/>
-        </w:rPr>
-        <w:t>Ildema</w:t>
-      </w:r>
-      <w:proofErr w:type="spellEnd"/>
-      <w:r>
-        <w:rPr>
-          <w:sz w:val="24"/>
-          <w:szCs w:val="24"/>
-        </w:rPr>
-        <w:t xml:space="preserve"> Gomes. </w:t>
+      <w:r>
+        <w:rPr>
+          <w:sz w:val="24"/>
+          <w:szCs w:val="24"/>
+        </w:rPr>
+        <w:t xml:space="preserve">Ildema Gomes. </w:t>
       </w:r>
       <w:r>
         <w:rPr>
@@ -16031,7 +15909,7 @@
         </w:rPr>
         <w:t>&lt;</w:t>
       </w:r>
-      <w:hyperlink r:id="rId20">
+      <w:hyperlink r:id="rId21">
         <w:r>
           <w:rPr>
             <w:sz w:val="24"/>
@@ -16060,23 +15938,7 @@
           <w:sz w:val="24"/>
           <w:szCs w:val="24"/>
         </w:rPr>
-        <w:t>o-aprendizagem-da-</w:t>
-      </w:r>
-      <w:proofErr w:type="spellStart"/>
-      <w:r>
-        <w:rPr>
-          <w:sz w:val="24"/>
-          <w:szCs w:val="24"/>
-        </w:rPr>
-        <w:t>matematica</w:t>
-      </w:r>
-      <w:proofErr w:type="spellEnd"/>
-      <w:r>
-        <w:rPr>
-          <w:sz w:val="24"/>
-          <w:szCs w:val="24"/>
-        </w:rPr>
-        <w:t>/</w:t>
+        <w:t>o-aprendizagem-da-matematica/</w:t>
       </w:r>
       <w:r>
         <w:rPr>
@@ -16091,13 +15953,22 @@
           <w:sz w:val="24"/>
           <w:szCs w:val="24"/>
         </w:rPr>
-        <w:t xml:space="preserve">. Acesso em: 10 </w:t>
+        <w:t xml:space="preserve">. </w:t>
+      </w:r>
+      <w:r>
+        <w:rPr>
+          <w:sz w:val="24"/>
+          <w:szCs w:val="24"/>
+          <w:lang w:val="en-US"/>
+        </w:rPr>
+        <w:t xml:space="preserve">Acesso em: 10 </w:t>
       </w:r>
       <w:r>
         <w:rPr>
           <w:spacing w:val="-3"/>
           <w:sz w:val="24"/>
           <w:szCs w:val="24"/>
+          <w:lang w:val="en-US"/>
         </w:rPr>
         <w:t>abr.</w:t>
       </w:r>
@@ -16106,13 +15977,15 @@
           <w:spacing w:val="-10"/>
           <w:sz w:val="24"/>
           <w:szCs w:val="24"/>
-        </w:rPr>
-        <w:t xml:space="preserve"> </w:t>
-      </w:r>
-      <w:r>
-        <w:rPr>
-          <w:sz w:val="24"/>
-          <w:szCs w:val="24"/>
+          <w:lang w:val="en-US"/>
+        </w:rPr>
+        <w:t xml:space="preserve"> </w:t>
+      </w:r>
+      <w:r>
+        <w:rPr>
+          <w:sz w:val="24"/>
+          <w:szCs w:val="24"/>
+          <w:lang w:val="en-US"/>
         </w:rPr>
         <w:t>2018.</w:t>
       </w:r>
@@ -16130,6 +16003,7 @@
         <w:rPr>
           <w:sz w:val="24"/>
           <w:szCs w:val="24"/>
+          <w:lang w:val="en-US"/>
         </w:rPr>
         <w:t>WEB</w:t>
       </w:r>
@@ -16138,13 +16012,15 @@
           <w:spacing w:val="-15"/>
           <w:sz w:val="24"/>
           <w:szCs w:val="24"/>
-        </w:rPr>
-        <w:t xml:space="preserve"> </w:t>
-      </w:r>
-      <w:r>
-        <w:rPr>
-          <w:sz w:val="24"/>
-          <w:szCs w:val="24"/>
+          <w:lang w:val="en-US"/>
+        </w:rPr>
+        <w:t xml:space="preserve"> </w:t>
+      </w:r>
+      <w:r>
+        <w:rPr>
+          <w:sz w:val="24"/>
+          <w:szCs w:val="24"/>
+          <w:lang w:val="en-US"/>
         </w:rPr>
         <w:t>ACCESIBILITY</w:t>
       </w:r>
@@ -16153,13 +16029,15 @@
           <w:spacing w:val="-14"/>
           <w:sz w:val="24"/>
           <w:szCs w:val="24"/>
-        </w:rPr>
-        <w:t xml:space="preserve"> </w:t>
-      </w:r>
-      <w:r>
-        <w:rPr>
-          <w:sz w:val="24"/>
-          <w:szCs w:val="24"/>
+          <w:lang w:val="en-US"/>
+        </w:rPr>
+        <w:t xml:space="preserve"> </w:t>
+      </w:r>
+      <w:r>
+        <w:rPr>
+          <w:sz w:val="24"/>
+          <w:szCs w:val="24"/>
+          <w:lang w:val="en-US"/>
         </w:rPr>
         <w:t>IN</w:t>
       </w:r>
@@ -16168,6 +16046,7 @@
           <w:spacing w:val="-15"/>
           <w:sz w:val="24"/>
           <w:szCs w:val="24"/>
+          <w:lang w:val="en-US"/>
         </w:rPr>
         <w:t xml:space="preserve"> </w:t>
       </w:r>
@@ -16176,6 +16055,7 @@
           <w:spacing w:val="-4"/>
           <w:sz w:val="24"/>
           <w:szCs w:val="24"/>
+          <w:lang w:val="en-US"/>
         </w:rPr>
         <w:t>MIND.</w:t>
       </w:r>
@@ -16184,14 +16064,16 @@
           <w:spacing w:val="-16"/>
           <w:sz w:val="24"/>
           <w:szCs w:val="24"/>
-        </w:rPr>
-        <w:t xml:space="preserve"> </w:t>
-      </w:r>
-      <w:r>
-        <w:rPr>
-          <w:b/>
-          <w:sz w:val="24"/>
-          <w:szCs w:val="24"/>
+          <w:lang w:val="en-US"/>
+        </w:rPr>
+        <w:t xml:space="preserve"> </w:t>
+      </w:r>
+      <w:r>
+        <w:rPr>
+          <w:b/>
+          <w:sz w:val="24"/>
+          <w:szCs w:val="24"/>
+          <w:lang w:val="en-US"/>
         </w:rPr>
         <w:t>Visual</w:t>
       </w:r>
@@ -16201,26 +16083,18 @@
           <w:spacing w:val="-15"/>
           <w:sz w:val="24"/>
           <w:szCs w:val="24"/>
-        </w:rPr>
-        <w:t xml:space="preserve"> </w:t>
-      </w:r>
-      <w:proofErr w:type="spellStart"/>
-      <w:r>
-        <w:rPr>
-          <w:b/>
-          <w:sz w:val="24"/>
-          <w:szCs w:val="24"/>
-        </w:rPr>
-        <w:t>Disabilities</w:t>
-      </w:r>
-      <w:proofErr w:type="spellEnd"/>
-      <w:r>
-        <w:rPr>
-          <w:b/>
-          <w:sz w:val="24"/>
-          <w:szCs w:val="24"/>
-        </w:rPr>
-        <w:t>:</w:t>
+          <w:lang w:val="en-US"/>
+        </w:rPr>
+        <w:t xml:space="preserve"> </w:t>
+      </w:r>
+      <w:r>
+        <w:rPr>
+          <w:b/>
+          <w:sz w:val="24"/>
+          <w:szCs w:val="24"/>
+          <w:lang w:val="en-US"/>
+        </w:rPr>
+        <w:t>Disabilities:</w:t>
       </w:r>
       <w:r>
         <w:rPr>
@@ -16228,33 +16102,35 @@
           <w:spacing w:val="-14"/>
           <w:sz w:val="24"/>
           <w:szCs w:val="24"/>
-        </w:rPr>
-        <w:t xml:space="preserve"> </w:t>
-      </w:r>
-      <w:proofErr w:type="spellStart"/>
-      <w:r>
-        <w:rPr>
-          <w:b/>
-          <w:sz w:val="24"/>
-          <w:szCs w:val="24"/>
+          <w:lang w:val="en-US"/>
+        </w:rPr>
+        <w:t xml:space="preserve"> </w:t>
+      </w:r>
+      <w:r>
+        <w:rPr>
+          <w:b/>
+          <w:sz w:val="24"/>
+          <w:szCs w:val="24"/>
+          <w:lang w:val="en-US"/>
         </w:rPr>
         <w:t>Low</w:t>
       </w:r>
-      <w:proofErr w:type="spellEnd"/>
       <w:r>
         <w:rPr>
           <w:b/>
           <w:spacing w:val="-15"/>
           <w:sz w:val="24"/>
           <w:szCs w:val="24"/>
-        </w:rPr>
-        <w:t xml:space="preserve"> </w:t>
-      </w:r>
-      <w:r>
-        <w:rPr>
-          <w:b/>
-          <w:sz w:val="24"/>
-          <w:szCs w:val="24"/>
+          <w:lang w:val="en-US"/>
+        </w:rPr>
+        <w:t xml:space="preserve"> </w:t>
+      </w:r>
+      <w:r>
+        <w:rPr>
+          <w:b/>
+          <w:sz w:val="24"/>
+          <w:szCs w:val="24"/>
+          <w:lang w:val="en-US"/>
         </w:rPr>
         <w:t>Vision</w:t>
       </w:r>
@@ -16262,6 +16138,7 @@
         <w:rPr>
           <w:sz w:val="24"/>
           <w:szCs w:val="24"/>
+          <w:lang w:val="en-US"/>
         </w:rPr>
         <w:t>.</w:t>
       </w:r>
@@ -16270,6 +16147,7 @@
           <w:spacing w:val="-14"/>
           <w:sz w:val="24"/>
           <w:szCs w:val="24"/>
+          <w:lang w:val="en-US"/>
         </w:rPr>
         <w:t xml:space="preserve"> </w:t>
       </w:r>
@@ -16315,33 +16193,8 @@
           <w:sz w:val="24"/>
           <w:szCs w:val="24"/>
         </w:rPr>
-        <w:t>https://webaim.org/</w:t>
-      </w:r>
-      <w:proofErr w:type="spellStart"/>
-      <w:r>
-        <w:rPr>
-          <w:sz w:val="24"/>
-          <w:szCs w:val="24"/>
-        </w:rPr>
-        <w:t>articles</w:t>
-      </w:r>
-      <w:proofErr w:type="spellEnd"/>
-      <w:r>
-        <w:rPr>
-          <w:sz w:val="24"/>
-          <w:szCs w:val="24"/>
-        </w:rPr>
-        <w:t>/visual/</w:t>
-      </w:r>
-      <w:proofErr w:type="spellStart"/>
-      <w:r>
-        <w:rPr>
-          <w:sz w:val="24"/>
-          <w:szCs w:val="24"/>
-        </w:rPr>
-        <w:t>lowvision</w:t>
-      </w:r>
-      <w:proofErr w:type="spellEnd"/>
+        <w:t>https://webaim.org/articles/visual/lowvision</w:t>
+      </w:r>
       <w:r>
         <w:rPr>
           <w:i/>
@@ -16438,7 +16291,7 @@
         </w:rPr>
         <w:t>&lt;</w:t>
       </w:r>
-      <w:hyperlink r:id="rId21">
+      <w:hyperlink r:id="rId22">
         <w:r>
           <w:rPr>
             <w:sz w:val="24"/>
@@ -16532,7 +16385,6 @@
         </w:rPr>
         <w:t xml:space="preserve"> </w:t>
       </w:r>
-      <w:proofErr w:type="spellStart"/>
       <w:r>
         <w:rPr>
           <w:b/>
@@ -16541,7 +16393,6 @@
         </w:rPr>
         <w:t>Bootstrap</w:t>
       </w:r>
-      <w:proofErr w:type="spellEnd"/>
       <w:r>
         <w:rPr>
           <w:b/>
@@ -16551,7 +16402,6 @@
         </w:rPr>
         <w:t xml:space="preserve"> </w:t>
       </w:r>
-      <w:proofErr w:type="spellStart"/>
       <w:r>
         <w:rPr>
           <w:b/>
@@ -16560,7 +16410,6 @@
         </w:rPr>
         <w:t>vs</w:t>
       </w:r>
-      <w:proofErr w:type="spellEnd"/>
       <w:r>
         <w:rPr>
           <w:b/>
@@ -16639,7 +16488,6 @@
         </w:rPr>
         <w:t xml:space="preserve"> </w:t>
       </w:r>
-      <w:proofErr w:type="gramStart"/>
       <w:r>
         <w:rPr>
           <w:b/>
@@ -16648,7 +16496,6 @@
         </w:rPr>
         <w:t>usar?.</w:t>
       </w:r>
-      <w:proofErr w:type="gramEnd"/>
       <w:r>
         <w:rPr>
           <w:b/>
@@ -16658,39 +16505,20 @@
         </w:rPr>
         <w:t xml:space="preserve"> </w:t>
       </w:r>
-      <w:proofErr w:type="spellStart"/>
-      <w:r>
-        <w:rPr>
-          <w:sz w:val="24"/>
-          <w:szCs w:val="24"/>
-        </w:rPr>
-        <w:t>Dis</w:t>
-      </w:r>
-      <w:proofErr w:type="spellEnd"/>
-      <w:r>
-        <w:rPr>
-          <w:sz w:val="24"/>
-          <w:szCs w:val="24"/>
-        </w:rPr>
-        <w:t xml:space="preserve">- </w:t>
-      </w:r>
-      <w:proofErr w:type="spellStart"/>
+      <w:r>
+        <w:rPr>
+          <w:sz w:val="24"/>
+          <w:szCs w:val="24"/>
+        </w:rPr>
+        <w:t xml:space="preserve">Dis- </w:t>
+      </w:r>
       <w:r>
         <w:rPr>
           <w:w w:val="95"/>
           <w:sz w:val="24"/>
           <w:szCs w:val="24"/>
         </w:rPr>
-        <w:t>ponível</w:t>
-      </w:r>
-      <w:proofErr w:type="spellEnd"/>
-      <w:r>
-        <w:rPr>
-          <w:w w:val="95"/>
-          <w:sz w:val="24"/>
-          <w:szCs w:val="24"/>
-        </w:rPr>
-        <w:t xml:space="preserve"> em:</w:t>
+        <w:t>ponível em:</w:t>
       </w:r>
       <w:r>
         <w:rPr>
@@ -16710,7 +16538,7 @@
         </w:rPr>
         <w:t>&lt;</w:t>
       </w:r>
-      <w:hyperlink r:id="rId22">
+      <w:hyperlink r:id="rId23">
         <w:r>
           <w:rPr>
             <w:w w:val="95"/>
@@ -16728,15 +16556,7 @@
         <w:jc w:val="both"/>
       </w:pPr>
       <w:r>
-        <w:t>-</w:t>
-      </w:r>
-      <w:proofErr w:type="gramStart"/>
-      <w:r>
-        <w:t>devo</w:t>
-      </w:r>
-      <w:proofErr w:type="gramEnd"/>
-      <w:r>
-        <w:t>-usar</w:t>
+        <w:t>-devo-usar</w:t>
       </w:r>
       <w:r>
         <w:rPr>
@@ -16839,7 +16659,7 @@
       </w:pPr>
     </w:p>
     <w:sectPr>
-      <w:headerReference w:type="default" r:id="rId23"/>
+      <w:headerReference w:type="default" r:id="rId24"/>
       <w:pgSz w:w="11910" w:h="16840"/>
       <w:pgMar w:top="1260" w:right="1020" w:bottom="280" w:left="1580" w:header="1028" w:footer="0" w:gutter="0"/>
       <w:pgNumType w:start="5"/>
@@ -16850,7 +16670,7 @@
 </file>
 
 <file path=word/endnotes.xml><?xml version="1.0" encoding="utf-8"?>
-<w:endnotes xmlns:wpc="http://schemas.microsoft.com/office/word/2010/wordprocessingCanvas" xmlns:cx="http://schemas.microsoft.com/office/drawing/2014/chartex" xmlns:cx1="http://schemas.microsoft.com/office/drawing/2015/9/8/chartex" xmlns:cx2="http://schemas.microsoft.com/office/drawing/2015/10/21/chartex" xmlns:cx3="http://schemas.microsoft.com/office/drawing/2016/5/9/chartex" xmlns:cx4="http://schemas.microsoft.com/office/drawing/2016/5/10/chartex" xmlns:cx5="http://schemas.microsoft.com/office/drawing/2016/5/11/chartex" xmlns:cx6="http://schemas.microsoft.com/office/drawing/2016/5/12/chartex" xmlns:cx7="http://schemas.microsoft.com/office/drawing/2016/5/13/chartex" xmlns:cx8="http://schemas.microsoft.com/office/drawing/2016/5/14/chartex" xmlns:mc="http://schemas.openxmlformats.org/markup-compatibility/2006" xmlns:aink="http://schemas.microsoft.com/office/drawing/2016/ink" xmlns:am3d="http://schemas.microsoft.com/office/drawing/2017/model3d" xmlns:o="urn:schemas-microsoft-com:office:office" xmlns:r="http://schemas.openxmlformats.org/officeDocument/2006/relationships" xmlns:m="http://schemas.openxmlformats.org/officeDocument/2006/math" xmlns:v="urn:schemas-microsoft-com:vml" xmlns:wp14="http://schemas.microsoft.com/office/word/2010/wordprocessingDrawing" xmlns:wp="http://schemas.openxmlformats.org/drawingml/2006/wordprocessingDrawing" xmlns:w10="urn:schemas-microsoft-com:office:word" xmlns:w="http://schemas.openxmlformats.org/wordprocessingml/2006/main" xmlns:w14="http://schemas.microsoft.com/office/word/2010/wordml" xmlns:w15="http://schemas.microsoft.com/office/word/2012/wordml" xmlns:w16cid="http://schemas.microsoft.com/office/word/2016/wordml/cid" xmlns:w16se="http://schemas.microsoft.com/office/word/2015/wordml/symex" xmlns:wpg="http://schemas.microsoft.com/office/word/2010/wordprocessingGroup" xmlns:wpi="http://schemas.microsoft.com/office/word/2010/wordprocessingInk" xmlns:wne="http://schemas.microsoft.com/office/word/2006/wordml" xmlns:wps="http://schemas.microsoft.com/office/word/2010/wordprocessingShape" mc:Ignorable="w14 w15 w16se w16cid wp14">
+<w:endnotes xmlns:wpc="http://schemas.microsoft.com/office/word/2010/wordprocessingCanvas" xmlns:mc="http://schemas.openxmlformats.org/markup-compatibility/2006" xmlns:o="urn:schemas-microsoft-com:office:office" xmlns:r="http://schemas.openxmlformats.org/officeDocument/2006/relationships" xmlns:m="http://schemas.openxmlformats.org/officeDocument/2006/math" xmlns:v="urn:schemas-microsoft-com:vml" xmlns:wp14="http://schemas.microsoft.com/office/word/2010/wordprocessingDrawing" xmlns:wp="http://schemas.openxmlformats.org/drawingml/2006/wordprocessingDrawing" xmlns:w10="urn:schemas-microsoft-com:office:word" xmlns:w="http://schemas.openxmlformats.org/wordprocessingml/2006/main" xmlns:w14="http://schemas.microsoft.com/office/word/2010/wordml" xmlns:wpg="http://schemas.microsoft.com/office/word/2010/wordprocessingGroup" xmlns:wpi="http://schemas.microsoft.com/office/word/2010/wordprocessingInk" xmlns:wne="http://schemas.microsoft.com/office/word/2006/wordml" xmlns:wps="http://schemas.microsoft.com/office/word/2010/wordprocessingShape" mc:Ignorable="w14 wp14">
   <w:endnote w:type="separator" w:id="-1">
     <w:p>
       <w:r>
@@ -16869,7 +16689,7 @@
 </file>
 
 <file path=word/footnotes.xml><?xml version="1.0" encoding="utf-8"?>
-<w:footnotes xmlns:wpc="http://schemas.microsoft.com/office/word/2010/wordprocessingCanvas" xmlns:cx="http://schemas.microsoft.com/office/drawing/2014/chartex" xmlns:cx1="http://schemas.microsoft.com/office/drawing/2015/9/8/chartex" xmlns:cx2="http://schemas.microsoft.com/office/drawing/2015/10/21/chartex" xmlns:cx3="http://schemas.microsoft.com/office/drawing/2016/5/9/chartex" xmlns:cx4="http://schemas.microsoft.com/office/drawing/2016/5/10/chartex" xmlns:cx5="http://schemas.microsoft.com/office/drawing/2016/5/11/chartex" xmlns:cx6="http://schemas.microsoft.com/office/drawing/2016/5/12/chartex" xmlns:cx7="http://schemas.microsoft.com/office/drawing/2016/5/13/chartex" xmlns:cx8="http://schemas.microsoft.com/office/drawing/2016/5/14/chartex" xmlns:mc="http://schemas.openxmlformats.org/markup-compatibility/2006" xmlns:aink="http://schemas.microsoft.com/office/drawing/2016/ink" xmlns:am3d="http://schemas.microsoft.com/office/drawing/2017/model3d" xmlns:o="urn:schemas-microsoft-com:office:office" xmlns:r="http://schemas.openxmlformats.org/officeDocument/2006/relationships" xmlns:m="http://schemas.openxmlformats.org/officeDocument/2006/math" xmlns:v="urn:schemas-microsoft-com:vml" xmlns:wp14="http://schemas.microsoft.com/office/word/2010/wordprocessingDrawing" xmlns:wp="http://schemas.openxmlformats.org/drawingml/2006/wordprocessingDrawing" xmlns:w10="urn:schemas-microsoft-com:office:word" xmlns:w="http://schemas.openxmlformats.org/wordprocessingml/2006/main" xmlns:w14="http://schemas.microsoft.com/office/word/2010/wordml" xmlns:w15="http://schemas.microsoft.com/office/word/2012/wordml" xmlns:w16cid="http://schemas.microsoft.com/office/word/2016/wordml/cid" xmlns:w16se="http://schemas.microsoft.com/office/word/2015/wordml/symex" xmlns:wpg="http://schemas.microsoft.com/office/word/2010/wordprocessingGroup" xmlns:wpi="http://schemas.microsoft.com/office/word/2010/wordprocessingInk" xmlns:wne="http://schemas.microsoft.com/office/word/2006/wordml" xmlns:wps="http://schemas.microsoft.com/office/word/2010/wordprocessingShape" mc:Ignorable="w14 w15 w16se w16cid wp14">
+<w:footnotes xmlns:wpc="http://schemas.microsoft.com/office/word/2010/wordprocessingCanvas" xmlns:mc="http://schemas.openxmlformats.org/markup-compatibility/2006" xmlns:o="urn:schemas-microsoft-com:office:office" xmlns:r="http://schemas.openxmlformats.org/officeDocument/2006/relationships" xmlns:m="http://schemas.openxmlformats.org/officeDocument/2006/math" xmlns:v="urn:schemas-microsoft-com:vml" xmlns:wp14="http://schemas.microsoft.com/office/word/2010/wordprocessingDrawing" xmlns:wp="http://schemas.openxmlformats.org/drawingml/2006/wordprocessingDrawing" xmlns:w10="urn:schemas-microsoft-com:office:word" xmlns:w="http://schemas.openxmlformats.org/wordprocessingml/2006/main" xmlns:w14="http://schemas.microsoft.com/office/word/2010/wordml" xmlns:wpg="http://schemas.microsoft.com/office/word/2010/wordprocessingGroup" xmlns:wpi="http://schemas.microsoft.com/office/word/2010/wordprocessingInk" xmlns:wne="http://schemas.microsoft.com/office/word/2006/wordml" xmlns:wps="http://schemas.microsoft.com/office/word/2010/wordprocessingShape" mc:Ignorable="w14 wp14">
   <w:footnote w:type="separator" w:id="-1">
     <w:p>
       <w:r>
@@ -16888,7 +16708,7 @@
 </file>
 
 <file path=word/header1.xml><?xml version="1.0" encoding="utf-8"?>
-<w:hdr xmlns:wpc="http://schemas.microsoft.com/office/word/2010/wordprocessingCanvas" xmlns:cx="http://schemas.microsoft.com/office/drawing/2014/chartex" xmlns:cx1="http://schemas.microsoft.com/office/drawing/2015/9/8/chartex" xmlns:cx2="http://schemas.microsoft.com/office/drawing/2015/10/21/chartex" xmlns:cx3="http://schemas.microsoft.com/office/drawing/2016/5/9/chartex" xmlns:cx4="http://schemas.microsoft.com/office/drawing/2016/5/10/chartex" xmlns:cx5="http://schemas.microsoft.com/office/drawing/2016/5/11/chartex" xmlns:cx6="http://schemas.microsoft.com/office/drawing/2016/5/12/chartex" xmlns:cx7="http://schemas.microsoft.com/office/drawing/2016/5/13/chartex" xmlns:cx8="http://schemas.microsoft.com/office/drawing/2016/5/14/chartex" xmlns:mc="http://schemas.openxmlformats.org/markup-compatibility/2006" xmlns:aink="http://schemas.microsoft.com/office/drawing/2016/ink" xmlns:am3d="http://schemas.microsoft.com/office/drawing/2017/model3d" xmlns:o="urn:schemas-microsoft-com:office:office" xmlns:r="http://schemas.openxmlformats.org/officeDocument/2006/relationships" xmlns:m="http://schemas.openxmlformats.org/officeDocument/2006/math" xmlns:v="urn:schemas-microsoft-com:vml" xmlns:wp14="http://schemas.microsoft.com/office/word/2010/wordprocessingDrawing" xmlns:wp="http://schemas.openxmlformats.org/drawingml/2006/wordprocessingDrawing" xmlns:w10="urn:schemas-microsoft-com:office:word" xmlns:w="http://schemas.openxmlformats.org/wordprocessingml/2006/main" xmlns:w14="http://schemas.microsoft.com/office/word/2010/wordml" xmlns:w15="http://schemas.microsoft.com/office/word/2012/wordml" xmlns:w16cid="http://schemas.microsoft.com/office/word/2016/wordml/cid" xmlns:w16se="http://schemas.microsoft.com/office/word/2015/wordml/symex" xmlns:wpg="http://schemas.microsoft.com/office/word/2010/wordprocessingGroup" xmlns:wpi="http://schemas.microsoft.com/office/word/2010/wordprocessingInk" xmlns:wne="http://schemas.microsoft.com/office/word/2006/wordml" xmlns:wps="http://schemas.microsoft.com/office/word/2010/wordprocessingShape" mc:Ignorable="w14 w15 w16se w16cid wp14">
+<w:hdr xmlns:wpc="http://schemas.microsoft.com/office/word/2010/wordprocessingCanvas" xmlns:mc="http://schemas.openxmlformats.org/markup-compatibility/2006" xmlns:o="urn:schemas-microsoft-com:office:office" xmlns:r="http://schemas.openxmlformats.org/officeDocument/2006/relationships" xmlns:m="http://schemas.openxmlformats.org/officeDocument/2006/math" xmlns:v="urn:schemas-microsoft-com:vml" xmlns:wp14="http://schemas.microsoft.com/office/word/2010/wordprocessingDrawing" xmlns:wp="http://schemas.openxmlformats.org/drawingml/2006/wordprocessingDrawing" xmlns:w10="urn:schemas-microsoft-com:office:word" xmlns:w="http://schemas.openxmlformats.org/wordprocessingml/2006/main" xmlns:w14="http://schemas.microsoft.com/office/word/2010/wordml" xmlns:wpg="http://schemas.microsoft.com/office/word/2010/wordprocessingGroup" xmlns:wpi="http://schemas.microsoft.com/office/word/2010/wordprocessingInk" xmlns:wne="http://schemas.microsoft.com/office/word/2006/wordml" xmlns:wps="http://schemas.microsoft.com/office/word/2010/wordprocessingShape" mc:Ignorable="w14 wp14">
   <w:sdt>
     <w:sdtPr>
       <w:id w:val="-793988748"/>
@@ -16937,7 +16757,7 @@
 </file>
 
 <file path=word/header2.xml><?xml version="1.0" encoding="utf-8"?>
-<w:hdr xmlns:wpc="http://schemas.microsoft.com/office/word/2010/wordprocessingCanvas" xmlns:cx="http://schemas.microsoft.com/office/drawing/2014/chartex" xmlns:cx1="http://schemas.microsoft.com/office/drawing/2015/9/8/chartex" xmlns:cx2="http://schemas.microsoft.com/office/drawing/2015/10/21/chartex" xmlns:cx3="http://schemas.microsoft.com/office/drawing/2016/5/9/chartex" xmlns:cx4="http://schemas.microsoft.com/office/drawing/2016/5/10/chartex" xmlns:cx5="http://schemas.microsoft.com/office/drawing/2016/5/11/chartex" xmlns:cx6="http://schemas.microsoft.com/office/drawing/2016/5/12/chartex" xmlns:cx7="http://schemas.microsoft.com/office/drawing/2016/5/13/chartex" xmlns:cx8="http://schemas.microsoft.com/office/drawing/2016/5/14/chartex" xmlns:mc="http://schemas.openxmlformats.org/markup-compatibility/2006" xmlns:aink="http://schemas.microsoft.com/office/drawing/2016/ink" xmlns:am3d="http://schemas.microsoft.com/office/drawing/2017/model3d" xmlns:o="urn:schemas-microsoft-com:office:office" xmlns:r="http://schemas.openxmlformats.org/officeDocument/2006/relationships" xmlns:m="http://schemas.openxmlformats.org/officeDocument/2006/math" xmlns:v="urn:schemas-microsoft-com:vml" xmlns:wp14="http://schemas.microsoft.com/office/word/2010/wordprocessingDrawing" xmlns:wp="http://schemas.openxmlformats.org/drawingml/2006/wordprocessingDrawing" xmlns:w10="urn:schemas-microsoft-com:office:word" xmlns:w="http://schemas.openxmlformats.org/wordprocessingml/2006/main" xmlns:w14="http://schemas.microsoft.com/office/word/2010/wordml" xmlns:w15="http://schemas.microsoft.com/office/word/2012/wordml" xmlns:w16cid="http://schemas.microsoft.com/office/word/2016/wordml/cid" xmlns:w16se="http://schemas.microsoft.com/office/word/2015/wordml/symex" xmlns:wpg="http://schemas.microsoft.com/office/word/2010/wordprocessingGroup" xmlns:wpi="http://schemas.microsoft.com/office/word/2010/wordprocessingInk" xmlns:wne="http://schemas.microsoft.com/office/word/2006/wordml" xmlns:wps="http://schemas.microsoft.com/office/word/2010/wordprocessingShape" mc:Ignorable="w14 w15 w16se w16cid wp14">
+<w:hdr xmlns:wpc="http://schemas.microsoft.com/office/word/2010/wordprocessingCanvas" xmlns:mc="http://schemas.openxmlformats.org/markup-compatibility/2006" xmlns:o="urn:schemas-microsoft-com:office:office" xmlns:r="http://schemas.openxmlformats.org/officeDocument/2006/relationships" xmlns:m="http://schemas.openxmlformats.org/officeDocument/2006/math" xmlns:v="urn:schemas-microsoft-com:vml" xmlns:wp14="http://schemas.microsoft.com/office/word/2010/wordprocessingDrawing" xmlns:wp="http://schemas.openxmlformats.org/drawingml/2006/wordprocessingDrawing" xmlns:w10="urn:schemas-microsoft-com:office:word" xmlns:w="http://schemas.openxmlformats.org/wordprocessingml/2006/main" xmlns:w14="http://schemas.microsoft.com/office/word/2010/wordml" xmlns:wpg="http://schemas.microsoft.com/office/word/2010/wordprocessingGroup" xmlns:wpi="http://schemas.microsoft.com/office/word/2010/wordprocessingInk" xmlns:wne="http://schemas.microsoft.com/office/word/2006/wordml" xmlns:wps="http://schemas.microsoft.com/office/word/2010/wordprocessingShape" mc:Ignorable="w14 wp14">
   <w:p>
     <w:pPr>
       <w:pStyle w:val="Corpodetexto"/>
@@ -17002,7 +16822,7 @@
 </file>
 
 <file path=word/header3.xml><?xml version="1.0" encoding="utf-8"?>
-<w:hdr xmlns:wpc="http://schemas.microsoft.com/office/word/2010/wordprocessingCanvas" xmlns:cx="http://schemas.microsoft.com/office/drawing/2014/chartex" xmlns:cx1="http://schemas.microsoft.com/office/drawing/2015/9/8/chartex" xmlns:cx2="http://schemas.microsoft.com/office/drawing/2015/10/21/chartex" xmlns:cx3="http://schemas.microsoft.com/office/drawing/2016/5/9/chartex" xmlns:cx4="http://schemas.microsoft.com/office/drawing/2016/5/10/chartex" xmlns:cx5="http://schemas.microsoft.com/office/drawing/2016/5/11/chartex" xmlns:cx6="http://schemas.microsoft.com/office/drawing/2016/5/12/chartex" xmlns:cx7="http://schemas.microsoft.com/office/drawing/2016/5/13/chartex" xmlns:cx8="http://schemas.microsoft.com/office/drawing/2016/5/14/chartex" xmlns:mc="http://schemas.openxmlformats.org/markup-compatibility/2006" xmlns:aink="http://schemas.microsoft.com/office/drawing/2016/ink" xmlns:am3d="http://schemas.microsoft.com/office/drawing/2017/model3d" xmlns:o="urn:schemas-microsoft-com:office:office" xmlns:r="http://schemas.openxmlformats.org/officeDocument/2006/relationships" xmlns:m="http://schemas.openxmlformats.org/officeDocument/2006/math" xmlns:v="urn:schemas-microsoft-com:vml" xmlns:wp14="http://schemas.microsoft.com/office/word/2010/wordprocessingDrawing" xmlns:wp="http://schemas.openxmlformats.org/drawingml/2006/wordprocessingDrawing" xmlns:w10="urn:schemas-microsoft-com:office:word" xmlns:w="http://schemas.openxmlformats.org/wordprocessingml/2006/main" xmlns:w14="http://schemas.microsoft.com/office/word/2010/wordml" xmlns:w15="http://schemas.microsoft.com/office/word/2012/wordml" xmlns:w16cid="http://schemas.microsoft.com/office/word/2016/wordml/cid" xmlns:w16se="http://schemas.microsoft.com/office/word/2015/wordml/symex" xmlns:wpg="http://schemas.microsoft.com/office/word/2010/wordprocessingGroup" xmlns:wpi="http://schemas.microsoft.com/office/word/2010/wordprocessingInk" xmlns:wne="http://schemas.microsoft.com/office/word/2006/wordml" xmlns:wps="http://schemas.microsoft.com/office/word/2010/wordprocessingShape" mc:Ignorable="w14 w15 w16se w16cid wp14">
+<w:hdr xmlns:wpc="http://schemas.microsoft.com/office/word/2010/wordprocessingCanvas" xmlns:mc="http://schemas.openxmlformats.org/markup-compatibility/2006" xmlns:o="urn:schemas-microsoft-com:office:office" xmlns:r="http://schemas.openxmlformats.org/officeDocument/2006/relationships" xmlns:m="http://schemas.openxmlformats.org/officeDocument/2006/math" xmlns:v="urn:schemas-microsoft-com:vml" xmlns:wp14="http://schemas.microsoft.com/office/word/2010/wordprocessingDrawing" xmlns:wp="http://schemas.openxmlformats.org/drawingml/2006/wordprocessingDrawing" xmlns:w10="urn:schemas-microsoft-com:office:word" xmlns:w="http://schemas.openxmlformats.org/wordprocessingml/2006/main" xmlns:w14="http://schemas.microsoft.com/office/word/2010/wordml" xmlns:wpg="http://schemas.microsoft.com/office/word/2010/wordprocessingGroup" xmlns:wpi="http://schemas.microsoft.com/office/word/2010/wordprocessingInk" xmlns:wne="http://schemas.microsoft.com/office/word/2006/wordml" xmlns:wps="http://schemas.microsoft.com/office/word/2010/wordprocessingShape" mc:Ignorable="w14 wp14">
   <w:p>
     <w:pPr>
       <w:pStyle w:val="Corpodetexto"/>
@@ -17068,7 +16888,7 @@
 </file>
 
 <file path=word/header4.xml><?xml version="1.0" encoding="utf-8"?>
-<w:hdr xmlns:wpc="http://schemas.microsoft.com/office/word/2010/wordprocessingCanvas" xmlns:cx="http://schemas.microsoft.com/office/drawing/2014/chartex" xmlns:cx1="http://schemas.microsoft.com/office/drawing/2015/9/8/chartex" xmlns:cx2="http://schemas.microsoft.com/office/drawing/2015/10/21/chartex" xmlns:cx3="http://schemas.microsoft.com/office/drawing/2016/5/9/chartex" xmlns:cx4="http://schemas.microsoft.com/office/drawing/2016/5/10/chartex" xmlns:cx5="http://schemas.microsoft.com/office/drawing/2016/5/11/chartex" xmlns:cx6="http://schemas.microsoft.com/office/drawing/2016/5/12/chartex" xmlns:cx7="http://schemas.microsoft.com/office/drawing/2016/5/13/chartex" xmlns:cx8="http://schemas.microsoft.com/office/drawing/2016/5/14/chartex" xmlns:mc="http://schemas.openxmlformats.org/markup-compatibility/2006" xmlns:aink="http://schemas.microsoft.com/office/drawing/2016/ink" xmlns:am3d="http://schemas.microsoft.com/office/drawing/2017/model3d" xmlns:o="urn:schemas-microsoft-com:office:office" xmlns:r="http://schemas.openxmlformats.org/officeDocument/2006/relationships" xmlns:m="http://schemas.openxmlformats.org/officeDocument/2006/math" xmlns:v="urn:schemas-microsoft-com:vml" xmlns:wp14="http://schemas.microsoft.com/office/word/2010/wordprocessingDrawing" xmlns:wp="http://schemas.openxmlformats.org/drawingml/2006/wordprocessingDrawing" xmlns:w10="urn:schemas-microsoft-com:office:word" xmlns:w="http://schemas.openxmlformats.org/wordprocessingml/2006/main" xmlns:w14="http://schemas.microsoft.com/office/word/2010/wordml" xmlns:w15="http://schemas.microsoft.com/office/word/2012/wordml" xmlns:w16cid="http://schemas.microsoft.com/office/word/2016/wordml/cid" xmlns:w16se="http://schemas.microsoft.com/office/word/2015/wordml/symex" xmlns:wpg="http://schemas.microsoft.com/office/word/2010/wordprocessingGroup" xmlns:wpi="http://schemas.microsoft.com/office/word/2010/wordprocessingInk" xmlns:wne="http://schemas.microsoft.com/office/word/2006/wordml" xmlns:wps="http://schemas.microsoft.com/office/word/2010/wordprocessingShape" mc:Ignorable="w14 w15 w16se w16cid wp14">
+<w:hdr xmlns:wpc="http://schemas.microsoft.com/office/word/2010/wordprocessingCanvas" xmlns:mc="http://schemas.openxmlformats.org/markup-compatibility/2006" xmlns:o="urn:schemas-microsoft-com:office:office" xmlns:r="http://schemas.openxmlformats.org/officeDocument/2006/relationships" xmlns:m="http://schemas.openxmlformats.org/officeDocument/2006/math" xmlns:v="urn:schemas-microsoft-com:vml" xmlns:wp14="http://schemas.microsoft.com/office/word/2010/wordprocessingDrawing" xmlns:wp="http://schemas.openxmlformats.org/drawingml/2006/wordprocessingDrawing" xmlns:w10="urn:schemas-microsoft-com:office:word" xmlns:w="http://schemas.openxmlformats.org/wordprocessingml/2006/main" xmlns:w14="http://schemas.microsoft.com/office/word/2010/wordml" xmlns:wpg="http://schemas.microsoft.com/office/word/2010/wordprocessingGroup" xmlns:wpi="http://schemas.microsoft.com/office/word/2010/wordprocessingInk" xmlns:wne="http://schemas.microsoft.com/office/word/2006/wordml" xmlns:wps="http://schemas.microsoft.com/office/word/2010/wordprocessingShape" mc:Ignorable="w14 wp14">
   <w:p>
     <w:pPr>
       <w:pStyle w:val="Corpodetexto"/>
@@ -17133,7 +16953,7 @@
 </file>
 
 <file path=word/header5.xml><?xml version="1.0" encoding="utf-8"?>
-<w:hdr xmlns:wpc="http://schemas.microsoft.com/office/word/2010/wordprocessingCanvas" xmlns:cx="http://schemas.microsoft.com/office/drawing/2014/chartex" xmlns:cx1="http://schemas.microsoft.com/office/drawing/2015/9/8/chartex" xmlns:cx2="http://schemas.microsoft.com/office/drawing/2015/10/21/chartex" xmlns:cx3="http://schemas.microsoft.com/office/drawing/2016/5/9/chartex" xmlns:cx4="http://schemas.microsoft.com/office/drawing/2016/5/10/chartex" xmlns:cx5="http://schemas.microsoft.com/office/drawing/2016/5/11/chartex" xmlns:cx6="http://schemas.microsoft.com/office/drawing/2016/5/12/chartex" xmlns:cx7="http://schemas.microsoft.com/office/drawing/2016/5/13/chartex" xmlns:cx8="http://schemas.microsoft.com/office/drawing/2016/5/14/chartex" xmlns:mc="http://schemas.openxmlformats.org/markup-compatibility/2006" xmlns:aink="http://schemas.microsoft.com/office/drawing/2016/ink" xmlns:am3d="http://schemas.microsoft.com/office/drawing/2017/model3d" xmlns:o="urn:schemas-microsoft-com:office:office" xmlns:r="http://schemas.openxmlformats.org/officeDocument/2006/relationships" xmlns:m="http://schemas.openxmlformats.org/officeDocument/2006/math" xmlns:v="urn:schemas-microsoft-com:vml" xmlns:wp14="http://schemas.microsoft.com/office/word/2010/wordprocessingDrawing" xmlns:wp="http://schemas.openxmlformats.org/drawingml/2006/wordprocessingDrawing" xmlns:w10="urn:schemas-microsoft-com:office:word" xmlns:w="http://schemas.openxmlformats.org/wordprocessingml/2006/main" xmlns:w14="http://schemas.microsoft.com/office/word/2010/wordml" xmlns:w15="http://schemas.microsoft.com/office/word/2012/wordml" xmlns:w16cid="http://schemas.microsoft.com/office/word/2016/wordml/cid" xmlns:w16se="http://schemas.microsoft.com/office/word/2015/wordml/symex" xmlns:wpg="http://schemas.microsoft.com/office/word/2010/wordprocessingGroup" xmlns:wpi="http://schemas.microsoft.com/office/word/2010/wordprocessingInk" xmlns:wne="http://schemas.microsoft.com/office/word/2006/wordml" xmlns:wps="http://schemas.microsoft.com/office/word/2010/wordprocessingShape" mc:Ignorable="w14 w15 w16se w16cid wp14">
+<w:hdr xmlns:wpc="http://schemas.microsoft.com/office/word/2010/wordprocessingCanvas" xmlns:mc="http://schemas.openxmlformats.org/markup-compatibility/2006" xmlns:o="urn:schemas-microsoft-com:office:office" xmlns:r="http://schemas.openxmlformats.org/officeDocument/2006/relationships" xmlns:m="http://schemas.openxmlformats.org/officeDocument/2006/math" xmlns:v="urn:schemas-microsoft-com:vml" xmlns:wp14="http://schemas.microsoft.com/office/word/2010/wordprocessingDrawing" xmlns:wp="http://schemas.openxmlformats.org/drawingml/2006/wordprocessingDrawing" xmlns:w10="urn:schemas-microsoft-com:office:word" xmlns:w="http://schemas.openxmlformats.org/wordprocessingml/2006/main" xmlns:w14="http://schemas.microsoft.com/office/word/2010/wordml" xmlns:wpg="http://schemas.microsoft.com/office/word/2010/wordprocessingGroup" xmlns:wpi="http://schemas.microsoft.com/office/word/2010/wordprocessingInk" xmlns:wne="http://schemas.microsoft.com/office/word/2006/wordml" xmlns:wps="http://schemas.microsoft.com/office/word/2010/wordprocessingShape" mc:Ignorable="w14 wp14">
   <w:sdt>
     <w:sdtPr>
       <w:id w:val="1366793429"/>
@@ -17161,7 +16981,7 @@
           <w:rPr>
             <w:noProof/>
           </w:rPr>
-          <w:t>21</w:t>
+          <w:t>22</w:t>
         </w:r>
         <w:r>
           <w:fldChar w:fldCharType="end"/>
@@ -17182,7 +17002,7 @@
 </file>
 
 <file path=word/header6.xml><?xml version="1.0" encoding="utf-8"?>
-<w:hdr xmlns:wpc="http://schemas.microsoft.com/office/word/2010/wordprocessingCanvas" xmlns:cx="http://schemas.microsoft.com/office/drawing/2014/chartex" xmlns:cx1="http://schemas.microsoft.com/office/drawing/2015/9/8/chartex" xmlns:cx2="http://schemas.microsoft.com/office/drawing/2015/10/21/chartex" xmlns:cx3="http://schemas.microsoft.com/office/drawing/2016/5/9/chartex" xmlns:cx4="http://schemas.microsoft.com/office/drawing/2016/5/10/chartex" xmlns:cx5="http://schemas.microsoft.com/office/drawing/2016/5/11/chartex" xmlns:cx6="http://schemas.microsoft.com/office/drawing/2016/5/12/chartex" xmlns:cx7="http://schemas.microsoft.com/office/drawing/2016/5/13/chartex" xmlns:cx8="http://schemas.microsoft.com/office/drawing/2016/5/14/chartex" xmlns:mc="http://schemas.openxmlformats.org/markup-compatibility/2006" xmlns:aink="http://schemas.microsoft.com/office/drawing/2016/ink" xmlns:am3d="http://schemas.microsoft.com/office/drawing/2017/model3d" xmlns:o="urn:schemas-microsoft-com:office:office" xmlns:r="http://schemas.openxmlformats.org/officeDocument/2006/relationships" xmlns:m="http://schemas.openxmlformats.org/officeDocument/2006/math" xmlns:v="urn:schemas-microsoft-com:vml" xmlns:wp14="http://schemas.microsoft.com/office/word/2010/wordprocessingDrawing" xmlns:wp="http://schemas.openxmlformats.org/drawingml/2006/wordprocessingDrawing" xmlns:w10="urn:schemas-microsoft-com:office:word" xmlns:w="http://schemas.openxmlformats.org/wordprocessingml/2006/main" xmlns:w14="http://schemas.microsoft.com/office/word/2010/wordml" xmlns:w15="http://schemas.microsoft.com/office/word/2012/wordml" xmlns:w16cid="http://schemas.microsoft.com/office/word/2016/wordml/cid" xmlns:w16se="http://schemas.microsoft.com/office/word/2015/wordml/symex" xmlns:wpg="http://schemas.microsoft.com/office/word/2010/wordprocessingGroup" xmlns:wpi="http://schemas.microsoft.com/office/word/2010/wordprocessingInk" xmlns:wne="http://schemas.microsoft.com/office/word/2006/wordml" xmlns:wps="http://schemas.microsoft.com/office/word/2010/wordprocessingShape" mc:Ignorable="w14 w15 w16se w16cid wp14">
+<w:hdr xmlns:wpc="http://schemas.microsoft.com/office/word/2010/wordprocessingCanvas" xmlns:mc="http://schemas.openxmlformats.org/markup-compatibility/2006" xmlns:o="urn:schemas-microsoft-com:office:office" xmlns:r="http://schemas.openxmlformats.org/officeDocument/2006/relationships" xmlns:m="http://schemas.openxmlformats.org/officeDocument/2006/math" xmlns:v="urn:schemas-microsoft-com:vml" xmlns:wp14="http://schemas.microsoft.com/office/word/2010/wordprocessingDrawing" xmlns:wp="http://schemas.openxmlformats.org/drawingml/2006/wordprocessingDrawing" xmlns:w10="urn:schemas-microsoft-com:office:word" xmlns:w="http://schemas.openxmlformats.org/wordprocessingml/2006/main" xmlns:w14="http://schemas.microsoft.com/office/word/2010/wordml" xmlns:wpg="http://schemas.microsoft.com/office/word/2010/wordprocessingGroup" xmlns:wpi="http://schemas.microsoft.com/office/word/2010/wordprocessingInk" xmlns:wne="http://schemas.microsoft.com/office/word/2006/wordml" xmlns:wps="http://schemas.microsoft.com/office/word/2010/wordprocessingShape" mc:Ignorable="w14 wp14">
   <w:p>
     <w:pPr>
       <w:pStyle w:val="Cabealho"/>
@@ -17192,8 +17012,8 @@
 </file>
 
 <file path=word/numbering.xml><?xml version="1.0" encoding="utf-8"?>
-<w:numbering xmlns:wpc="http://schemas.microsoft.com/office/word/2010/wordprocessingCanvas" xmlns:cx="http://schemas.microsoft.com/office/drawing/2014/chartex" xmlns:cx1="http://schemas.microsoft.com/office/drawing/2015/9/8/chartex" xmlns:cx2="http://schemas.microsoft.com/office/drawing/2015/10/21/chartex" xmlns:cx3="http://schemas.microsoft.com/office/drawing/2016/5/9/chartex" xmlns:cx4="http://schemas.microsoft.com/office/drawing/2016/5/10/chartex" xmlns:cx5="http://schemas.microsoft.com/office/drawing/2016/5/11/chartex" xmlns:cx6="http://schemas.microsoft.com/office/drawing/2016/5/12/chartex" xmlns:cx7="http://schemas.microsoft.com/office/drawing/2016/5/13/chartex" xmlns:cx8="http://schemas.microsoft.com/office/drawing/2016/5/14/chartex" xmlns:mc="http://schemas.openxmlformats.org/markup-compatibility/2006" xmlns:aink="http://schemas.microsoft.com/office/drawing/2016/ink" xmlns:am3d="http://schemas.microsoft.com/office/drawing/2017/model3d" xmlns:o="urn:schemas-microsoft-com:office:office" xmlns:r="http://schemas.openxmlformats.org/officeDocument/2006/relationships" xmlns:m="http://schemas.openxmlformats.org/officeDocument/2006/math" xmlns:v="urn:schemas-microsoft-com:vml" xmlns:wp14="http://schemas.microsoft.com/office/word/2010/wordprocessingDrawing" xmlns:wp="http://schemas.openxmlformats.org/drawingml/2006/wordprocessingDrawing" xmlns:w10="urn:schemas-microsoft-com:office:word" xmlns:w="http://schemas.openxmlformats.org/wordprocessingml/2006/main" xmlns:w14="http://schemas.microsoft.com/office/word/2010/wordml" xmlns:w15="http://schemas.microsoft.com/office/word/2012/wordml" xmlns:w16cid="http://schemas.microsoft.com/office/word/2016/wordml/cid" xmlns:w16se="http://schemas.microsoft.com/office/word/2015/wordml/symex" xmlns:wpg="http://schemas.microsoft.com/office/word/2010/wordprocessingGroup" xmlns:wpi="http://schemas.microsoft.com/office/word/2010/wordprocessingInk" xmlns:wne="http://schemas.microsoft.com/office/word/2006/wordml" xmlns:wps="http://schemas.microsoft.com/office/word/2010/wordprocessingShape" mc:Ignorable="w14 w15 w16se w16cid wp14">
-  <w:abstractNum w:abstractNumId="0" w15:restartNumberingAfterBreak="0">
+<w:numbering xmlns:wpc="http://schemas.microsoft.com/office/word/2010/wordprocessingCanvas" xmlns:mc="http://schemas.openxmlformats.org/markup-compatibility/2006" xmlns:o="urn:schemas-microsoft-com:office:office" xmlns:r="http://schemas.openxmlformats.org/officeDocument/2006/relationships" xmlns:m="http://schemas.openxmlformats.org/officeDocument/2006/math" xmlns:v="urn:schemas-microsoft-com:vml" xmlns:wp14="http://schemas.microsoft.com/office/word/2010/wordprocessingDrawing" xmlns:wp="http://schemas.openxmlformats.org/drawingml/2006/wordprocessingDrawing" xmlns:w10="urn:schemas-microsoft-com:office:word" xmlns:w="http://schemas.openxmlformats.org/wordprocessingml/2006/main" xmlns:w14="http://schemas.microsoft.com/office/word/2010/wordml" xmlns:wpg="http://schemas.microsoft.com/office/word/2010/wordprocessingGroup" xmlns:wpi="http://schemas.microsoft.com/office/word/2010/wordprocessingInk" xmlns:wne="http://schemas.microsoft.com/office/word/2006/wordml" xmlns:wps="http://schemas.microsoft.com/office/word/2010/wordprocessingShape" mc:Ignorable="w14 wp14">
+  <w:abstractNum w:abstractNumId="0">
     <w:nsid w:val="28AC0BF0"/>
     <w:multiLevelType w:val="multilevel"/>
     <w:tmpl w:val="5FB8908E"/>
@@ -17306,7 +17126,7 @@
       </w:pPr>
     </w:lvl>
   </w:abstractNum>
-  <w:abstractNum w:abstractNumId="1" w15:restartNumberingAfterBreak="0">
+  <w:abstractNum w:abstractNumId="1">
     <w:nsid w:val="36FE7CA7"/>
     <w:multiLevelType w:val="hybridMultilevel"/>
     <w:tmpl w:val="E3B2DDA6"/>
@@ -17413,7 +17233,7 @@
       </w:rPr>
     </w:lvl>
   </w:abstractNum>
-  <w:abstractNum w:abstractNumId="2" w15:restartNumberingAfterBreak="0">
+  <w:abstractNum w:abstractNumId="2">
     <w:nsid w:val="48467BD5"/>
     <w:multiLevelType w:val="multilevel"/>
     <w:tmpl w:val="3FD08FA8"/>
@@ -17527,7 +17347,7 @@
       </w:rPr>
     </w:lvl>
   </w:abstractNum>
-  <w:abstractNum w:abstractNumId="3" w15:restartNumberingAfterBreak="0">
+  <w:abstractNum w:abstractNumId="3">
     <w:nsid w:val="48EF47F0"/>
     <w:multiLevelType w:val="hybridMultilevel"/>
     <w:tmpl w:val="88D8404E"/>
@@ -17639,7 +17459,7 @@
 </file>
 
 <file path=word/styles.xml><?xml version="1.0" encoding="utf-8"?>
-<w:styles xmlns:mc="http://schemas.openxmlformats.org/markup-compatibility/2006" xmlns:r="http://schemas.openxmlformats.org/officeDocument/2006/relationships" xmlns:w="http://schemas.openxmlformats.org/wordprocessingml/2006/main" xmlns:w14="http://schemas.microsoft.com/office/word/2010/wordml" xmlns:w15="http://schemas.microsoft.com/office/word/2012/wordml" xmlns:w16cid="http://schemas.microsoft.com/office/word/2016/wordml/cid" xmlns:w16se="http://schemas.microsoft.com/office/word/2015/wordml/symex" mc:Ignorable="w14 w15 w16se w16cid">
+<w:styles xmlns:mc="http://schemas.openxmlformats.org/markup-compatibility/2006" xmlns:r="http://schemas.openxmlformats.org/officeDocument/2006/relationships" xmlns:w="http://schemas.openxmlformats.org/wordprocessingml/2006/main" xmlns:w14="http://schemas.microsoft.com/office/word/2010/wordml" mc:Ignorable="w14">
   <w:docDefaults>
     <w:rPrDefault>
       <w:rPr>
@@ -17657,382 +17477,145 @@
       </w:pPr>
     </w:pPrDefault>
   </w:docDefaults>
-  <w:latentStyles w:defLockedState="0" w:defUIPriority="99" w:defSemiHidden="0" w:defUnhideWhenUsed="0" w:defQFormat="0" w:count="375">
-    <w:lsdException w:name="Normal" w:uiPriority="0" w:qFormat="1"/>
-    <w:lsdException w:name="heading 1" w:uiPriority="1" w:qFormat="1"/>
-    <w:lsdException w:name="heading 2" w:semiHidden="1" w:uiPriority="9" w:unhideWhenUsed="1" w:qFormat="1"/>
-    <w:lsdException w:name="heading 3" w:semiHidden="1" w:uiPriority="9" w:unhideWhenUsed="1" w:qFormat="1"/>
-    <w:lsdException w:name="heading 4" w:semiHidden="1" w:uiPriority="9" w:unhideWhenUsed="1" w:qFormat="1"/>
-    <w:lsdException w:name="heading 5" w:semiHidden="1" w:uiPriority="9" w:unhideWhenUsed="1" w:qFormat="1"/>
-    <w:lsdException w:name="heading 6" w:semiHidden="1" w:uiPriority="9" w:unhideWhenUsed="1" w:qFormat="1"/>
-    <w:lsdException w:name="heading 7" w:semiHidden="1" w:uiPriority="9" w:unhideWhenUsed="1" w:qFormat="1"/>
-    <w:lsdException w:name="heading 8" w:semiHidden="1" w:uiPriority="9" w:unhideWhenUsed="1" w:qFormat="1"/>
-    <w:lsdException w:name="heading 9" w:semiHidden="1" w:uiPriority="9" w:unhideWhenUsed="1" w:qFormat="1"/>
-    <w:lsdException w:name="index 1" w:semiHidden="1" w:unhideWhenUsed="1"/>
-    <w:lsdException w:name="index 2" w:semiHidden="1" w:unhideWhenUsed="1"/>
-    <w:lsdException w:name="index 3" w:semiHidden="1" w:unhideWhenUsed="1"/>
-    <w:lsdException w:name="index 4" w:semiHidden="1" w:unhideWhenUsed="1"/>
-    <w:lsdException w:name="index 5" w:semiHidden="1" w:unhideWhenUsed="1"/>
-    <w:lsdException w:name="index 6" w:semiHidden="1" w:unhideWhenUsed="1"/>
-    <w:lsdException w:name="index 7" w:semiHidden="1" w:unhideWhenUsed="1"/>
-    <w:lsdException w:name="index 8" w:semiHidden="1" w:unhideWhenUsed="1"/>
-    <w:lsdException w:name="index 9" w:semiHidden="1" w:unhideWhenUsed="1"/>
-    <w:lsdException w:name="toc 1" w:semiHidden="1" w:uiPriority="39" w:unhideWhenUsed="1"/>
-    <w:lsdException w:name="toc 2" w:semiHidden="1" w:uiPriority="39" w:unhideWhenUsed="1"/>
-    <w:lsdException w:name="toc 3" w:semiHidden="1" w:uiPriority="39" w:unhideWhenUsed="1"/>
-    <w:lsdException w:name="toc 4" w:semiHidden="1" w:uiPriority="39" w:unhideWhenUsed="1"/>
-    <w:lsdException w:name="toc 5" w:semiHidden="1" w:uiPriority="39" w:unhideWhenUsed="1"/>
-    <w:lsdException w:name="toc 6" w:semiHidden="1" w:uiPriority="39" w:unhideWhenUsed="1"/>
-    <w:lsdException w:name="toc 7" w:semiHidden="1" w:uiPriority="39" w:unhideWhenUsed="1"/>
-    <w:lsdException w:name="toc 8" w:semiHidden="1" w:uiPriority="39" w:unhideWhenUsed="1"/>
-    <w:lsdException w:name="toc 9" w:semiHidden="1" w:uiPriority="39" w:unhideWhenUsed="1"/>
-    <w:lsdException w:name="Normal Indent" w:semiHidden="1" w:unhideWhenUsed="1"/>
-    <w:lsdException w:name="footnote text" w:semiHidden="1" w:unhideWhenUsed="1"/>
-    <w:lsdException w:name="annotation text" w:semiHidden="1" w:unhideWhenUsed="1"/>
-    <w:lsdException w:name="header" w:semiHidden="1" w:unhideWhenUsed="1"/>
-    <w:lsdException w:name="footer" w:semiHidden="1" w:unhideWhenUsed="1"/>
-    <w:lsdException w:name="index heading" w:semiHidden="1" w:unhideWhenUsed="1"/>
-    <w:lsdException w:name="caption" w:semiHidden="1" w:uiPriority="35" w:unhideWhenUsed="1" w:qFormat="1"/>
-    <w:lsdException w:name="table of figures" w:semiHidden="1" w:unhideWhenUsed="1"/>
-    <w:lsdException w:name="envelope address" w:semiHidden="1" w:unhideWhenUsed="1"/>
-    <w:lsdException w:name="envelope return" w:semiHidden="1" w:unhideWhenUsed="1"/>
-    <w:lsdException w:name="footnote reference" w:semiHidden="1" w:unhideWhenUsed="1"/>
-    <w:lsdException w:name="annotation reference" w:semiHidden="1" w:unhideWhenUsed="1"/>
-    <w:lsdException w:name="line number" w:semiHidden="1" w:unhideWhenUsed="1"/>
-    <w:lsdException w:name="page number" w:semiHidden="1" w:unhideWhenUsed="1"/>
-    <w:lsdException w:name="endnote reference" w:semiHidden="1" w:unhideWhenUsed="1"/>
-    <w:lsdException w:name="endnote text" w:semiHidden="1" w:unhideWhenUsed="1"/>
-    <w:lsdException w:name="table of authorities" w:semiHidden="1" w:unhideWhenUsed="1"/>
-    <w:lsdException w:name="macro" w:semiHidden="1" w:unhideWhenUsed="1"/>
-    <w:lsdException w:name="toa heading" w:semiHidden="1" w:unhideWhenUsed="1"/>
-    <w:lsdException w:name="List" w:semiHidden="1" w:unhideWhenUsed="1"/>
-    <w:lsdException w:name="List Bullet" w:semiHidden="1" w:unhideWhenUsed="1"/>
-    <w:lsdException w:name="List Number" w:semiHidden="1" w:unhideWhenUsed="1"/>
-    <w:lsdException w:name="List 2" w:semiHidden="1" w:unhideWhenUsed="1"/>
-    <w:lsdException w:name="List 3" w:semiHidden="1" w:unhideWhenUsed="1"/>
-    <w:lsdException w:name="List 4" w:semiHidden="1" w:unhideWhenUsed="1"/>
-    <w:lsdException w:name="List 5" w:semiHidden="1" w:unhideWhenUsed="1"/>
-    <w:lsdException w:name="List Bullet 2" w:semiHidden="1" w:unhideWhenUsed="1"/>
-    <w:lsdException w:name="List Bullet 3" w:semiHidden="1" w:unhideWhenUsed="1"/>
-    <w:lsdException w:name="List Bullet 4" w:semiHidden="1" w:unhideWhenUsed="1"/>
-    <w:lsdException w:name="List Bullet 5" w:semiHidden="1" w:unhideWhenUsed="1"/>
-    <w:lsdException w:name="List Number 2" w:semiHidden="1" w:unhideWhenUsed="1"/>
-    <w:lsdException w:name="List Number 3" w:semiHidden="1" w:unhideWhenUsed="1"/>
-    <w:lsdException w:name="List Number 4" w:semiHidden="1" w:unhideWhenUsed="1"/>
-    <w:lsdException w:name="List Number 5" w:semiHidden="1" w:unhideWhenUsed="1"/>
-    <w:lsdException w:name="Title" w:uiPriority="10" w:qFormat="1"/>
-    <w:lsdException w:name="Closing" w:semiHidden="1" w:unhideWhenUsed="1"/>
-    <w:lsdException w:name="Signature" w:semiHidden="1" w:unhideWhenUsed="1"/>
-    <w:lsdException w:name="Default Paragraph Font" w:semiHidden="1" w:uiPriority="1" w:unhideWhenUsed="1"/>
-    <w:lsdException w:name="Body Text" w:semiHidden="1" w:uiPriority="1" w:unhideWhenUsed="1" w:qFormat="1"/>
-    <w:lsdException w:name="Body Text Indent" w:semiHidden="1" w:unhideWhenUsed="1"/>
-    <w:lsdException w:name="List Continue" w:semiHidden="1" w:unhideWhenUsed="1"/>
-    <w:lsdException w:name="List Continue 2" w:semiHidden="1" w:unhideWhenUsed="1"/>
-    <w:lsdException w:name="List Continue 3" w:semiHidden="1" w:unhideWhenUsed="1"/>
-    <w:lsdException w:name="List Continue 4" w:semiHidden="1" w:unhideWhenUsed="1"/>
-    <w:lsdException w:name="List Continue 5" w:semiHidden="1" w:unhideWhenUsed="1"/>
-    <w:lsdException w:name="Message Header" w:semiHidden="1" w:unhideWhenUsed="1"/>
-    <w:lsdException w:name="Subtitle" w:uiPriority="11" w:qFormat="1"/>
-    <w:lsdException w:name="Salutation" w:semiHidden="1" w:unhideWhenUsed="1"/>
-    <w:lsdException w:name="Date" w:semiHidden="1" w:unhideWhenUsed="1"/>
-    <w:lsdException w:name="Body Text First Indent" w:semiHidden="1" w:unhideWhenUsed="1"/>
-    <w:lsdException w:name="Body Text First Indent 2" w:semiHidden="1" w:unhideWhenUsed="1"/>
-    <w:lsdException w:name="Note Heading" w:semiHidden="1" w:unhideWhenUsed="1"/>
-    <w:lsdException w:name="Body Text 2" w:semiHidden="1" w:unhideWhenUsed="1"/>
-    <w:lsdException w:name="Body Text 3" w:semiHidden="1" w:unhideWhenUsed="1"/>
-    <w:lsdException w:name="Body Text Indent 2" w:semiHidden="1" w:unhideWhenUsed="1"/>
-    <w:lsdException w:name="Body Text Indent 3" w:semiHidden="1" w:unhideWhenUsed="1"/>
-    <w:lsdException w:name="Block Text" w:semiHidden="1" w:unhideWhenUsed="1"/>
-    <w:lsdException w:name="Hyperlink" w:semiHidden="1" w:unhideWhenUsed="1"/>
-    <w:lsdException w:name="FollowedHyperlink" w:semiHidden="1" w:unhideWhenUsed="1"/>
-    <w:lsdException w:name="Strong" w:uiPriority="22" w:qFormat="1"/>
-    <w:lsdException w:name="Emphasis" w:uiPriority="20" w:qFormat="1"/>
-    <w:lsdException w:name="Document Map" w:semiHidden="1" w:unhideWhenUsed="1"/>
-    <w:lsdException w:name="Plain Text" w:semiHidden="1" w:unhideWhenUsed="1"/>
-    <w:lsdException w:name="E-mail Signature" w:semiHidden="1" w:unhideWhenUsed="1"/>
-    <w:lsdException w:name="HTML Top of Form" w:semiHidden="1" w:unhideWhenUsed="1"/>
-    <w:lsdException w:name="HTML Bottom of Form" w:semiHidden="1" w:unhideWhenUsed="1"/>
-    <w:lsdException w:name="Normal (Web)" w:semiHidden="1" w:unhideWhenUsed="1"/>
-    <w:lsdException w:name="HTML Acronym" w:semiHidden="1" w:unhideWhenUsed="1"/>
-    <w:lsdException w:name="HTML Address" w:semiHidden="1" w:unhideWhenUsed="1"/>
-    <w:lsdException w:name="HTML Cite" w:semiHidden="1" w:unhideWhenUsed="1"/>
-    <w:lsdException w:name="HTML Code" w:semiHidden="1" w:unhideWhenUsed="1"/>
-    <w:lsdException w:name="HTML Definition" w:semiHidden="1" w:unhideWhenUsed="1"/>
-    <w:lsdException w:name="HTML Keyboard" w:semiHidden="1" w:unhideWhenUsed="1"/>
-    <w:lsdException w:name="HTML Preformatted" w:semiHidden="1" w:unhideWhenUsed="1"/>
-    <w:lsdException w:name="HTML Sample" w:semiHidden="1" w:unhideWhenUsed="1"/>
-    <w:lsdException w:name="HTML Typewriter" w:semiHidden="1" w:unhideWhenUsed="1"/>
-    <w:lsdException w:name="HTML Variable" w:semiHidden="1" w:unhideWhenUsed="1"/>
-    <w:lsdException w:name="Normal Table" w:semiHidden="1" w:unhideWhenUsed="1"/>
-    <w:lsdException w:name="annotation subject" w:semiHidden="1" w:unhideWhenUsed="1"/>
-    <w:lsdException w:name="No List" w:semiHidden="1" w:unhideWhenUsed="1"/>
-    <w:lsdException w:name="Outline List 1" w:semiHidden="1" w:unhideWhenUsed="1"/>
-    <w:lsdException w:name="Outline List 2" w:semiHidden="1" w:unhideWhenUsed="1"/>
-    <w:lsdException w:name="Outline List 3" w:semiHidden="1" w:unhideWhenUsed="1"/>
-    <w:lsdException w:name="Table Simple 1" w:semiHidden="1" w:unhideWhenUsed="1"/>
-    <w:lsdException w:name="Table Simple 2" w:semiHidden="1" w:unhideWhenUsed="1"/>
-    <w:lsdException w:name="Table Simple 3" w:semiHidden="1" w:unhideWhenUsed="1"/>
-    <w:lsdException w:name="Table Classic 1" w:semiHidden="1" w:unhideWhenUsed="1"/>
-    <w:lsdException w:name="Table Classic 2" w:semiHidden="1" w:unhideWhenUsed="1"/>
-    <w:lsdException w:name="Table Classic 3" w:semiHidden="1" w:unhideWhenUsed="1"/>
-    <w:lsdException w:name="Table Classic 4" w:semiHidden="1" w:unhideWhenUsed="1"/>
-    <w:lsdException w:name="Table Colorful 1" w:semiHidden="1" w:unhideWhenUsed="1"/>
-    <w:lsdException w:name="Table Colorful 2" w:semiHidden="1" w:unhideWhenUsed="1"/>
-    <w:lsdException w:name="Table Colorful 3" w:semiHidden="1" w:unhideWhenUsed="1"/>
-    <w:lsdException w:name="Table Columns 1" w:semiHidden="1" w:unhideWhenUsed="1"/>
-    <w:lsdException w:name="Table Columns 2" w:semiHidden="1" w:unhideWhenUsed="1"/>
-    <w:lsdException w:name="Table Columns 3" w:semiHidden="1" w:unhideWhenUsed="1"/>
-    <w:lsdException w:name="Table Columns 4" w:semiHidden="1" w:unhideWhenUsed="1"/>
-    <w:lsdException w:name="Table Columns 5" w:semiHidden="1" w:unhideWhenUsed="1"/>
-    <w:lsdException w:name="Table Grid 1" w:semiHidden="1" w:unhideWhenUsed="1"/>
-    <w:lsdException w:name="Table Grid 2" w:semiHidden="1" w:unhideWhenUsed="1"/>
-    <w:lsdException w:name="Table Grid 3" w:semiHidden="1" w:unhideWhenUsed="1"/>
-    <w:lsdException w:name="Table Grid 4" w:semiHidden="1" w:unhideWhenUsed="1"/>
-    <w:lsdException w:name="Table Grid 5" w:semiHidden="1" w:unhideWhenUsed="1"/>
-    <w:lsdException w:name="Table Grid 6" w:semiHidden="1" w:unhideWhenUsed="1"/>
-    <w:lsdException w:name="Table Grid 7" w:semiHidden="1" w:unhideWhenUsed="1"/>
-    <w:lsdException w:name="Table Grid 8" w:semiHidden="1" w:unhideWhenUsed="1"/>
-    <w:lsdException w:name="Table List 1" w:semiHidden="1" w:unhideWhenUsed="1"/>
-    <w:lsdException w:name="Table List 2" w:semiHidden="1" w:unhideWhenUsed="1"/>
-    <w:lsdException w:name="Table List 3" w:semiHidden="1" w:unhideWhenUsed="1"/>
-    <w:lsdException w:name="Table List 4" w:semiHidden="1" w:unhideWhenUsed="1"/>
-    <w:lsdException w:name="Table List 5" w:semiHidden="1" w:unhideWhenUsed="1"/>
-    <w:lsdException w:name="Table List 6" w:semiHidden="1" w:unhideWhenUsed="1"/>
-    <w:lsdException w:name="Table List 7" w:semiHidden="1" w:unhideWhenUsed="1"/>
-    <w:lsdException w:name="Table List 8" w:semiHidden="1" w:unhideWhenUsed="1"/>
-    <w:lsdException w:name="Table 3D effects 1" w:semiHidden="1" w:unhideWhenUsed="1"/>
-    <w:lsdException w:name="Table 3D effects 2" w:semiHidden="1" w:unhideWhenUsed="1"/>
-    <w:lsdException w:name="Table 3D effects 3" w:semiHidden="1" w:unhideWhenUsed="1"/>
-    <w:lsdException w:name="Table Contemporary" w:semiHidden="1" w:unhideWhenUsed="1"/>
-    <w:lsdException w:name="Table Elegant" w:semiHidden="1" w:unhideWhenUsed="1"/>
-    <w:lsdException w:name="Table Professional" w:semiHidden="1" w:unhideWhenUsed="1"/>
-    <w:lsdException w:name="Table Subtle 1" w:semiHidden="1" w:unhideWhenUsed="1"/>
-    <w:lsdException w:name="Table Subtle 2" w:semiHidden="1" w:unhideWhenUsed="1"/>
-    <w:lsdException w:name="Table Web 1" w:semiHidden="1" w:unhideWhenUsed="1"/>
-    <w:lsdException w:name="Table Web 2" w:semiHidden="1" w:unhideWhenUsed="1"/>
-    <w:lsdException w:name="Table Web 3" w:semiHidden="1" w:unhideWhenUsed="1"/>
-    <w:lsdException w:name="Balloon Text" w:semiHidden="1" w:unhideWhenUsed="1"/>
-    <w:lsdException w:name="Table Grid" w:uiPriority="59"/>
-    <w:lsdException w:name="Table Theme" w:semiHidden="1" w:unhideWhenUsed="1"/>
-    <w:lsdException w:name="Placeholder Text" w:semiHidden="1"/>
-    <w:lsdException w:name="No Spacing" w:uiPriority="1" w:qFormat="1"/>
-    <w:lsdException w:name="Light Shading" w:uiPriority="60"/>
-    <w:lsdException w:name="Light List" w:uiPriority="61"/>
-    <w:lsdException w:name="Light Grid" w:uiPriority="62"/>
-    <w:lsdException w:name="Medium Shading 1" w:uiPriority="63"/>
-    <w:lsdException w:name="Medium Shading 2" w:uiPriority="64"/>
-    <w:lsdException w:name="Medium List 1" w:uiPriority="65"/>
-    <w:lsdException w:name="Medium List 2" w:uiPriority="66"/>
-    <w:lsdException w:name="Medium Grid 1" w:uiPriority="67"/>
-    <w:lsdException w:name="Medium Grid 2" w:uiPriority="68"/>
-    <w:lsdException w:name="Medium Grid 3" w:uiPriority="69"/>
-    <w:lsdException w:name="Dark List" w:uiPriority="70"/>
-    <w:lsdException w:name="Colorful Shading" w:uiPriority="71"/>
-    <w:lsdException w:name="Colorful List" w:uiPriority="72"/>
-    <w:lsdException w:name="Colorful Grid" w:uiPriority="73"/>
-    <w:lsdException w:name="Light Shading Accent 1" w:uiPriority="60"/>
-    <w:lsdException w:name="Light List Accent 1" w:uiPriority="61"/>
-    <w:lsdException w:name="Light Grid Accent 1" w:uiPriority="62"/>
-    <w:lsdException w:name="Medium Shading 1 Accent 1" w:uiPriority="63"/>
-    <w:lsdException w:name="Medium Shading 2 Accent 1" w:uiPriority="64"/>
-    <w:lsdException w:name="Medium List 1 Accent 1" w:uiPriority="65"/>
-    <w:lsdException w:name="Revision" w:semiHidden="1"/>
-    <w:lsdException w:name="List Paragraph" w:uiPriority="1" w:qFormat="1"/>
-    <w:lsdException w:name="Quote" w:uiPriority="29" w:qFormat="1"/>
-    <w:lsdException w:name="Intense Quote" w:uiPriority="30" w:qFormat="1"/>
-    <w:lsdException w:name="Medium List 2 Accent 1" w:uiPriority="66"/>
-    <w:lsdException w:name="Medium Grid 1 Accent 1" w:uiPriority="67"/>
-    <w:lsdException w:name="Medium Grid 2 Accent 1" w:uiPriority="68"/>
-    <w:lsdException w:name="Medium Grid 3 Accent 1" w:uiPriority="69"/>
-    <w:lsdException w:name="Dark List Accent 1" w:uiPriority="70"/>
-    <w:lsdException w:name="Colorful Shading Accent 1" w:uiPriority="71"/>
-    <w:lsdException w:name="Colorful List Accent 1" w:uiPriority="72"/>
-    <w:lsdException w:name="Colorful Grid Accent 1" w:uiPriority="73"/>
-    <w:lsdException w:name="Light Shading Accent 2" w:uiPriority="60"/>
-    <w:lsdException w:name="Light List Accent 2" w:uiPriority="61"/>
-    <w:lsdException w:name="Light Grid Accent 2" w:uiPriority="62"/>
-    <w:lsdException w:name="Medium Shading 1 Accent 2" w:uiPriority="63"/>
-    <w:lsdException w:name="Medium Shading 2 Accent 2" w:uiPriority="64"/>
-    <w:lsdException w:name="Medium List 1 Accent 2" w:uiPriority="65"/>
-    <w:lsdException w:name="Medium List 2 Accent 2" w:uiPriority="66"/>
-    <w:lsdException w:name="Medium Grid 1 Accent 2" w:uiPriority="67"/>
-    <w:lsdException w:name="Medium Grid 2 Accent 2" w:uiPriority="68"/>
-    <w:lsdException w:name="Medium Grid 3 Accent 2" w:uiPriority="69"/>
-    <w:lsdException w:name="Dark List Accent 2" w:uiPriority="70"/>
-    <w:lsdException w:name="Colorful Shading Accent 2" w:uiPriority="71"/>
-    <w:lsdException w:name="Colorful List Accent 2" w:uiPriority="72"/>
-    <w:lsdException w:name="Colorful Grid Accent 2" w:uiPriority="73"/>
-    <w:lsdException w:name="Light Shading Accent 3" w:uiPriority="60"/>
-    <w:lsdException w:name="Light List Accent 3" w:uiPriority="61"/>
-    <w:lsdException w:name="Light Grid Accent 3" w:uiPriority="62"/>
-    <w:lsdException w:name="Medium Shading 1 Accent 3" w:uiPriority="63"/>
-    <w:lsdException w:name="Medium Shading 2 Accent 3" w:uiPriority="64"/>
-    <w:lsdException w:name="Medium List 1 Accent 3" w:uiPriority="65"/>
-    <w:lsdException w:name="Medium List 2 Accent 3" w:uiPriority="66"/>
-    <w:lsdException w:name="Medium Grid 1 Accent 3" w:uiPriority="67"/>
-    <w:lsdException w:name="Medium Grid 2 Accent 3" w:uiPriority="68"/>
-    <w:lsdException w:name="Medium Grid 3 Accent 3" w:uiPriority="69"/>
-    <w:lsdException w:name="Dark List Accent 3" w:uiPriority="70"/>
-    <w:lsdException w:name="Colorful Shading Accent 3" w:uiPriority="71"/>
-    <w:lsdException w:name="Colorful List Accent 3" w:uiPriority="72"/>
-    <w:lsdException w:name="Colorful Grid Accent 3" w:uiPriority="73"/>
-    <w:lsdException w:name="Light Shading Accent 4" w:uiPriority="60"/>
-    <w:lsdException w:name="Light List Accent 4" w:uiPriority="61"/>
-    <w:lsdException w:name="Light Grid Accent 4" w:uiPriority="62"/>
-    <w:lsdException w:name="Medium Shading 1 Accent 4" w:uiPriority="63"/>
-    <w:lsdException w:name="Medium Shading 2 Accent 4" w:uiPriority="64"/>
-    <w:lsdException w:name="Medium List 1 Accent 4" w:uiPriority="65"/>
-    <w:lsdException w:name="Medium List 2 Accent 4" w:uiPriority="66"/>
-    <w:lsdException w:name="Medium Grid 1 Accent 4" w:uiPriority="67"/>
-    <w:lsdException w:name="Medium Grid 2 Accent 4" w:uiPriority="68"/>
-    <w:lsdException w:name="Medium Grid 3 Accent 4" w:uiPriority="69"/>
-    <w:lsdException w:name="Dark List Accent 4" w:uiPriority="70"/>
-    <w:lsdException w:name="Colorful Shading Accent 4" w:uiPriority="71"/>
-    <w:lsdException w:name="Colorful List Accent 4" w:uiPriority="72"/>
-    <w:lsdException w:name="Colorful Grid Accent 4" w:uiPriority="73"/>
-    <w:lsdException w:name="Light Shading Accent 5" w:uiPriority="60"/>
-    <w:lsdException w:name="Light List Accent 5" w:uiPriority="61"/>
-    <w:lsdException w:name="Light Grid Accent 5" w:uiPriority="62"/>
-    <w:lsdException w:name="Medium Shading 1 Accent 5" w:uiPriority="63"/>
-    <w:lsdException w:name="Medium Shading 2 Accent 5" w:uiPriority="64"/>
-    <w:lsdException w:name="Medium List 1 Accent 5" w:uiPriority="65"/>
-    <w:lsdException w:name="Medium List 2 Accent 5" w:uiPriority="66"/>
-    <w:lsdException w:name="Medium Grid 1 Accent 5" w:uiPriority="67"/>
-    <w:lsdException w:name="Medium Grid 2 Accent 5" w:uiPriority="68"/>
-    <w:lsdException w:name="Medium Grid 3 Accent 5" w:uiPriority="69"/>
-    <w:lsdException w:name="Dark List Accent 5" w:uiPriority="70"/>
-    <w:lsdException w:name="Colorful Shading Accent 5" w:uiPriority="71"/>
-    <w:lsdException w:name="Colorful List Accent 5" w:uiPriority="72"/>
-    <w:lsdException w:name="Colorful Grid Accent 5" w:uiPriority="73"/>
-    <w:lsdException w:name="Light Shading Accent 6" w:uiPriority="60"/>
-    <w:lsdException w:name="Light List Accent 6" w:uiPriority="61"/>
-    <w:lsdException w:name="Light Grid Accent 6" w:uiPriority="62"/>
-    <w:lsdException w:name="Medium Shading 1 Accent 6" w:uiPriority="63"/>
-    <w:lsdException w:name="Medium Shading 2 Accent 6" w:uiPriority="64"/>
-    <w:lsdException w:name="Medium List 1 Accent 6" w:uiPriority="65"/>
-    <w:lsdException w:name="Medium List 2 Accent 6" w:uiPriority="66"/>
-    <w:lsdException w:name="Medium Grid 1 Accent 6" w:uiPriority="67"/>
-    <w:lsdException w:name="Medium Grid 2 Accent 6" w:uiPriority="68"/>
-    <w:lsdException w:name="Medium Grid 3 Accent 6" w:uiPriority="69"/>
-    <w:lsdException w:name="Dark List Accent 6" w:uiPriority="70"/>
-    <w:lsdException w:name="Colorful Shading Accent 6" w:uiPriority="71"/>
-    <w:lsdException w:name="Colorful List Accent 6" w:uiPriority="72"/>
-    <w:lsdException w:name="Colorful Grid Accent 6" w:uiPriority="73"/>
-    <w:lsdException w:name="Subtle Emphasis" w:uiPriority="19" w:qFormat="1"/>
-    <w:lsdException w:name="Intense Emphasis" w:uiPriority="21" w:qFormat="1"/>
-    <w:lsdException w:name="Subtle Reference" w:uiPriority="31" w:qFormat="1"/>
-    <w:lsdException w:name="Intense Reference" w:uiPriority="32" w:qFormat="1"/>
-    <w:lsdException w:name="Book Title" w:uiPriority="33" w:qFormat="1"/>
-    <w:lsdException w:name="Bibliography" w:semiHidden="1" w:uiPriority="37" w:unhideWhenUsed="1"/>
-    <w:lsdException w:name="TOC Heading" w:semiHidden="1" w:uiPriority="39" w:unhideWhenUsed="1" w:qFormat="1"/>
-    <w:lsdException w:name="Plain Table 1" w:uiPriority="41"/>
-    <w:lsdException w:name="Plain Table 2" w:uiPriority="42"/>
-    <w:lsdException w:name="Plain Table 3" w:uiPriority="43"/>
-    <w:lsdException w:name="Plain Table 4" w:uiPriority="44"/>
-    <w:lsdException w:name="Plain Table 5" w:uiPriority="45"/>
-    <w:lsdException w:name="Grid Table Light" w:uiPriority="40"/>
-    <w:lsdException w:name="Grid Table 1 Light" w:uiPriority="46"/>
-    <w:lsdException w:name="Grid Table 2" w:uiPriority="47"/>
-    <w:lsdException w:name="Grid Table 3" w:uiPriority="48"/>
-    <w:lsdException w:name="Grid Table 4" w:uiPriority="49"/>
-    <w:lsdException w:name="Grid Table 5 Dark" w:uiPriority="50"/>
-    <w:lsdException w:name="Grid Table 6 Colorful" w:uiPriority="51"/>
-    <w:lsdException w:name="Grid Table 7 Colorful" w:uiPriority="52"/>
-    <w:lsdException w:name="Grid Table 1 Light Accent 1" w:uiPriority="46"/>
-    <w:lsdException w:name="Grid Table 2 Accent 1" w:uiPriority="47"/>
-    <w:lsdException w:name="Grid Table 3 Accent 1" w:uiPriority="48"/>
-    <w:lsdException w:name="Grid Table 4 Accent 1" w:uiPriority="49"/>
-    <w:lsdException w:name="Grid Table 5 Dark Accent 1" w:uiPriority="50"/>
-    <w:lsdException w:name="Grid Table 6 Colorful Accent 1" w:uiPriority="51"/>
-    <w:lsdException w:name="Grid Table 7 Colorful Accent 1" w:uiPriority="52"/>
-    <w:lsdException w:name="Grid Table 1 Light Accent 2" w:uiPriority="46"/>
-    <w:lsdException w:name="Grid Table 2 Accent 2" w:uiPriority="47"/>
-    <w:lsdException w:name="Grid Table 3 Accent 2" w:uiPriority="48"/>
-    <w:lsdException w:name="Grid Table 4 Accent 2" w:uiPriority="49"/>
-    <w:lsdException w:name="Grid Table 5 Dark Accent 2" w:uiPriority="50"/>
-    <w:lsdException w:name="Grid Table 6 Colorful Accent 2" w:uiPriority="51"/>
-    <w:lsdException w:name="Grid Table 7 Colorful Accent 2" w:uiPriority="52"/>
-    <w:lsdException w:name="Grid Table 1 Light Accent 3" w:uiPriority="46"/>
-    <w:lsdException w:name="Grid Table 2 Accent 3" w:uiPriority="47"/>
-    <w:lsdException w:name="Grid Table 3 Accent 3" w:uiPriority="48"/>
-    <w:lsdException w:name="Grid Table 4 Accent 3" w:uiPriority="49"/>
-    <w:lsdException w:name="Grid Table 5 Dark Accent 3" w:uiPriority="50"/>
-    <w:lsdException w:name="Grid Table 6 Colorful Accent 3" w:uiPriority="51"/>
-    <w:lsdException w:name="Grid Table 7 Colorful Accent 3" w:uiPriority="52"/>
-    <w:lsdException w:name="Grid Table 1 Light Accent 4" w:uiPriority="46"/>
-    <w:lsdException w:name="Grid Table 2 Accent 4" w:uiPriority="47"/>
-    <w:lsdException w:name="Grid Table 3 Accent 4" w:uiPriority="48"/>
-    <w:lsdException w:name="Grid Table 4 Accent 4" w:uiPriority="49"/>
-    <w:lsdException w:name="Grid Table 5 Dark Accent 4" w:uiPriority="50"/>
-    <w:lsdException w:name="Grid Table 6 Colorful Accent 4" w:uiPriority="51"/>
-    <w:lsdException w:name="Grid Table 7 Colorful Accent 4" w:uiPriority="52"/>
-    <w:lsdException w:name="Grid Table 1 Light Accent 5" w:uiPriority="46"/>
-    <w:lsdException w:name="Grid Table 2 Accent 5" w:uiPriority="47"/>
-    <w:lsdException w:name="Grid Table 3 Accent 5" w:uiPriority="48"/>
-    <w:lsdException w:name="Grid Table 4 Accent 5" w:uiPriority="49"/>
-    <w:lsdException w:name="Grid Table 5 Dark Accent 5" w:uiPriority="50"/>
-    <w:lsdException w:name="Grid Table 6 Colorful Accent 5" w:uiPriority="51"/>
-    <w:lsdException w:name="Grid Table 7 Colorful Accent 5" w:uiPriority="52"/>
-    <w:lsdException w:name="Grid Table 1 Light Accent 6" w:uiPriority="46"/>
-    <w:lsdException w:name="Grid Table 2 Accent 6" w:uiPriority="47"/>
-    <w:lsdException w:name="Grid Table 3 Accent 6" w:uiPriority="48"/>
-    <w:lsdException w:name="Grid Table 4 Accent 6" w:uiPriority="49"/>
-    <w:lsdException w:name="Grid Table 5 Dark Accent 6" w:uiPriority="50"/>
-    <w:lsdException w:name="Grid Table 6 Colorful Accent 6" w:uiPriority="51"/>
-    <w:lsdException w:name="Grid Table 7 Colorful Accent 6" w:uiPriority="52"/>
-    <w:lsdException w:name="List Table 1 Light" w:uiPriority="46"/>
-    <w:lsdException w:name="List Table 2" w:uiPriority="47"/>
-    <w:lsdException w:name="List Table 3" w:uiPriority="48"/>
-    <w:lsdException w:name="List Table 4" w:uiPriority="49"/>
-    <w:lsdException w:name="List Table 5 Dark" w:uiPriority="50"/>
-    <w:lsdException w:name="List Table 6 Colorful" w:uiPriority="51"/>
-    <w:lsdException w:name="List Table 7 Colorful" w:uiPriority="52"/>
-    <w:lsdException w:name="List Table 1 Light Accent 1" w:uiPriority="46"/>
-    <w:lsdException w:name="List Table 2 Accent 1" w:uiPriority="47"/>
-    <w:lsdException w:name="List Table 3 Accent 1" w:uiPriority="48"/>
-    <w:lsdException w:name="List Table 4 Accent 1" w:uiPriority="49"/>
-    <w:lsdException w:name="List Table 5 Dark Accent 1" w:uiPriority="50"/>
-    <w:lsdException w:name="List Table 6 Colorful Accent 1" w:uiPriority="51"/>
-    <w:lsdException w:name="List Table 7 Colorful Accent 1" w:uiPriority="52"/>
-    <w:lsdException w:name="List Table 1 Light Accent 2" w:uiPriority="46"/>
-    <w:lsdException w:name="List Table 2 Accent 2" w:uiPriority="47"/>
-    <w:lsdException w:name="List Table 3 Accent 2" w:uiPriority="48"/>
-    <w:lsdException w:name="List Table 4 Accent 2" w:uiPriority="49"/>
-    <w:lsdException w:name="List Table 5 Dark Accent 2" w:uiPriority="50"/>
-    <w:lsdException w:name="List Table 6 Colorful Accent 2" w:uiPriority="51"/>
-    <w:lsdException w:name="List Table 7 Colorful Accent 2" w:uiPriority="52"/>
-    <w:lsdException w:name="List Table 1 Light Accent 3" w:uiPriority="46"/>
-    <w:lsdException w:name="List Table 2 Accent 3" w:uiPriority="47"/>
-    <w:lsdException w:name="List Table 3 Accent 3" w:uiPriority="48"/>
-    <w:lsdException w:name="List Table 4 Accent 3" w:uiPriority="49"/>
-    <w:lsdException w:name="List Table 5 Dark Accent 3" w:uiPriority="50"/>
-    <w:lsdException w:name="List Table 6 Colorful Accent 3" w:uiPriority="51"/>
-    <w:lsdException w:name="List Table 7 Colorful Accent 3" w:uiPriority="52"/>
-    <w:lsdException w:name="List Table 1 Light Accent 4" w:uiPriority="46"/>
-    <w:lsdException w:name="List Table 2 Accent 4" w:uiPriority="47"/>
-    <w:lsdException w:name="List Table 3 Accent 4" w:uiPriority="48"/>
-    <w:lsdException w:name="List Table 4 Accent 4" w:uiPriority="49"/>
-    <w:lsdException w:name="List Table 5 Dark Accent 4" w:uiPriority="50"/>
-    <w:lsdException w:name="List Table 6 Colorful Accent 4" w:uiPriority="51"/>
-    <w:lsdException w:name="List Table 7 Colorful Accent 4" w:uiPriority="52"/>
-    <w:lsdException w:name="List Table 1 Light Accent 5" w:uiPriority="46"/>
-    <w:lsdException w:name="List Table 2 Accent 5" w:uiPriority="47"/>
-    <w:lsdException w:name="List Table 3 Accent 5" w:uiPriority="48"/>
-    <w:lsdException w:name="List Table 4 Accent 5" w:uiPriority="49"/>
-    <w:lsdException w:name="List Table 5 Dark Accent 5" w:uiPriority="50"/>
-    <w:lsdException w:name="List Table 6 Colorful Accent 5" w:uiPriority="51"/>
-    <w:lsdException w:name="List Table 7 Colorful Accent 5" w:uiPriority="52"/>
-    <w:lsdException w:name="List Table 1 Light Accent 6" w:uiPriority="46"/>
-    <w:lsdException w:name="List Table 2 Accent 6" w:uiPriority="47"/>
-    <w:lsdException w:name="List Table 3 Accent 6" w:uiPriority="48"/>
-    <w:lsdException w:name="List Table 4 Accent 6" w:uiPriority="49"/>
-    <w:lsdException w:name="List Table 5 Dark Accent 6" w:uiPriority="50"/>
-    <w:lsdException w:name="List Table 6 Colorful Accent 6" w:uiPriority="51"/>
-    <w:lsdException w:name="List Table 7 Colorful Accent 6" w:uiPriority="52"/>
-    <w:lsdException w:name="Mention" w:semiHidden="1" w:unhideWhenUsed="1"/>
-    <w:lsdException w:name="Smart Hyperlink" w:semiHidden="1" w:unhideWhenUsed="1"/>
-    <w:lsdException w:name="Hashtag" w:semiHidden="1" w:unhideWhenUsed="1"/>
-    <w:lsdException w:name="Unresolved Mention" w:semiHidden="1" w:unhideWhenUsed="1"/>
+  <w:latentStyles w:defLockedState="0" w:defUIPriority="99" w:defSemiHidden="1" w:defUnhideWhenUsed="1" w:defQFormat="0" w:count="267">
+    <w:lsdException w:name="Normal" w:semiHidden="0" w:uiPriority="0" w:unhideWhenUsed="0" w:qFormat="1"/>
+    <w:lsdException w:name="heading 1" w:semiHidden="0" w:uiPriority="1" w:unhideWhenUsed="0" w:qFormat="1"/>
+    <w:lsdException w:name="heading 2" w:uiPriority="9" w:qFormat="1"/>
+    <w:lsdException w:name="heading 3" w:uiPriority="9" w:qFormat="1"/>
+    <w:lsdException w:name="heading 4" w:uiPriority="9" w:qFormat="1"/>
+    <w:lsdException w:name="heading 5" w:uiPriority="9" w:qFormat="1"/>
+    <w:lsdException w:name="heading 6" w:uiPriority="9" w:qFormat="1"/>
+    <w:lsdException w:name="heading 7" w:uiPriority="9" w:qFormat="1"/>
+    <w:lsdException w:name="heading 8" w:uiPriority="9" w:qFormat="1"/>
+    <w:lsdException w:name="heading 9" w:uiPriority="9" w:qFormat="1"/>
+    <w:lsdException w:name="toc 1" w:uiPriority="39"/>
+    <w:lsdException w:name="toc 2" w:uiPriority="39"/>
+    <w:lsdException w:name="toc 3" w:uiPriority="39"/>
+    <w:lsdException w:name="toc 4" w:uiPriority="39"/>
+    <w:lsdException w:name="toc 5" w:uiPriority="39"/>
+    <w:lsdException w:name="toc 6" w:uiPriority="39"/>
+    <w:lsdException w:name="toc 7" w:uiPriority="39"/>
+    <w:lsdException w:name="toc 8" w:uiPriority="39"/>
+    <w:lsdException w:name="toc 9" w:uiPriority="39"/>
+    <w:lsdException w:name="caption" w:uiPriority="35" w:qFormat="1"/>
+    <w:lsdException w:name="Title" w:semiHidden="0" w:uiPriority="10" w:unhideWhenUsed="0" w:qFormat="1"/>
+    <w:lsdException w:name="Default Paragraph Font" w:uiPriority="1"/>
+    <w:lsdException w:name="Body Text" w:uiPriority="1" w:qFormat="1"/>
+    <w:lsdException w:name="Subtitle" w:semiHidden="0" w:uiPriority="11" w:unhideWhenUsed="0" w:qFormat="1"/>
+    <w:lsdException w:name="Strong" w:semiHidden="0" w:uiPriority="22" w:unhideWhenUsed="0" w:qFormat="1"/>
+    <w:lsdException w:name="Emphasis" w:semiHidden="0" w:uiPriority="20" w:unhideWhenUsed="0" w:qFormat="1"/>
+    <w:lsdException w:name="Table Grid" w:semiHidden="0" w:uiPriority="59" w:unhideWhenUsed="0"/>
+    <w:lsdException w:name="Placeholder Text" w:unhideWhenUsed="0"/>
+    <w:lsdException w:name="No Spacing" w:semiHidden="0" w:uiPriority="1" w:unhideWhenUsed="0" w:qFormat="1"/>
+    <w:lsdException w:name="Light Shading" w:semiHidden="0" w:uiPriority="60" w:unhideWhenUsed="0"/>
+    <w:lsdException w:name="Light List" w:semiHidden="0" w:uiPriority="61" w:unhideWhenUsed="0"/>
+    <w:lsdException w:name="Light Grid" w:semiHidden="0" w:uiPriority="62" w:unhideWhenUsed="0"/>
+    <w:lsdException w:name="Medium Shading 1" w:semiHidden="0" w:uiPriority="63" w:unhideWhenUsed="0"/>
+    <w:lsdException w:name="Medium Shading 2" w:semiHidden="0" w:uiPriority="64" w:unhideWhenUsed="0"/>
+    <w:lsdException w:name="Medium List 1" w:semiHidden="0" w:uiPriority="65" w:unhideWhenUsed="0"/>
+    <w:lsdException w:name="Medium List 2" w:semiHidden="0" w:uiPriority="66" w:unhideWhenUsed="0"/>
+    <w:lsdException w:name="Medium Grid 1" w:semiHidden="0" w:uiPriority="67" w:unhideWhenUsed="0"/>
+    <w:lsdException w:name="Medium Grid 2" w:semiHidden="0" w:uiPriority="68" w:unhideWhenUsed="0"/>
+    <w:lsdException w:name="Medium Grid 3" w:semiHidden="0" w:uiPriority="69" w:unhideWhenUsed="0"/>
+    <w:lsdException w:name="Dark List" w:semiHidden="0" w:uiPriority="70" w:unhideWhenUsed="0"/>
+    <w:lsdException w:name="Colorful Shading" w:semiHidden="0" w:uiPriority="71" w:unhideWhenUsed="0"/>
+    <w:lsdException w:name="Colorful List" w:semiHidden="0" w:uiPriority="72" w:unhideWhenUsed="0"/>
+    <w:lsdException w:name="Colorful Grid" w:semiHidden="0" w:uiPriority="73" w:unhideWhenUsed="0"/>
+    <w:lsdException w:name="Light Shading Accent 1" w:semiHidden="0" w:uiPriority="60" w:unhideWhenUsed="0"/>
+    <w:lsdException w:name="Light List Accent 1" w:semiHidden="0" w:uiPriority="61" w:unhideWhenUsed="0"/>
+    <w:lsdException w:name="Light Grid Accent 1" w:semiHidden="0" w:uiPriority="62" w:unhideWhenUsed="0"/>
+    <w:lsdException w:name="Medium Shading 1 Accent 1" w:semiHidden="0" w:uiPriority="63" w:unhideWhenUsed="0"/>
+    <w:lsdException w:name="Medium Shading 2 Accent 1" w:semiHidden="0" w:uiPriority="64" w:unhideWhenUsed="0"/>
+    <w:lsdException w:name="Medium List 1 Accent 1" w:semiHidden="0" w:uiPriority="65" w:unhideWhenUsed="0"/>
+    <w:lsdException w:name="Revision" w:unhideWhenUsed="0"/>
+    <w:lsdException w:name="List Paragraph" w:semiHidden="0" w:uiPriority="1" w:unhideWhenUsed="0" w:qFormat="1"/>
+    <w:lsdException w:name="Quote" w:semiHidden="0" w:uiPriority="29" w:unhideWhenUsed="0" w:qFormat="1"/>
+    <w:lsdException w:name="Intense Quote" w:semiHidden="0" w:uiPriority="30" w:unhideWhenUsed="0" w:qFormat="1"/>
+    <w:lsdException w:name="Medium List 2 Accent 1" w:semiHidden="0" w:uiPriority="66" w:unhideWhenUsed="0"/>
+    <w:lsdException w:name="Medium Grid 1 Accent 1" w:semiHidden="0" w:uiPriority="67" w:unhideWhenUsed="0"/>
+    <w:lsdException w:name="Medium Grid 2 Accent 1" w:semiHidden="0" w:uiPriority="68" w:unhideWhenUsed="0"/>
+    <w:lsdException w:name="Medium Grid 3 Accent 1" w:semiHidden="0" w:uiPriority="69" w:unhideWhenUsed="0"/>
+    <w:lsdException w:name="Dark List Accent 1" w:semiHidden="0" w:uiPriority="70" w:unhideWhenUsed="0"/>
+    <w:lsdException w:name="Colorful Shading Accent 1" w:semiHidden="0" w:uiPriority="71" w:unhideWhenUsed="0"/>
+    <w:lsdException w:name="Colorful List Accent 1" w:semiHidden="0" w:uiPriority="72" w:unhideWhenUsed="0"/>
+    <w:lsdException w:name="Colorful Grid Accent 1" w:semiHidden="0" w:uiPriority="73" w:unhideWhenUsed="0"/>
+    <w:lsdException w:name="Light Shading Accent 2" w:semiHidden="0" w:uiPriority="60" w:unhideWhenUsed="0"/>
+    <w:lsdException w:name="Light List Accent 2" w:semiHidden="0" w:uiPriority="61" w:unhideWhenUsed="0"/>
+    <w:lsdException w:name="Light Grid Accent 2" w:semiHidden="0" w:uiPriority="62" w:unhideWhenUsed="0"/>
+    <w:lsdException w:name="Medium Shading 1 Accent 2" w:semiHidden="0" w:uiPriority="63" w:unhideWhenUsed="0"/>
+    <w:lsdException w:name="Medium Shading 2 Accent 2" w:semiHidden="0" w:uiPriority="64" w:unhideWhenUsed="0"/>
+    <w:lsdException w:name="Medium List 1 Accent 2" w:semiHidden="0" w:uiPriority="65" w:unhideWhenUsed="0"/>
+    <w:lsdException w:name="Medium List 2 Accent 2" w:semiHidden="0" w:uiPriority="66" w:unhideWhenUsed="0"/>
+    <w:lsdException w:name="Medium Grid 1 Accent 2" w:semiHidden="0" w:uiPriority="67" w:unhideWhenUsed="0"/>
+    <w:lsdException w:name="Medium Grid 2 Accent 2" w:semiHidden="0" w:uiPriority="68" w:unhideWhenUsed="0"/>
+    <w:lsdException w:name="Medium Grid 3 Accent 2" w:semiHidden="0" w:uiPriority="69" w:unhideWhenUsed="0"/>
+    <w:lsdException w:name="Dark List Accent 2" w:semiHidden="0" w:uiPriority="70" w:unhideWhenUsed="0"/>
+    <w:lsdException w:name="Colorful Shading Accent 2" w:semiHidden="0" w:uiPriority="71" w:unhideWhenUsed="0"/>
+    <w:lsdException w:name="Colorful List Accent 2" w:semiHidden="0" w:uiPriority="72" w:unhideWhenUsed="0"/>
+    <w:lsdException w:name="Colorful Grid Accent 2" w:semiHidden="0" w:uiPriority="73" w:unhideWhenUsed="0"/>
+    <w:lsdException w:name="Light Shading Accent 3" w:semiHidden="0" w:uiPriority="60" w:unhideWhenUsed="0"/>
+    <w:lsdException w:name="Light List Accent 3" w:semiHidden="0" w:uiPriority="61" w:unhideWhenUsed="0"/>
+    <w:lsdException w:name="Light Grid Accent 3" w:semiHidden="0" w:uiPriority="62" w:unhideWhenUsed="0"/>
+    <w:lsdException w:name="Medium Shading 1 Accent 3" w:semiHidden="0" w:uiPriority="63" w:unhideWhenUsed="0"/>
+    <w:lsdException w:name="Medium Shading 2 Accent 3" w:semiHidden="0" w:uiPriority="64" w:unhideWhenUsed="0"/>
+    <w:lsdException w:name="Medium List 1 Accent 3" w:semiHidden="0" w:uiPriority="65" w:unhideWhenUsed="0"/>
+    <w:lsdException w:name="Medium List 2 Accent 3" w:semiHidden="0" w:uiPriority="66" w:unhideWhenUsed="0"/>
+    <w:lsdException w:name="Medium Grid 1 Accent 3" w:semiHidden="0" w:uiPriority="67" w:unhideWhenUsed="0"/>
+    <w:lsdException w:name="Medium Grid 2 Accent 3" w:semiHidden="0" w:uiPriority="68" w:unhideWhenUsed="0"/>
+    <w:lsdException w:name="Medium Grid 3 Accent 3" w:semiHidden="0" w:uiPriority="69" w:unhideWhenUsed="0"/>
+    <w:lsdException w:name="Dark List Accent 3" w:semiHidden="0" w:uiPriority="70" w:unhideWhenUsed="0"/>
+    <w:lsdException w:name="Colorful Shading Accent 3" w:semiHidden="0" w:uiPriority="71" w:unhideWhenUsed="0"/>
+    <w:lsdException w:name="Colorful List Accent 3" w:semiHidden="0" w:uiPriority="72" w:unhideWhenUsed="0"/>
+    <w:lsdException w:name="Colorful Grid Accent 3" w:semiHidden="0" w:uiPriority="73" w:unhideWhenUsed="0"/>
+    <w:lsdException w:name="Light Shading Accent 4" w:semiHidden="0" w:uiPriority="60" w:unhideWhenUsed="0"/>
+    <w:lsdException w:name="Light List Accent 4" w:semiHidden="0" w:uiPriority="61" w:unhideWhenUsed="0"/>
+    <w:lsdException w:name="Light Grid Accent 4" w:semiHidden="0" w:uiPriority="62" w:unhideWhenUsed="0"/>
+    <w:lsdException w:name="Medium Shading 1 Accent 4" w:semiHidden="0" w:uiPriority="63" w:unhideWhenUsed="0"/>
+    <w:lsdException w:name="Medium Shading 2 Accent 4" w:semiHidden="0" w:uiPriority="64" w:unhideWhenUsed="0"/>
+    <w:lsdException w:name="Medium List 1 Accent 4" w:semiHidden="0" w:uiPriority="65" w:unhideWhenUsed="0"/>
+    <w:lsdException w:name="Medium List 2 Accent 4" w:semiHidden="0" w:uiPriority="66" w:unhideWhenUsed="0"/>
+    <w:lsdException w:name="Medium Grid 1 Accent 4" w:semiHidden="0" w:uiPriority="67" w:unhideWhenUsed="0"/>
+    <w:lsdException w:name="Medium Grid 2 Accent 4" w:semiHidden="0" w:uiPriority="68" w:unhideWhenUsed="0"/>
+    <w:lsdException w:name="Medium Grid 3 Accent 4" w:semiHidden="0" w:uiPriority="69" w:unhideWhenUsed="0"/>
+    <w:lsdException w:name="Dark List Accent 4" w:semiHidden="0" w:uiPriority="70" w:unhideWhenUsed="0"/>
+    <w:lsdException w:name="Colorful Shading Accent 4" w:semiHidden="0" w:uiPriority="71" w:unhideWhenUsed="0"/>
+    <w:lsdException w:name="Colorful List Accent 4" w:semiHidden="0" w:uiPriority="72" w:unhideWhenUsed="0"/>
+    <w:lsdException w:name="Colorful Grid Accent 4" w:semiHidden="0" w:uiPriority="73" w:unhideWhenUsed="0"/>
+    <w:lsdException w:name="Light Shading Accent 5" w:semiHidden="0" w:uiPriority="60" w:unhideWhenUsed="0"/>
+    <w:lsdException w:name="Light List Accent 5" w:semiHidden="0" w:uiPriority="61" w:unhideWhenUsed="0"/>
+    <w:lsdException w:name="Light Grid Accent 5" w:semiHidden="0" w:uiPriority="62" w:unhideWhenUsed="0"/>
+    <w:lsdException w:name="Medium Shading 1 Accent 5" w:semiHidden="0" w:uiPriority="63" w:unhideWhenUsed="0"/>
+    <w:lsdException w:name="Medium Shading 2 Accent 5" w:semiHidden="0" w:uiPriority="64" w:unhideWhenUsed="0"/>
+    <w:lsdException w:name="Medium List 1 Accent 5" w:semiHidden="0" w:uiPriority="65" w:unhideWhenUsed="0"/>
+    <w:lsdException w:name="Medium List 2 Accent 5" w:semiHidden="0" w:uiPriority="66" w:unhideWhenUsed="0"/>
+    <w:lsdException w:name="Medium Grid 1 Accent 5" w:semiHidden="0" w:uiPriority="67" w:unhideWhenUsed="0"/>
+    <w:lsdException w:name="Medium Grid 2 Accent 5" w:semiHidden="0" w:uiPriority="68" w:unhideWhenUsed="0"/>
+    <w:lsdException w:name="Medium Grid 3 Accent 5" w:semiHidden="0" w:uiPriority="69" w:unhideWhenUsed="0"/>
+    <w:lsdException w:name="Dark List Accent 5" w:semiHidden="0" w:uiPriority="70" w:unhideWhenUsed="0"/>
+    <w:lsdException w:name="Colorful Shading Accent 5" w:semiHidden="0" w:uiPriority="71" w:unhideWhenUsed="0"/>
+    <w:lsdException w:name="Colorful List Accent 5" w:semiHidden="0" w:uiPriority="72" w:unhideWhenUsed="0"/>
+    <w:lsdException w:name="Colorful Grid Accent 5" w:semiHidden="0" w:uiPriority="73" w:unhideWhenUsed="0"/>
+    <w:lsdException w:name="Light Shading Accent 6" w:semiHidden="0" w:uiPriority="60" w:unhideWhenUsed="0"/>
+    <w:lsdException w:name="Light List Accent 6" w:semiHidden="0" w:uiPriority="61" w:unhideWhenUsed="0"/>
+    <w:lsdException w:name="Light Grid Accent 6" w:semiHidden="0" w:uiPriority="62" w:unhideWhenUsed="0"/>
+    <w:lsdException w:name="Medium Shading 1 Accent 6" w:semiHidden="0" w:uiPriority="63" w:unhideWhenUsed="0"/>
+    <w:lsdException w:name="Medium Shading 2 Accent 6" w:semiHidden="0" w:uiPriority="64" w:unhideWhenUsed="0"/>
+    <w:lsdException w:name="Medium List 1 Accent 6" w:semiHidden="0" w:uiPriority="65" w:unhideWhenUsed="0"/>
+    <w:lsdException w:name="Medium List 2 Accent 6" w:semiHidden="0" w:uiPriority="66" w:unhideWhenUsed="0"/>
+    <w:lsdException w:name="Medium Grid 1 Accent 6" w:semiHidden="0" w:uiPriority="67" w:unhideWhenUsed="0"/>
+    <w:lsdException w:name="Medium Grid 2 Accent 6" w:semiHidden="0" w:uiPriority="68" w:unhideWhenUsed="0"/>
+    <w:lsdException w:name="Medium Grid 3 Accent 6" w:semiHidden="0" w:uiPriority="69" w:unhideWhenUsed="0"/>
+    <w:lsdException w:name="Dark List Accent 6" w:semiHidden="0" w:uiPriority="70" w:unhideWhenUsed="0"/>
+    <w:lsdException w:name="Colorful Shading Accent 6" w:semiHidden="0" w:uiPriority="71" w:unhideWhenUsed="0"/>
+    <w:lsdException w:name="Colorful List Accent 6" w:semiHidden="0" w:uiPriority="72" w:unhideWhenUsed="0"/>
+    <w:lsdException w:name="Colorful Grid Accent 6" w:semiHidden="0" w:uiPriority="73" w:unhideWhenUsed="0"/>
+    <w:lsdException w:name="Subtle Emphasis" w:semiHidden="0" w:uiPriority="19" w:unhideWhenUsed="0" w:qFormat="1"/>
+    <w:lsdException w:name="Intense Emphasis" w:semiHidden="0" w:uiPriority="21" w:unhideWhenUsed="0" w:qFormat="1"/>
+    <w:lsdException w:name="Subtle Reference" w:semiHidden="0" w:uiPriority="31" w:unhideWhenUsed="0" w:qFormat="1"/>
+    <w:lsdException w:name="Intense Reference" w:semiHidden="0" w:uiPriority="32" w:unhideWhenUsed="0" w:qFormat="1"/>
+    <w:lsdException w:name="Book Title" w:semiHidden="0" w:uiPriority="33" w:unhideWhenUsed="0" w:qFormat="1"/>
+    <w:lsdException w:name="Bibliography" w:uiPriority="37"/>
+    <w:lsdException w:name="TOC Heading" w:uiPriority="39" w:qFormat="1"/>
   </w:latentStyles>
   <w:style w:type="paragraph" w:default="1" w:styleId="Normal">
     <w:name w:val="Normal"/>
@@ -18326,7 +17909,7 @@
       <w:u w:val="single"/>
     </w:rPr>
   </w:style>
-  <w:style w:type="character" w:styleId="MenoPendente">
+  <w:style w:type="character" w:customStyle="1" w:styleId="UnresolvedMention">
     <w:name w:val="Unresolved Mention"/>
     <w:basedOn w:val="Fontepargpadro"/>
     <w:uiPriority w:val="99"/>
@@ -18442,6 +18025,196 @@
         <w:insideV w:val="single" w:sz="4" w:space="0" w:color="auto"/>
       </w:tblBorders>
     </w:tblPr>
+  </w:style>
+</w:styles>
+</file>
+
+<file path=word/stylesWithEffects.xml><?xml version="1.0" encoding="utf-8"?>
+<w:styles xmlns:wpc="http://schemas.microsoft.com/office/word/2010/wordprocessingCanvas" xmlns:mc="http://schemas.openxmlformats.org/markup-compatibility/2006" xmlns:o="urn:schemas-microsoft-com:office:office" xmlns:r="http://schemas.openxmlformats.org/officeDocument/2006/relationships" xmlns:m="http://schemas.openxmlformats.org/officeDocument/2006/math" xmlns:v="urn:schemas-microsoft-com:vml" xmlns:wp14="http://schemas.microsoft.com/office/word/2010/wordprocessingDrawing" xmlns:wp="http://schemas.openxmlformats.org/drawingml/2006/wordprocessingDrawing" xmlns:w10="urn:schemas-microsoft-com:office:word" xmlns:w="http://schemas.openxmlformats.org/wordprocessingml/2006/main" xmlns:w14="http://schemas.microsoft.com/office/word/2010/wordml" xmlns:wpg="http://schemas.microsoft.com/office/word/2010/wordprocessingGroup" xmlns:wpi="http://schemas.microsoft.com/office/word/2010/wordprocessingInk" xmlns:wne="http://schemas.microsoft.com/office/word/2006/wordml" xmlns:wps="http://schemas.microsoft.com/office/word/2010/wordprocessingShape" mc:Ignorable="w14 wp14">
+  <w:docDefaults>
+    <w:rPrDefault>
+      <w:rPr>
+        <w:rFonts w:asciiTheme="minorHAnsi" w:eastAsiaTheme="minorEastAsia" w:hAnsiTheme="minorHAnsi" w:cstheme="minorBidi"/>
+        <w:sz w:val="22"/>
+        <w:szCs w:val="22"/>
+        <w:lang w:val="pt-BR" w:eastAsia="pt-BR" w:bidi="ar-SA"/>
+      </w:rPr>
+    </w:rPrDefault>
+    <w:pPrDefault>
+      <w:pPr>
+        <w:spacing w:after="200" w:line="276" w:lineRule="auto"/>
+      </w:pPr>
+    </w:pPrDefault>
+  </w:docDefaults>
+  <w:latentStyles w:defLockedState="0" w:defUIPriority="99" w:defSemiHidden="1" w:defUnhideWhenUsed="1" w:defQFormat="0" w:count="267">
+    <w:lsdException w:name="Normal" w:semiHidden="0" w:uiPriority="0" w:unhideWhenUsed="0" w:qFormat="1"/>
+    <w:lsdException w:name="heading 1" w:semiHidden="0" w:uiPriority="9" w:unhideWhenUsed="0" w:qFormat="1"/>
+    <w:lsdException w:name="heading 2" w:uiPriority="9" w:qFormat="1"/>
+    <w:lsdException w:name="heading 3" w:uiPriority="9" w:qFormat="1"/>
+    <w:lsdException w:name="heading 4" w:uiPriority="9" w:qFormat="1"/>
+    <w:lsdException w:name="heading 5" w:uiPriority="9" w:qFormat="1"/>
+    <w:lsdException w:name="heading 6" w:uiPriority="9" w:qFormat="1"/>
+    <w:lsdException w:name="heading 7" w:uiPriority="9" w:qFormat="1"/>
+    <w:lsdException w:name="heading 8" w:uiPriority="9" w:qFormat="1"/>
+    <w:lsdException w:name="heading 9" w:uiPriority="9" w:qFormat="1"/>
+    <w:lsdException w:name="toc 1" w:uiPriority="39"/>
+    <w:lsdException w:name="toc 2" w:uiPriority="39"/>
+    <w:lsdException w:name="toc 3" w:uiPriority="39"/>
+    <w:lsdException w:name="toc 4" w:uiPriority="39"/>
+    <w:lsdException w:name="toc 5" w:uiPriority="39"/>
+    <w:lsdException w:name="toc 6" w:uiPriority="39"/>
+    <w:lsdException w:name="toc 7" w:uiPriority="39"/>
+    <w:lsdException w:name="toc 8" w:uiPriority="39"/>
+    <w:lsdException w:name="toc 9" w:uiPriority="39"/>
+    <w:lsdException w:name="caption" w:uiPriority="35" w:qFormat="1"/>
+    <w:lsdException w:name="Title" w:semiHidden="0" w:uiPriority="10" w:unhideWhenUsed="0" w:qFormat="1"/>
+    <w:lsdException w:name="Default Paragraph Font" w:uiPriority="1"/>
+    <w:lsdException w:name="Subtitle" w:semiHidden="0" w:uiPriority="11" w:unhideWhenUsed="0" w:qFormat="1"/>
+    <w:lsdException w:name="Strong" w:semiHidden="0" w:uiPriority="22" w:unhideWhenUsed="0" w:qFormat="1"/>
+    <w:lsdException w:name="Emphasis" w:semiHidden="0" w:uiPriority="20" w:unhideWhenUsed="0" w:qFormat="1"/>
+    <w:lsdException w:name="Table Grid" w:semiHidden="0" w:uiPriority="59" w:unhideWhenUsed="0"/>
+    <w:lsdException w:name="Placeholder Text" w:unhideWhenUsed="0"/>
+    <w:lsdException w:name="No Spacing" w:semiHidden="0" w:uiPriority="1" w:unhideWhenUsed="0" w:qFormat="1"/>
+    <w:lsdException w:name="Light Shading" w:semiHidden="0" w:uiPriority="60" w:unhideWhenUsed="0"/>
+    <w:lsdException w:name="Light List" w:semiHidden="0" w:uiPriority="61" w:unhideWhenUsed="0"/>
+    <w:lsdException w:name="Light Grid" w:semiHidden="0" w:uiPriority="62" w:unhideWhenUsed="0"/>
+    <w:lsdException w:name="Medium Shading 1" w:semiHidden="0" w:uiPriority="63" w:unhideWhenUsed="0"/>
+    <w:lsdException w:name="Medium Shading 2" w:semiHidden="0" w:uiPriority="64" w:unhideWhenUsed="0"/>
+    <w:lsdException w:name="Medium List 1" w:semiHidden="0" w:uiPriority="65" w:unhideWhenUsed="0"/>
+    <w:lsdException w:name="Medium List 2" w:semiHidden="0" w:uiPriority="66" w:unhideWhenUsed="0"/>
+    <w:lsdException w:name="Medium Grid 1" w:semiHidden="0" w:uiPriority="67" w:unhideWhenUsed="0"/>
+    <w:lsdException w:name="Medium Grid 2" w:semiHidden="0" w:uiPriority="68" w:unhideWhenUsed="0"/>
+    <w:lsdException w:name="Medium Grid 3" w:semiHidden="0" w:uiPriority="69" w:unhideWhenUsed="0"/>
+    <w:lsdException w:name="Dark List" w:semiHidden="0" w:uiPriority="70" w:unhideWhenUsed="0"/>
+    <w:lsdException w:name="Colorful Shading" w:semiHidden="0" w:uiPriority="71" w:unhideWhenUsed="0"/>
+    <w:lsdException w:name="Colorful List" w:semiHidden="0" w:uiPriority="72" w:unhideWhenUsed="0"/>
+    <w:lsdException w:name="Colorful Grid" w:semiHidden="0" w:uiPriority="73" w:unhideWhenUsed="0"/>
+    <w:lsdException w:name="Light Shading Accent 1" w:semiHidden="0" w:uiPriority="60" w:unhideWhenUsed="0"/>
+    <w:lsdException w:name="Light List Accent 1" w:semiHidden="0" w:uiPriority="61" w:unhideWhenUsed="0"/>
+    <w:lsdException w:name="Light Grid Accent 1" w:semiHidden="0" w:uiPriority="62" w:unhideWhenUsed="0"/>
+    <w:lsdException w:name="Medium Shading 1 Accent 1" w:semiHidden="0" w:uiPriority="63" w:unhideWhenUsed="0"/>
+    <w:lsdException w:name="Medium Shading 2 Accent 1" w:semiHidden="0" w:uiPriority="64" w:unhideWhenUsed="0"/>
+    <w:lsdException w:name="Medium List 1 Accent 1" w:semiHidden="0" w:uiPriority="65" w:unhideWhenUsed="0"/>
+    <w:lsdException w:name="Revision" w:unhideWhenUsed="0"/>
+    <w:lsdException w:name="List Paragraph" w:semiHidden="0" w:uiPriority="34" w:unhideWhenUsed="0" w:qFormat="1"/>
+    <w:lsdException w:name="Quote" w:semiHidden="0" w:uiPriority="29" w:unhideWhenUsed="0" w:qFormat="1"/>
+    <w:lsdException w:name="Intense Quote" w:semiHidden="0" w:uiPriority="30" w:unhideWhenUsed="0" w:qFormat="1"/>
+    <w:lsdException w:name="Medium List 2 Accent 1" w:semiHidden="0" w:uiPriority="66" w:unhideWhenUsed="0"/>
+    <w:lsdException w:name="Medium Grid 1 Accent 1" w:semiHidden="0" w:uiPriority="67" w:unhideWhenUsed="0"/>
+    <w:lsdException w:name="Medium Grid 2 Accent 1" w:semiHidden="0" w:uiPriority="68" w:unhideWhenUsed="0"/>
+    <w:lsdException w:name="Medium Grid 3 Accent 1" w:semiHidden="0" w:uiPriority="69" w:unhideWhenUsed="0"/>
+    <w:lsdException w:name="Dark List Accent 1" w:semiHidden="0" w:uiPriority="70" w:unhideWhenUsed="0"/>
+    <w:lsdException w:name="Colorful Shading Accent 1" w:semiHidden="0" w:uiPriority="71" w:unhideWhenUsed="0"/>
+    <w:lsdException w:name="Colorful List Accent 1" w:semiHidden="0" w:uiPriority="72" w:unhideWhenUsed="0"/>
+    <w:lsdException w:name="Colorful Grid Accent 1" w:semiHidden="0" w:uiPriority="73" w:unhideWhenUsed="0"/>
+    <w:lsdException w:name="Light Shading Accent 2" w:semiHidden="0" w:uiPriority="60" w:unhideWhenUsed="0"/>
+    <w:lsdException w:name="Light List Accent 2" w:semiHidden="0" w:uiPriority="61" w:unhideWhenUsed="0"/>
+    <w:lsdException w:name="Light Grid Accent 2" w:semiHidden="0" w:uiPriority="62" w:unhideWhenUsed="0"/>
+    <w:lsdException w:name="Medium Shading 1 Accent 2" w:semiHidden="0" w:uiPriority="63" w:unhideWhenUsed="0"/>
+    <w:lsdException w:name="Medium Shading 2 Accent 2" w:semiHidden="0" w:uiPriority="64" w:unhideWhenUsed="0"/>
+    <w:lsdException w:name="Medium List 1 Accent 2" w:semiHidden="0" w:uiPriority="65" w:unhideWhenUsed="0"/>
+    <w:lsdException w:name="Medium List 2 Accent 2" w:semiHidden="0" w:uiPriority="66" w:unhideWhenUsed="0"/>
+    <w:lsdException w:name="Medium Grid 1 Accent 2" w:semiHidden="0" w:uiPriority="67" w:unhideWhenUsed="0"/>
+    <w:lsdException w:name="Medium Grid 2 Accent 2" w:semiHidden="0" w:uiPriority="68" w:unhideWhenUsed="0"/>
+    <w:lsdException w:name="Medium Grid 3 Accent 2" w:semiHidden="0" w:uiPriority="69" w:unhideWhenUsed="0"/>
+    <w:lsdException w:name="Dark List Accent 2" w:semiHidden="0" w:uiPriority="70" w:unhideWhenUsed="0"/>
+    <w:lsdException w:name="Colorful Shading Accent 2" w:semiHidden="0" w:uiPriority="71" w:unhideWhenUsed="0"/>
+    <w:lsdException w:name="Colorful List Accent 2" w:semiHidden="0" w:uiPriority="72" w:unhideWhenUsed="0"/>
+    <w:lsdException w:name="Colorful Grid Accent 2" w:semiHidden="0" w:uiPriority="73" w:unhideWhenUsed="0"/>
+    <w:lsdException w:name="Light Shading Accent 3" w:semiHidden="0" w:uiPriority="60" w:unhideWhenUsed="0"/>
+    <w:lsdException w:name="Light List Accent 3" w:semiHidden="0" w:uiPriority="61" w:unhideWhenUsed="0"/>
+    <w:lsdException w:name="Light Grid Accent 3" w:semiHidden="0" w:uiPriority="62" w:unhideWhenUsed="0"/>
+    <w:lsdException w:name="Medium Shading 1 Accent 3" w:semiHidden="0" w:uiPriority="63" w:unhideWhenUsed="0"/>
+    <w:lsdException w:name="Medium Shading 2 Accent 3" w:semiHidden="0" w:uiPriority="64" w:unhideWhenUsed="0"/>
+    <w:lsdException w:name="Medium List 1 Accent 3" w:semiHidden="0" w:uiPriority="65" w:unhideWhenUsed="0"/>
+    <w:lsdException w:name="Medium List 2 Accent 3" w:semiHidden="0" w:uiPriority="66" w:unhideWhenUsed="0"/>
+    <w:lsdException w:name="Medium Grid 1 Accent 3" w:semiHidden="0" w:uiPriority="67" w:unhideWhenUsed="0"/>
+    <w:lsdException w:name="Medium Grid 2 Accent 3" w:semiHidden="0" w:uiPriority="68" w:unhideWhenUsed="0"/>
+    <w:lsdException w:name="Medium Grid 3 Accent 3" w:semiHidden="0" w:uiPriority="69" w:unhideWhenUsed="0"/>
+    <w:lsdException w:name="Dark List Accent 3" w:semiHidden="0" w:uiPriority="70" w:unhideWhenUsed="0"/>
+    <w:lsdException w:name="Colorful Shading Accent 3" w:semiHidden="0" w:uiPriority="71" w:unhideWhenUsed="0"/>
+    <w:lsdException w:name="Colorful List Accent 3" w:semiHidden="0" w:uiPriority="72" w:unhideWhenUsed="0"/>
+    <w:lsdException w:name="Colorful Grid Accent 3" w:semiHidden="0" w:uiPriority="73" w:unhideWhenUsed="0"/>
+    <w:lsdException w:name="Light Shading Accent 4" w:semiHidden="0" w:uiPriority="60" w:unhideWhenUsed="0"/>
+    <w:lsdException w:name="Light List Accent 4" w:semiHidden="0" w:uiPriority="61" w:unhideWhenUsed="0"/>
+    <w:lsdException w:name="Light Grid Accent 4" w:semiHidden="0" w:uiPriority="62" w:unhideWhenUsed="0"/>
+    <w:lsdException w:name="Medium Shading 1 Accent 4" w:semiHidden="0" w:uiPriority="63" w:unhideWhenUsed="0"/>
+    <w:lsdException w:name="Medium Shading 2 Accent 4" w:semiHidden="0" w:uiPriority="64" w:unhideWhenUsed="0"/>
+    <w:lsdException w:name="Medium List 1 Accent 4" w:semiHidden="0" w:uiPriority="65" w:unhideWhenUsed="0"/>
+    <w:lsdException w:name="Medium List 2 Accent 4" w:semiHidden="0" w:uiPriority="66" w:unhideWhenUsed="0"/>
+    <w:lsdException w:name="Medium Grid 1 Accent 4" w:semiHidden="0" w:uiPriority="67" w:unhideWhenUsed="0"/>
+    <w:lsdException w:name="Medium Grid 2 Accent 4" w:semiHidden="0" w:uiPriority="68" w:unhideWhenUsed="0"/>
+    <w:lsdException w:name="Medium Grid 3 Accent 4" w:semiHidden="0" w:uiPriority="69" w:unhideWhenUsed="0"/>
+    <w:lsdException w:name="Dark List Accent 4" w:semiHidden="0" w:uiPriority="70" w:unhideWhenUsed="0"/>
+    <w:lsdException w:name="Colorful Shading Accent 4" w:semiHidden="0" w:uiPriority="71" w:unhideWhenUsed="0"/>
+    <w:lsdException w:name="Colorful List Accent 4" w:semiHidden="0" w:uiPriority="72" w:unhideWhenUsed="0"/>
+    <w:lsdException w:name="Colorful Grid Accent 4" w:semiHidden="0" w:uiPriority="73" w:unhideWhenUsed="0"/>
+    <w:lsdException w:name="Light Shading Accent 5" w:semiHidden="0" w:uiPriority="60" w:unhideWhenUsed="0"/>
+    <w:lsdException w:name="Light List Accent 5" w:semiHidden="0" w:uiPriority="61" w:unhideWhenUsed="0"/>
+    <w:lsdException w:name="Light Grid Accent 5" w:semiHidden="0" w:uiPriority="62" w:unhideWhenUsed="0"/>
+    <w:lsdException w:name="Medium Shading 1 Accent 5" w:semiHidden="0" w:uiPriority="63" w:unhideWhenUsed="0"/>
+    <w:lsdException w:name="Medium Shading 2 Accent 5" w:semiHidden="0" w:uiPriority="64" w:unhideWhenUsed="0"/>
+    <w:lsdException w:name="Medium List 1 Accent 5" w:semiHidden="0" w:uiPriority="65" w:unhideWhenUsed="0"/>
+    <w:lsdException w:name="Medium List 2 Accent 5" w:semiHidden="0" w:uiPriority="66" w:unhideWhenUsed="0"/>
+    <w:lsdException w:name="Medium Grid 1 Accent 5" w:semiHidden="0" w:uiPriority="67" w:unhideWhenUsed="0"/>
+    <w:lsdException w:name="Medium Grid 2 Accent 5" w:semiHidden="0" w:uiPriority="68" w:unhideWhenUsed="0"/>
+    <w:lsdException w:name="Medium Grid 3 Accent 5" w:semiHidden="0" w:uiPriority="69" w:unhideWhenUsed="0"/>
+    <w:lsdException w:name="Dark List Accent 5" w:semiHidden="0" w:uiPriority="70" w:unhideWhenUsed="0"/>
+    <w:lsdException w:name="Colorful Shading Accent 5" w:semiHidden="0" w:uiPriority="71" w:unhideWhenUsed="0"/>
+    <w:lsdException w:name="Colorful List Accent 5" w:semiHidden="0" w:uiPriority="72" w:unhideWhenUsed="0"/>
+    <w:lsdException w:name="Colorful Grid Accent 5" w:semiHidden="0" w:uiPriority="73" w:unhideWhenUsed="0"/>
+    <w:lsdException w:name="Light Shading Accent 6" w:semiHidden="0" w:uiPriority="60" w:unhideWhenUsed="0"/>
+    <w:lsdException w:name="Light List Accent 6" w:semiHidden="0" w:uiPriority="61" w:unhideWhenUsed="0"/>
+    <w:lsdException w:name="Light Grid Accent 6" w:semiHidden="0" w:uiPriority="62" w:unhideWhenUsed="0"/>
+    <w:lsdException w:name="Medium Shading 1 Accent 6" w:semiHidden="0" w:uiPriority="63" w:unhideWhenUsed="0"/>
+    <w:lsdException w:name="Medium Shading 2 Accent 6" w:semiHidden="0" w:uiPriority="64" w:unhideWhenUsed="0"/>
+    <w:lsdException w:name="Medium List 1 Accent 6" w:semiHidden="0" w:uiPriority="65" w:unhideWhenUsed="0"/>
+    <w:lsdException w:name="Medium List 2 Accent 6" w:semiHidden="0" w:uiPriority="66" w:unhideWhenUsed="0"/>
+    <w:lsdException w:name="Medium Grid 1 Accent 6" w:semiHidden="0" w:uiPriority="67" w:unhideWhenUsed="0"/>
+    <w:lsdException w:name="Medium Grid 2 Accent 6" w:semiHidden="0" w:uiPriority="68" w:unhideWhenUsed="0"/>
+    <w:lsdException w:name="Medium Grid 3 Accent 6" w:semiHidden="0" w:uiPriority="69" w:unhideWhenUsed="0"/>
+    <w:lsdException w:name="Dark List Accent 6" w:semiHidden="0" w:uiPriority="70" w:unhideWhenUsed="0"/>
+    <w:lsdException w:name="Colorful Shading Accent 6" w:semiHidden="0" w:uiPriority="71" w:unhideWhenUsed="0"/>
+    <w:lsdException w:name="Colorful List Accent 6" w:semiHidden="0" w:uiPriority="72" w:unhideWhenUsed="0"/>
+    <w:lsdException w:name="Colorful Grid Accent 6" w:semiHidden="0" w:uiPriority="73" w:unhideWhenUsed="0"/>
+    <w:lsdException w:name="Subtle Emphasis" w:semiHidden="0" w:uiPriority="19" w:unhideWhenUsed="0" w:qFormat="1"/>
+    <w:lsdException w:name="Intense Emphasis" w:semiHidden="0" w:uiPriority="21" w:unhideWhenUsed="0" w:qFormat="1"/>
+    <w:lsdException w:name="Subtle Reference" w:semiHidden="0" w:uiPriority="31" w:unhideWhenUsed="0" w:qFormat="1"/>
+    <w:lsdException w:name="Intense Reference" w:semiHidden="0" w:uiPriority="32" w:unhideWhenUsed="0" w:qFormat="1"/>
+    <w:lsdException w:name="Book Title" w:semiHidden="0" w:uiPriority="33" w:unhideWhenUsed="0" w:qFormat="1"/>
+    <w:lsdException w:name="Bibliography" w:uiPriority="37"/>
+    <w:lsdException w:name="TOC Heading" w:uiPriority="39" w:qFormat="1"/>
+  </w:latentStyles>
+  <w:style w:type="paragraph" w:default="1" w:styleId="Normal">
+    <w:name w:val="Normal"/>
+    <w:qFormat/>
+  </w:style>
+  <w:style w:type="character" w:default="1" w:styleId="Fontepargpadro">
+    <w:name w:val="Default Paragraph Font"/>
+    <w:uiPriority w:val="1"/>
+    <w:semiHidden/>
+    <w:unhideWhenUsed/>
+  </w:style>
+  <w:style w:type="table" w:default="1" w:styleId="Tabelanormal">
+    <w:name w:val="Normal Table"/>
+    <w:uiPriority w:val="99"/>
+    <w:semiHidden/>
+    <w:unhideWhenUsed/>
+    <w:tblPr>
+      <w:tblInd w:w="0" w:type="dxa"/>
+      <w:tblCellMar>
+        <w:top w:w="0" w:type="dxa"/>
+        <w:left w:w="108" w:type="dxa"/>
+        <w:bottom w:w="0" w:type="dxa"/>
+        <w:right w:w="108" w:type="dxa"/>
+      </w:tblCellMar>
+    </w:tblPr>
+  </w:style>
+  <w:style w:type="numbering" w:default="1" w:styleId="Semlista">
+    <w:name w:val="No List"/>
+    <w:uiPriority w:val="99"/>
+    <w:semiHidden/>
+    <w:unhideWhenUsed/>
   </w:style>
 </w:styles>
 </file>
@@ -18734,7 +18507,7 @@
 </file>
 
 <file path=customXml/itemProps1.xml><?xml version="1.0" encoding="utf-8"?>
-<ds:datastoreItem xmlns:ds="http://schemas.openxmlformats.org/officeDocument/2006/customXml" ds:itemID="{B6B1F673-856C-4712-8A10-0582C8C8057A}">
+<ds:datastoreItem xmlns:ds="http://schemas.openxmlformats.org/officeDocument/2006/customXml" ds:itemID="{A39B86C5-8E6F-41D1-9F46-2E1C7E781D58}">
   <ds:schemaRefs>
     <ds:schemaRef ds:uri="http://schemas.openxmlformats.org/officeDocument/2006/bibliography"/>
   </ds:schemaRefs>

</xml_diff>